<commit_message>
primer comit de prueba
</commit_message>
<xml_diff>
--- a/Informe/TP Integrador Metodologias II.docx
+++ b/Informe/TP Integrador Metodologias II.docx
@@ -1,6 +1,6 @@
 
 <file path=word/document.xml><?xml version="1.0" encoding="utf-8"?>
-<w:document xmlns:wpc="http://schemas.microsoft.com/office/word/2010/wordprocessingCanvas" xmlns:cx="http://schemas.microsoft.com/office/drawing/2014/chartex" xmlns:cx1="http://schemas.microsoft.com/office/drawing/2015/9/8/chartex" xmlns:mc="http://schemas.openxmlformats.org/markup-compatibility/2006" xmlns:o="urn:schemas-microsoft-com:office:office" xmlns:r="http://schemas.openxmlformats.org/officeDocument/2006/relationships" xmlns:m="http://schemas.openxmlformats.org/officeDocument/2006/math" xmlns:v="urn:schemas-microsoft-com:vml" xmlns:wp14="http://schemas.microsoft.com/office/word/2010/wordprocessingDrawing" xmlns:wp="http://schemas.openxmlformats.org/drawingml/2006/wordprocessingDrawing" xmlns:w10="urn:schemas-microsoft-com:office:word" xmlns:w="http://schemas.openxmlformats.org/wordprocessingml/2006/main" xmlns:w14="http://schemas.microsoft.com/office/word/2010/wordml" xmlns:w15="http://schemas.microsoft.com/office/word/2012/wordml" xmlns:w16se="http://schemas.microsoft.com/office/word/2015/wordml/symex" xmlns:wpg="http://schemas.microsoft.com/office/word/2010/wordprocessingGroup" xmlns:wpi="http://schemas.microsoft.com/office/word/2010/wordprocessingInk" xmlns:wne="http://schemas.microsoft.com/office/word/2006/wordml" xmlns:wps="http://schemas.microsoft.com/office/word/2010/wordprocessingShape" mc:Ignorable="w14 w15 w16se wp14">
+<w:document xmlns:ve="http://schemas.openxmlformats.org/markup-compatibility/2006" xmlns:o="urn:schemas-microsoft-com:office:office" xmlns:r="http://schemas.openxmlformats.org/officeDocument/2006/relationships" xmlns:m="http://schemas.openxmlformats.org/officeDocument/2006/math" xmlns:v="urn:schemas-microsoft-com:vml" xmlns:wp="http://schemas.openxmlformats.org/drawingml/2006/wordprocessingDrawing" xmlns:w10="urn:schemas-microsoft-com:office:word" xmlns:w="http://schemas.openxmlformats.org/wordprocessingml/2006/main" xmlns:wne="http://schemas.microsoft.com/office/word/2006/wordml">
   <w:body>
     <w:sdt>
       <w:sdtPr>
@@ -75,194 +75,43 @@
               <w:noProof/>
               <w:lang w:eastAsia="es-AR"/>
             </w:rPr>
-            <mc:AlternateContent>
-              <mc:Choice Requires="wps">
-                <w:drawing>
-                  <wp:anchor distT="0" distB="0" distL="114300" distR="114300" simplePos="0" relativeHeight="251661312" behindDoc="0" locked="0" layoutInCell="1" allowOverlap="1">
-                    <wp:simplePos x="0" y="0"/>
-                    <wp:positionH relativeFrom="margin">
-                      <wp:align>center</wp:align>
-                    </wp:positionH>
-                    <wp:positionV relativeFrom="margin">
-                      <wp:posOffset>771525</wp:posOffset>
-                    </wp:positionV>
-                    <wp:extent cx="5943600" cy="914400"/>
-                    <wp:effectExtent l="0" t="0" r="0" b="0"/>
-                    <wp:wrapNone/>
-                    <wp:docPr id="62" name="Cuadro de texto 62"/>
-                    <wp:cNvGraphicFramePr/>
-                    <a:graphic xmlns:a="http://schemas.openxmlformats.org/drawingml/2006/main">
-                      <a:graphicData uri="http://schemas.microsoft.com/office/word/2010/wordprocessingShape">
-                        <wps:wsp>
-                          <wps:cNvSpPr txBox="1"/>
-                          <wps:spPr>
-                            <a:xfrm>
-                              <a:off x="0" y="0"/>
-                              <a:ext cx="5943600" cy="914400"/>
-                            </a:xfrm>
-                            <a:prstGeom prst="rect">
-                              <a:avLst/>
-                            </a:prstGeom>
-                            <a:noFill/>
-                            <a:ln w="6350">
-                              <a:noFill/>
-                            </a:ln>
-                            <a:effectLst/>
-                          </wps:spPr>
-                          <wps:style>
-                            <a:lnRef idx="0">
-                              <a:schemeClr val="accent1"/>
-                            </a:lnRef>
-                            <a:fillRef idx="0">
-                              <a:schemeClr val="accent1"/>
-                            </a:fillRef>
-                            <a:effectRef idx="0">
-                              <a:schemeClr val="accent1"/>
-                            </a:effectRef>
-                            <a:fontRef idx="minor">
-                              <a:schemeClr val="dk1"/>
-                            </a:fontRef>
-                          </wps:style>
-                          <wps:txbx>
-                            <w:txbxContent>
-                              <w:sdt>
-                                <w:sdtPr>
-                                  <w:rPr>
-                                    <w:rFonts w:ascii="Times New Roman" w:eastAsia="Arial" w:hAnsi="Times New Roman" w:cs="Times New Roman"/>
-                                    <w:b/>
-                                    <w:sz w:val="56"/>
-                                    <w:szCs w:val="56"/>
-                                    <w:lang w:bidi="es-AR"/>
-                                  </w:rPr>
-                                  <w:alias w:val="Título"/>
-                                  <w:tag w:val=""/>
-                                  <w:id w:val="797192764"/>
-                                  <w:dataBinding w:prefixMappings="xmlns:ns0='http://purl.org/dc/elements/1.1/' xmlns:ns1='http://schemas.openxmlformats.org/package/2006/metadata/core-properties' " w:xpath="/ns1:coreProperties[1]/ns0:title[1]" w:storeItemID="{6C3C8BC8-F283-45AE-878A-BAB7291924A1}"/>
-                                  <w:text/>
-                                </w:sdtPr>
-                                <w:sdtEndPr/>
-                                <w:sdtContent>
-                                  <w:p>
-                                    <w:pPr>
-                                      <w:pStyle w:val="Sinespaciado"/>
-                                      <w:jc w:val="center"/>
-                                      <w:rPr>
-                                        <w:rFonts w:ascii="Times New Roman" w:eastAsiaTheme="majorEastAsia" w:hAnsi="Times New Roman" w:cs="Times New Roman"/>
-                                        <w:caps/>
-                                        <w:color w:val="8496B0" w:themeColor="text2" w:themeTint="99"/>
-                                        <w:sz w:val="56"/>
-                                        <w:szCs w:val="56"/>
-                                      </w:rPr>
-                                    </w:pPr>
-                                    <w:r>
-                                      <w:rPr>
-                                        <w:rFonts w:ascii="Times New Roman" w:eastAsia="Arial" w:hAnsi="Times New Roman" w:cs="Times New Roman"/>
-                                        <w:b/>
-                                        <w:sz w:val="56"/>
-                                        <w:szCs w:val="56"/>
-                                        <w:lang w:bidi="es-AR"/>
-                                      </w:rPr>
-                                      <w:t>Metodologías</w:t>
-                                    </w:r>
-                                    <w:r>
-                                      <w:rPr>
-                                        <w:rFonts w:ascii="Times New Roman" w:eastAsia="Arial" w:hAnsi="Times New Roman" w:cs="Times New Roman"/>
-                                        <w:b/>
-                                        <w:sz w:val="56"/>
-                                        <w:szCs w:val="56"/>
-                                        <w:lang w:bidi="es-AR"/>
-                                      </w:rPr>
-                                      <w:t xml:space="preserve"> de </w:t>
-                                    </w:r>
-                                    <w:r>
-                                      <w:rPr>
-                                        <w:rFonts w:ascii="Times New Roman" w:eastAsia="Arial" w:hAnsi="Times New Roman" w:cs="Times New Roman"/>
-                                        <w:b/>
-                                        <w:sz w:val="56"/>
-                                        <w:szCs w:val="56"/>
-                                        <w:lang w:bidi="es-AR"/>
-                                      </w:rPr>
-                                      <w:t>programación</w:t>
-                                    </w:r>
-                                    <w:r>
-                                      <w:rPr>
-                                        <w:rFonts w:ascii="Times New Roman" w:eastAsia="Arial" w:hAnsi="Times New Roman" w:cs="Times New Roman"/>
-                                        <w:b/>
-                                        <w:sz w:val="56"/>
-                                        <w:szCs w:val="56"/>
-                                        <w:lang w:bidi="es-AR"/>
-                                      </w:rPr>
-                                      <w:t xml:space="preserve"> II</w:t>
-                                    </w:r>
-                                  </w:p>
-                                </w:sdtContent>
-                              </w:sdt>
-                              <w:p>
-                                <w:pPr>
-                                  <w:pStyle w:val="Sinespaciado"/>
-                                  <w:spacing w:before="120"/>
-                                  <w:jc w:val="center"/>
-                                  <w:rPr>
-                                    <w:color w:val="4472C4" w:themeColor="accent1"/>
-                                    <w:sz w:val="36"/>
-                                    <w:szCs w:val="36"/>
-                                  </w:rPr>
-                                </w:pPr>
-                                <w:sdt>
-                                  <w:sdtPr>
-                                    <w:rPr>
-                                      <w:rFonts w:ascii="Times New Roman" w:hAnsi="Times New Roman" w:cs="Times New Roman"/>
-                                      <w:sz w:val="56"/>
-                                      <w:szCs w:val="56"/>
-                                    </w:rPr>
-                                    <w:alias w:val="Subtítulo"/>
-                                    <w:tag w:val=""/>
-                                    <w:id w:val="2021743002"/>
-                                    <w:dataBinding w:prefixMappings="xmlns:ns0='http://purl.org/dc/elements/1.1/' xmlns:ns1='http://schemas.openxmlformats.org/package/2006/metadata/core-properties' " w:xpath="/ns1:coreProperties[1]/ns0:subject[1]" w:storeItemID="{6C3C8BC8-F283-45AE-878A-BAB7291924A1}"/>
-                                    <w:text/>
-                                  </w:sdtPr>
-                                  <w:sdtEndPr/>
-                                  <w:sdtContent>
-                                    <w:r>
-                                      <w:rPr>
-                                        <w:rFonts w:ascii="Times New Roman" w:hAnsi="Times New Roman" w:cs="Times New Roman"/>
-                                        <w:sz w:val="56"/>
-                                        <w:szCs w:val="56"/>
-                                      </w:rPr>
-                                      <w:t>Smalltalk</w:t>
-                                    </w:r>
-                                  </w:sdtContent>
-                                </w:sdt>
-                              </w:p>
-                              <w:p/>
-                            </w:txbxContent>
-                          </wps:txbx>
-                          <wps:bodyPr rot="0" spcFirstLastPara="0" vertOverflow="overflow" horzOverflow="overflow" vert="horz" wrap="square" lIns="91440" tIns="45720" rIns="91440" bIns="45720" numCol="1" spcCol="0" rtlCol="0" fromWordArt="0" anchor="t" anchorCtr="0" forceAA="0" compatLnSpc="1">
-                            <a:prstTxWarp prst="textNoShape">
-                              <a:avLst/>
-                            </a:prstTxWarp>
-                            <a:spAutoFit/>
-                          </wps:bodyPr>
-                        </wps:wsp>
-                      </a:graphicData>
-                    </a:graphic>
-                    <wp14:sizeRelH relativeFrom="page">
-                      <wp14:pctWidth>76500</wp14:pctWidth>
-                    </wp14:sizeRelH>
-                  </wp:anchor>
-                </w:drawing>
-              </mc:Choice>
-              <mc:Fallback>
-                <w:pict>
-                  <v:shapetype id="_x0000_t202" coordsize="21600,21600" o:spt="202" path="m,l,21600r21600,l21600,xe">
-                    <v:stroke joinstyle="miter"/>
-                    <v:path gradientshapeok="t" o:connecttype="rect"/>
-                  </v:shapetype>
-                  <v:shape id="Cuadro de texto 62" o:spid="_x0000_s1026" type="#_x0000_t202" style="position:absolute;left:0;text-align:left;margin-left:0;margin-top:60.75pt;width:468pt;height:1in;z-index:251661312;visibility:visible;mso-wrap-style:square;mso-width-percent:765;mso-wrap-distance-left:9pt;mso-wrap-distance-top:0;mso-wrap-distance-right:9pt;mso-wrap-distance-bottom:0;mso-position-horizontal:center;mso-position-horizontal-relative:margin;mso-position-vertical:absolute;mso-position-vertical-relative:margin;mso-width-percent:765;mso-width-relative:page;v-text-anchor:top" o:gfxdata="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" filled="f" stroked="f" strokeweight=".5pt">
-                    <v:textbox style="mso-fit-shape-to-text:t">
-                      <w:txbxContent>
-                        <w:sdt>
-                          <w:sdtPr>
+            <w:pict>
+              <v:shapetype id="_x0000_t202" coordsize="21600,21600" o:spt="202" path="m,l,21600r21600,l21600,xe">
+                <v:stroke joinstyle="miter"/>
+                <v:path gradientshapeok="t" o:connecttype="rect"/>
+              </v:shapetype>
+              <v:shape id="Cuadro de texto 62" o:spid="_x0000_s1026" type="#_x0000_t202" style="position:absolute;left:0;text-align:left;margin-left:0;margin-top:60.75pt;width:468pt;height:1in;z-index:251661312;visibility:visible;mso-width-percent:765;mso-position-horizontal:center;mso-position-horizontal-relative:margin;mso-position-vertical-relative:margin;mso-width-percent:765" o:gfxdata="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" filled="f" stroked="f" strokeweight=".5pt">
+                <v:textbox style="mso-next-textbox:#Cuadro de texto 62;mso-fit-shape-to-text:t">
+                  <w:txbxContent>
+                    <w:sdt>
+                      <w:sdtPr>
+                        <w:rPr>
+                          <w:rFonts w:ascii="Times New Roman" w:eastAsia="Arial" w:hAnsi="Times New Roman" w:cs="Times New Roman"/>
+                          <w:b/>
+                          <w:sz w:val="56"/>
+                          <w:szCs w:val="56"/>
+                          <w:lang w:bidi="es-AR"/>
+                        </w:rPr>
+                        <w:alias w:val="Título"/>
+                        <w:tag w:val=""/>
+                        <w:id w:val="22390793"/>
+                        <w:dataBinding w:prefixMappings="xmlns:ns0='http://purl.org/dc/elements/1.1/' xmlns:ns1='http://schemas.openxmlformats.org/package/2006/metadata/core-properties' " w:xpath="/ns1:coreProperties[1]/ns0:title[1]" w:storeItemID="{6C3C8BC8-F283-45AE-878A-BAB7291924A1}"/>
+                        <w:text/>
+                      </w:sdtPr>
+                      <w:sdtContent>
+                        <w:p>
+                          <w:pPr>
+                            <w:pStyle w:val="Sinespaciado"/>
+                            <w:jc w:val="center"/>
+                            <w:rPr>
+                              <w:rFonts w:ascii="Times New Roman" w:eastAsiaTheme="majorEastAsia" w:hAnsi="Times New Roman" w:cs="Times New Roman"/>
+                              <w:caps/>
+                              <w:color w:val="8496B0" w:themeColor="text2" w:themeTint="99"/>
+                              <w:sz w:val="56"/>
+                              <w:szCs w:val="56"/>
+                            </w:rPr>
+                          </w:pPr>
+                          <w:r>
                             <w:rPr>
                               <w:rFonts w:ascii="Times New Roman" w:eastAsia="Arial" w:hAnsi="Times New Roman" w:cs="Times New Roman"/>
                               <w:b/>
@@ -270,114 +119,83 @@
                               <w:szCs w:val="56"/>
                               <w:lang w:bidi="es-AR"/>
                             </w:rPr>
-                            <w:alias w:val="Título"/>
-                            <w:tag w:val=""/>
-                            <w:id w:val="797192764"/>
-                            <w:dataBinding w:prefixMappings="xmlns:ns0='http://purl.org/dc/elements/1.1/' xmlns:ns1='http://schemas.openxmlformats.org/package/2006/metadata/core-properties' " w:xpath="/ns1:coreProperties[1]/ns0:title[1]" w:storeItemID="{6C3C8BC8-F283-45AE-878A-BAB7291924A1}"/>
-                            <w:text/>
-                          </w:sdtPr>
-                          <w:sdtEndPr/>
-                          <w:sdtContent>
-                            <w:p>
-                              <w:pPr>
-                                <w:pStyle w:val="Sinespaciado"/>
-                                <w:jc w:val="center"/>
-                                <w:rPr>
-                                  <w:rFonts w:ascii="Times New Roman" w:eastAsiaTheme="majorEastAsia" w:hAnsi="Times New Roman" w:cs="Times New Roman"/>
-                                  <w:caps/>
-                                  <w:color w:val="8496B0" w:themeColor="text2" w:themeTint="99"/>
-                                  <w:sz w:val="56"/>
-                                  <w:szCs w:val="56"/>
-                                </w:rPr>
-                              </w:pPr>
-                              <w:r>
-                                <w:rPr>
-                                  <w:rFonts w:ascii="Times New Roman" w:eastAsia="Arial" w:hAnsi="Times New Roman" w:cs="Times New Roman"/>
-                                  <w:b/>
-                                  <w:sz w:val="56"/>
-                                  <w:szCs w:val="56"/>
-                                  <w:lang w:bidi="es-AR"/>
-                                </w:rPr>
-                                <w:t>Metodologías</w:t>
-                              </w:r>
-                              <w:r>
-                                <w:rPr>
-                                  <w:rFonts w:ascii="Times New Roman" w:eastAsia="Arial" w:hAnsi="Times New Roman" w:cs="Times New Roman"/>
-                                  <w:b/>
-                                  <w:sz w:val="56"/>
-                                  <w:szCs w:val="56"/>
-                                  <w:lang w:bidi="es-AR"/>
-                                </w:rPr>
-                                <w:t xml:space="preserve"> de </w:t>
-                              </w:r>
-                              <w:r>
-                                <w:rPr>
-                                  <w:rFonts w:ascii="Times New Roman" w:eastAsia="Arial" w:hAnsi="Times New Roman" w:cs="Times New Roman"/>
-                                  <w:b/>
-                                  <w:sz w:val="56"/>
-                                  <w:szCs w:val="56"/>
-                                  <w:lang w:bidi="es-AR"/>
-                                </w:rPr>
-                                <w:t>programación</w:t>
-                              </w:r>
-                              <w:r>
-                                <w:rPr>
-                                  <w:rFonts w:ascii="Times New Roman" w:eastAsia="Arial" w:hAnsi="Times New Roman" w:cs="Times New Roman"/>
-                                  <w:b/>
-                                  <w:sz w:val="56"/>
-                                  <w:szCs w:val="56"/>
-                                  <w:lang w:bidi="es-AR"/>
-                                </w:rPr>
-                                <w:t xml:space="preserve"> II</w:t>
-                              </w:r>
-                            </w:p>
-                          </w:sdtContent>
-                        </w:sdt>
-                        <w:p>
-                          <w:pPr>
-                            <w:pStyle w:val="Sinespaciado"/>
-                            <w:spacing w:before="120"/>
-                            <w:jc w:val="center"/>
+                            <w:t>Metodologías</w:t>
+                          </w:r>
+                          <w:r>
                             <w:rPr>
-                              <w:color w:val="4472C4" w:themeColor="accent1"/>
-                              <w:sz w:val="36"/>
-                              <w:szCs w:val="36"/>
+                              <w:rFonts w:ascii="Times New Roman" w:eastAsia="Arial" w:hAnsi="Times New Roman" w:cs="Times New Roman"/>
+                              <w:b/>
+                              <w:sz w:val="56"/>
+                              <w:szCs w:val="56"/>
+                              <w:lang w:bidi="es-AR"/>
                             </w:rPr>
-                          </w:pPr>
-                          <w:sdt>
-                            <w:sdtPr>
-                              <w:rPr>
-                                <w:rFonts w:ascii="Times New Roman" w:hAnsi="Times New Roman" w:cs="Times New Roman"/>
-                                <w:sz w:val="56"/>
-                                <w:szCs w:val="56"/>
-                              </w:rPr>
-                              <w:alias w:val="Subtítulo"/>
-                              <w:tag w:val=""/>
-                              <w:id w:val="2021743002"/>
-                              <w:dataBinding w:prefixMappings="xmlns:ns0='http://purl.org/dc/elements/1.1/' xmlns:ns1='http://schemas.openxmlformats.org/package/2006/metadata/core-properties' " w:xpath="/ns1:coreProperties[1]/ns0:subject[1]" w:storeItemID="{6C3C8BC8-F283-45AE-878A-BAB7291924A1}"/>
-                              <w:text/>
-                            </w:sdtPr>
-                            <w:sdtEndPr/>
-                            <w:sdtContent>
-                              <w:r>
-                                <w:rPr>
-                                  <w:rFonts w:ascii="Times New Roman" w:hAnsi="Times New Roman" w:cs="Times New Roman"/>
-                                  <w:sz w:val="56"/>
-                                  <w:szCs w:val="56"/>
-                                </w:rPr>
-                                <w:t>Smalltalk</w:t>
-                              </w:r>
-                            </w:sdtContent>
-                          </w:sdt>
+                            <w:t xml:space="preserve"> de </w:t>
+                          </w:r>
+                          <w:r>
+                            <w:rPr>
+                              <w:rFonts w:ascii="Times New Roman" w:eastAsia="Arial" w:hAnsi="Times New Roman" w:cs="Times New Roman"/>
+                              <w:b/>
+                              <w:sz w:val="56"/>
+                              <w:szCs w:val="56"/>
+                              <w:lang w:bidi="es-AR"/>
+                            </w:rPr>
+                            <w:t>programación</w:t>
+                          </w:r>
+                          <w:r>
+                            <w:rPr>
+                              <w:rFonts w:ascii="Times New Roman" w:eastAsia="Arial" w:hAnsi="Times New Roman" w:cs="Times New Roman"/>
+                              <w:b/>
+                              <w:sz w:val="56"/>
+                              <w:szCs w:val="56"/>
+                              <w:lang w:bidi="es-AR"/>
+                            </w:rPr>
+                            <w:t xml:space="preserve"> II</w:t>
+                          </w:r>
                         </w:p>
-                        <w:p/>
-                      </w:txbxContent>
-                    </v:textbox>
-                    <w10:wrap anchorx="margin" anchory="margin"/>
-                  </v:shape>
-                </w:pict>
-              </mc:Fallback>
-            </mc:AlternateContent>
+                      </w:sdtContent>
+                    </w:sdt>
+                    <w:p>
+                      <w:pPr>
+                        <w:pStyle w:val="Sinespaciado"/>
+                        <w:spacing w:before="120"/>
+                        <w:jc w:val="center"/>
+                        <w:rPr>
+                          <w:color w:val="4472C4" w:themeColor="accent1"/>
+                          <w:sz w:val="36"/>
+                          <w:szCs w:val="36"/>
+                        </w:rPr>
+                      </w:pPr>
+                      <w:sdt>
+                        <w:sdtPr>
+                          <w:rPr>
+                            <w:rFonts w:ascii="Times New Roman" w:hAnsi="Times New Roman" w:cs="Times New Roman"/>
+                            <w:sz w:val="56"/>
+                            <w:szCs w:val="56"/>
+                          </w:rPr>
+                          <w:alias w:val="Subtítulo"/>
+                          <w:tag w:val=""/>
+                          <w:id w:val="22390794"/>
+                          <w:dataBinding w:prefixMappings="xmlns:ns0='http://purl.org/dc/elements/1.1/' xmlns:ns1='http://schemas.openxmlformats.org/package/2006/metadata/core-properties' " w:xpath="/ns1:coreProperties[1]/ns0:subject[1]" w:storeItemID="{6C3C8BC8-F283-45AE-878A-BAB7291924A1}"/>
+                          <w:text/>
+                        </w:sdtPr>
+                        <w:sdtContent>
+                          <w:r>
+                            <w:rPr>
+                              <w:rFonts w:ascii="Times New Roman" w:hAnsi="Times New Roman" w:cs="Times New Roman"/>
+                              <w:sz w:val="56"/>
+                              <w:szCs w:val="56"/>
+                            </w:rPr>
+                            <w:t>Smalltalk</w:t>
+                          </w:r>
+                        </w:sdtContent>
+                      </w:sdt>
+                    </w:p>
+                    <w:p/>
+                  </w:txbxContent>
+                </v:textbox>
+                <w10:wrap anchorx="margin" anchory="margin"/>
+              </v:shape>
+            </w:pict>
           </w:r>
           <w:r>
             <w:rPr>
@@ -387,7 +205,7 @@
               <w:lang w:eastAsia="es-AR"/>
             </w:rPr>
             <w:drawing>
-              <wp:inline distT="0" distB="0" distL="0" distR="0" wp14:anchorId="67C22B7C" wp14:editId="1F0B2677">
+              <wp:inline distT="0" distB="0" distL="0" distR="0">
                 <wp:extent cx="2085975" cy="564238"/>
                 <wp:effectExtent l="0" t="0" r="0" b="7620"/>
                 <wp:docPr id="7" name="Imagen 7"/>
@@ -407,7 +225,7 @@
                         <a:blip r:embed="rId8">
                           <a:extLst>
                             <a:ext uri="{28A0092B-C50C-407E-A947-70E740481C1C}">
-                              <a14:useLocalDpi xmlns:a14="http://schemas.microsoft.com/office/drawing/2010/main" val="0"/>
+                              <a14:useLocalDpi xmlns:a14="http://schemas.microsoft.com/office/drawing/2010/main" xmlns:wps="http://schemas.microsoft.com/office/word/2010/wordprocessingShape" xmlns:wpi="http://schemas.microsoft.com/office/word/2010/wordprocessingInk" xmlns:wpg="http://schemas.microsoft.com/office/word/2010/wordprocessingGroup" xmlns:w16se="http://schemas.microsoft.com/office/word/2015/wordml/symex" xmlns:w15="http://schemas.microsoft.com/office/word/2012/wordml" xmlns:w14="http://schemas.microsoft.com/office/word/2010/wordml" xmlns:w="http://schemas.openxmlformats.org/wordprocessingml/2006/main" xmlns:w10="urn:schemas-microsoft-com:office:word" xmlns:wp14="http://schemas.microsoft.com/office/word/2010/wordprocessingDrawing" xmlns:v="urn:schemas-microsoft-com:vml" xmlns:o="urn:schemas-microsoft-com:office:office" xmlns:mc="http://schemas.openxmlformats.org/markup-compatibility/2006" xmlns:cx1="http://schemas.microsoft.com/office/drawing/2015/9/8/chartex" xmlns:cx="http://schemas.microsoft.com/office/drawing/2014/chartex" xmlns:wpc="http://schemas.microsoft.com/office/word/2010/wordprocessingCanvas" xmlns="" val="0"/>
                             </a:ext>
                           </a:extLst>
                         </a:blip>
@@ -449,315 +267,132 @@
               <w:noProof/>
               <w:lang w:eastAsia="es-AR"/>
             </w:rPr>
-            <mc:AlternateContent>
-              <mc:Choice Requires="wps">
-                <w:drawing>
-                  <wp:anchor distT="45720" distB="45720" distL="114300" distR="114300" simplePos="0" relativeHeight="251663360" behindDoc="0" locked="0" layoutInCell="1" allowOverlap="1">
-                    <wp:simplePos x="0" y="0"/>
-                    <wp:positionH relativeFrom="margin">
-                      <wp:align>center</wp:align>
-                    </wp:positionH>
-                    <wp:positionV relativeFrom="paragraph">
-                      <wp:posOffset>6612255</wp:posOffset>
-                    </wp:positionV>
-                    <wp:extent cx="4057650" cy="1404620"/>
-                    <wp:effectExtent l="0" t="0" r="19050" b="13335"/>
-                    <wp:wrapSquare wrapText="bothSides"/>
-                    <wp:docPr id="217" name="Cuadro de texto 2"/>
-                    <wp:cNvGraphicFramePr>
-                      <a:graphicFrameLocks xmlns:a="http://schemas.openxmlformats.org/drawingml/2006/main"/>
-                    </wp:cNvGraphicFramePr>
-                    <a:graphic xmlns:a="http://schemas.openxmlformats.org/drawingml/2006/main">
-                      <a:graphicData uri="http://schemas.microsoft.com/office/word/2010/wordprocessingShape">
-                        <wps:wsp>
-                          <wps:cNvSpPr txBox="1">
-                            <a:spLocks noChangeArrowheads="1"/>
-                          </wps:cNvSpPr>
-                          <wps:spPr bwMode="auto">
-                            <a:xfrm>
-                              <a:off x="0" y="0"/>
-                              <a:ext cx="4057650" cy="1404620"/>
-                            </a:xfrm>
-                            <a:prstGeom prst="rect">
-                              <a:avLst/>
-                            </a:prstGeom>
-                            <a:solidFill>
-                              <a:srgbClr val="FFFFFF"/>
-                            </a:solidFill>
-                            <a:ln w="9525">
-                              <a:solidFill>
-                                <a:srgbClr val="000000"/>
-                              </a:solidFill>
-                              <a:miter lim="800000"/>
-                              <a:headEnd/>
-                              <a:tailEnd/>
-                            </a:ln>
-                          </wps:spPr>
-                          <wps:txbx>
-                            <w:txbxContent>
-                              <w:p>
-                                <w:pPr>
-                                  <w:rPr>
-                                    <w:rFonts w:ascii="Times New Roman" w:eastAsia="Arial" w:hAnsi="Times New Roman" w:cs="Times New Roman"/>
-                                    <w:b/>
-                                    <w:sz w:val="24"/>
-                                    <w:szCs w:val="24"/>
-                                    <w:lang w:eastAsia="es-AR" w:bidi="es-AR"/>
-                                  </w:rPr>
-                                </w:pPr>
-                                <w:r>
-                                  <w:rPr>
-                                    <w:rFonts w:ascii="Times New Roman" w:eastAsia="Arial" w:hAnsi="Times New Roman" w:cs="Times New Roman"/>
-                                    <w:b/>
-                                    <w:sz w:val="24"/>
-                                    <w:szCs w:val="24"/>
-                                    <w:lang w:eastAsia="es-AR" w:bidi="es-AR"/>
-                                  </w:rPr>
-                                  <w:t xml:space="preserve">Alumnos: </w:t>
-                                </w:r>
-                                <w:r>
-                                  <w:rPr>
-                                    <w:rFonts w:ascii="Times New Roman" w:eastAsia="Arial" w:hAnsi="Times New Roman" w:cs="Times New Roman"/>
-                                    <w:b/>
-                                    <w:sz w:val="24"/>
-                                    <w:szCs w:val="24"/>
-                                    <w:lang w:eastAsia="es-AR" w:bidi="es-AR"/>
-                                  </w:rPr>
-                                  <w:t>Acuña Nicolás, D’A</w:t>
-                                </w:r>
-                                <w:r>
-                                  <w:rPr>
-                                    <w:rFonts w:ascii="Times New Roman" w:eastAsia="Arial" w:hAnsi="Times New Roman" w:cs="Times New Roman"/>
-                                    <w:b/>
-                                    <w:sz w:val="24"/>
-                                    <w:szCs w:val="24"/>
-                                    <w:lang w:eastAsia="es-AR" w:bidi="es-AR"/>
-                                  </w:rPr>
-                                  <w:t>mico Claudio</w:t>
-                                </w:r>
-                                <w:r>
-                                  <w:rPr>
-                                    <w:rFonts w:ascii="Times New Roman" w:eastAsia="Arial" w:hAnsi="Times New Roman" w:cs="Times New Roman"/>
-                                    <w:b/>
-                                    <w:sz w:val="24"/>
-                                    <w:szCs w:val="24"/>
-                                    <w:lang w:eastAsia="es-AR" w:bidi="es-AR"/>
-                                  </w:rPr>
-                                  <w:t>, Ferreyra Enzo</w:t>
-                                </w:r>
-                              </w:p>
-                              <w:p>
-                                <w:pPr>
-                                  <w:spacing w:before="1"/>
-                                  <w:ind w:right="196"/>
-                                  <w:rPr>
-                                    <w:rFonts w:ascii="Times New Roman" w:eastAsia="Arial" w:hAnsi="Times New Roman" w:cs="Times New Roman"/>
-                                    <w:b/>
-                                    <w:sz w:val="24"/>
-                                    <w:szCs w:val="24"/>
-                                    <w:lang w:eastAsia="es-AR" w:bidi="es-AR"/>
-                                  </w:rPr>
-                                </w:pPr>
-                                <w:r>
-                                  <w:rPr>
-                                    <w:rFonts w:ascii="Times New Roman" w:eastAsia="Arial" w:hAnsi="Times New Roman" w:cs="Times New Roman"/>
-                                    <w:b/>
-                                    <w:sz w:val="24"/>
-                                    <w:szCs w:val="24"/>
-                                    <w:lang w:eastAsia="es-AR" w:bidi="es-AR"/>
-                                  </w:rPr>
-                                  <w:t xml:space="preserve">Profesora: Cappelletti Claudia </w:t>
-                                </w:r>
-                              </w:p>
-                              <w:p>
-                                <w:pPr>
-                                  <w:spacing w:before="1"/>
-                                  <w:rPr>
-                                    <w:rFonts w:ascii="Times New Roman" w:eastAsia="Arial" w:hAnsi="Times New Roman" w:cs="Times New Roman"/>
-                                    <w:b/>
-                                    <w:sz w:val="24"/>
-                                    <w:szCs w:val="24"/>
-                                    <w:lang w:eastAsia="es-AR" w:bidi="es-AR"/>
-                                  </w:rPr>
-                                </w:pPr>
-                                <w:r>
-                                  <w:rPr>
-                                    <w:rFonts w:ascii="Times New Roman" w:eastAsia="Arial" w:hAnsi="Times New Roman" w:cs="Times New Roman"/>
-                                    <w:b/>
-                                    <w:sz w:val="24"/>
-                                    <w:szCs w:val="24"/>
-                                    <w:lang w:eastAsia="es-AR" w:bidi="es-AR"/>
-                                  </w:rPr>
-                                  <w:t>Comisión: 1</w:t>
-                                </w:r>
-                              </w:p>
-                              <w:p>
-                                <w:pPr>
-                                  <w:rPr>
-                                    <w:rFonts w:ascii="Times New Roman" w:eastAsia="Arial" w:hAnsi="Times New Roman" w:cs="Times New Roman"/>
-                                    <w:b/>
-                                    <w:sz w:val="24"/>
-                                    <w:szCs w:val="24"/>
-                                    <w:lang w:eastAsia="es-AR" w:bidi="es-AR"/>
-                                  </w:rPr>
-                                </w:pPr>
-                                <w:r>
-                                  <w:rPr>
-                                    <w:rFonts w:ascii="Times New Roman" w:eastAsia="Arial" w:hAnsi="Times New Roman" w:cs="Times New Roman"/>
-                                    <w:b/>
-                                    <w:sz w:val="24"/>
-                                    <w:szCs w:val="24"/>
-                                    <w:lang w:eastAsia="es-AR" w:bidi="es-AR"/>
-                                  </w:rPr>
-                                  <w:t>TP Integrador: Smalltalk</w:t>
-                                </w:r>
-                              </w:p>
-                            </w:txbxContent>
-                          </wps:txbx>
-                          <wps:bodyPr rot="0" vert="horz" wrap="square" lIns="91440" tIns="45720" rIns="91440" bIns="45720" anchor="t" anchorCtr="0">
-                            <a:spAutoFit/>
-                          </wps:bodyPr>
-                        </wps:wsp>
-                      </a:graphicData>
-                    </a:graphic>
-                    <wp14:sizeRelH relativeFrom="margin">
-                      <wp14:pctWidth>0</wp14:pctWidth>
-                    </wp14:sizeRelH>
-                    <wp14:sizeRelV relativeFrom="margin">
-                      <wp14:pctHeight>20000</wp14:pctHeight>
-                    </wp14:sizeRelV>
-                  </wp:anchor>
-                </w:drawing>
-              </mc:Choice>
-              <mc:Fallback>
-                <w:pict>
-                  <v:shape id="Cuadro de texto 2" o:spid="_x0000_s1027" type="#_x0000_t202" style="position:absolute;margin-left:0;margin-top:520.65pt;width:319.5pt;height:110.6pt;z-index:251663360;visibility:visible;mso-wrap-style:square;mso-width-percent:0;mso-height-percent:200;mso-wrap-distance-left:9pt;mso-wrap-distance-top:3.6pt;mso-wrap-distance-right:9pt;mso-wrap-distance-bottom:3.6pt;mso-position-horizontal:center;mso-position-horizontal-relative:margin;mso-position-vertical:absolute;mso-position-vertical-relative:text;mso-width-percent:0;mso-height-percent:200;mso-width-relative:margin;mso-height-relative:margin;v-text-anchor:top" o:gfxdata="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">
-                    <v:textbox style="mso-fit-shape-to-text:t">
-                      <w:txbxContent>
-                        <w:p>
-                          <w:pPr>
-                            <w:rPr>
-                              <w:rFonts w:ascii="Times New Roman" w:eastAsia="Arial" w:hAnsi="Times New Roman" w:cs="Times New Roman"/>
-                              <w:b/>
-                              <w:sz w:val="24"/>
-                              <w:szCs w:val="24"/>
-                              <w:lang w:eastAsia="es-AR" w:bidi="es-AR"/>
-                            </w:rPr>
-                          </w:pPr>
-                          <w:r>
-                            <w:rPr>
-                              <w:rFonts w:ascii="Times New Roman" w:eastAsia="Arial" w:hAnsi="Times New Roman" w:cs="Times New Roman"/>
-                              <w:b/>
-                              <w:sz w:val="24"/>
-                              <w:szCs w:val="24"/>
-                              <w:lang w:eastAsia="es-AR" w:bidi="es-AR"/>
-                            </w:rPr>
-                            <w:t xml:space="preserve">Alumnos: </w:t>
-                          </w:r>
-                          <w:r>
-                            <w:rPr>
-                              <w:rFonts w:ascii="Times New Roman" w:eastAsia="Arial" w:hAnsi="Times New Roman" w:cs="Times New Roman"/>
-                              <w:b/>
-                              <w:sz w:val="24"/>
-                              <w:szCs w:val="24"/>
-                              <w:lang w:eastAsia="es-AR" w:bidi="es-AR"/>
-                            </w:rPr>
-                            <w:t>Acuña Nicolás, D’A</w:t>
-                          </w:r>
-                          <w:r>
-                            <w:rPr>
-                              <w:rFonts w:ascii="Times New Roman" w:eastAsia="Arial" w:hAnsi="Times New Roman" w:cs="Times New Roman"/>
-                              <w:b/>
-                              <w:sz w:val="24"/>
-                              <w:szCs w:val="24"/>
-                              <w:lang w:eastAsia="es-AR" w:bidi="es-AR"/>
-                            </w:rPr>
-                            <w:t>mico Claudio</w:t>
-                          </w:r>
-                          <w:r>
-                            <w:rPr>
-                              <w:rFonts w:ascii="Times New Roman" w:eastAsia="Arial" w:hAnsi="Times New Roman" w:cs="Times New Roman"/>
-                              <w:b/>
-                              <w:sz w:val="24"/>
-                              <w:szCs w:val="24"/>
-                              <w:lang w:eastAsia="es-AR" w:bidi="es-AR"/>
-                            </w:rPr>
-                            <w:t>, Ferreyra Enzo</w:t>
-                          </w:r>
-                        </w:p>
-                        <w:p>
-                          <w:pPr>
-                            <w:spacing w:before="1"/>
-                            <w:ind w:right="196"/>
-                            <w:rPr>
-                              <w:rFonts w:ascii="Times New Roman" w:eastAsia="Arial" w:hAnsi="Times New Roman" w:cs="Times New Roman"/>
-                              <w:b/>
-                              <w:sz w:val="24"/>
-                              <w:szCs w:val="24"/>
-                              <w:lang w:eastAsia="es-AR" w:bidi="es-AR"/>
-                            </w:rPr>
-                          </w:pPr>
-                          <w:r>
-                            <w:rPr>
-                              <w:rFonts w:ascii="Times New Roman" w:eastAsia="Arial" w:hAnsi="Times New Roman" w:cs="Times New Roman"/>
-                              <w:b/>
-                              <w:sz w:val="24"/>
-                              <w:szCs w:val="24"/>
-                              <w:lang w:eastAsia="es-AR" w:bidi="es-AR"/>
-                            </w:rPr>
-                            <w:t xml:space="preserve">Profesora: Cappelletti Claudia </w:t>
-                          </w:r>
-                        </w:p>
-                        <w:p>
-                          <w:pPr>
-                            <w:spacing w:before="1"/>
-                            <w:rPr>
-                              <w:rFonts w:ascii="Times New Roman" w:eastAsia="Arial" w:hAnsi="Times New Roman" w:cs="Times New Roman"/>
-                              <w:b/>
-                              <w:sz w:val="24"/>
-                              <w:szCs w:val="24"/>
-                              <w:lang w:eastAsia="es-AR" w:bidi="es-AR"/>
-                            </w:rPr>
-                          </w:pPr>
-                          <w:r>
-                            <w:rPr>
-                              <w:rFonts w:ascii="Times New Roman" w:eastAsia="Arial" w:hAnsi="Times New Roman" w:cs="Times New Roman"/>
-                              <w:b/>
-                              <w:sz w:val="24"/>
-                              <w:szCs w:val="24"/>
-                              <w:lang w:eastAsia="es-AR" w:bidi="es-AR"/>
-                            </w:rPr>
-                            <w:t>Comisión: 1</w:t>
-                          </w:r>
-                        </w:p>
-                        <w:p>
-                          <w:pPr>
-                            <w:rPr>
-                              <w:rFonts w:ascii="Times New Roman" w:eastAsia="Arial" w:hAnsi="Times New Roman" w:cs="Times New Roman"/>
-                              <w:b/>
-                              <w:sz w:val="24"/>
-                              <w:szCs w:val="24"/>
-                              <w:lang w:eastAsia="es-AR" w:bidi="es-AR"/>
-                            </w:rPr>
-                          </w:pPr>
-                          <w:r>
-                            <w:rPr>
-                              <w:rFonts w:ascii="Times New Roman" w:eastAsia="Arial" w:hAnsi="Times New Roman" w:cs="Times New Roman"/>
-                              <w:b/>
-                              <w:sz w:val="24"/>
-                              <w:szCs w:val="24"/>
-                              <w:lang w:eastAsia="es-AR" w:bidi="es-AR"/>
-                            </w:rPr>
-                            <w:t>TP Integrador: Smalltalk</w:t>
-                          </w:r>
-                        </w:p>
-                      </w:txbxContent>
-                    </v:textbox>
-                    <w10:wrap type="square" anchorx="margin"/>
-                  </v:shape>
-                </w:pict>
-              </mc:Fallback>
-            </mc:AlternateContent>
+            <w:pict>
+              <v:shape id="Cuadro de texto 2" o:spid="_x0000_s1027" type="#_x0000_t202" style="position:absolute;margin-left:0;margin-top:520.65pt;width:319.5pt;height:110.6pt;z-index:251663360;visibility:visible;mso-height-percent:200;mso-wrap-distance-top:3.6pt;mso-wrap-distance-bottom:3.6pt;mso-position-horizontal:center;mso-position-horizontal-relative:margin;mso-height-percent:200;mso-width-relative:margin;mso-height-relative:margin" o:gfxdata="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">
+                <v:textbox style="mso-next-textbox:#Cuadro de texto 2;mso-fit-shape-to-text:t">
+                  <w:txbxContent>
+                    <w:p>
+                      <w:pPr>
+                        <w:rPr>
+                          <w:rFonts w:ascii="Times New Roman" w:eastAsia="Arial" w:hAnsi="Times New Roman" w:cs="Times New Roman"/>
+                          <w:b/>
+                          <w:sz w:val="24"/>
+                          <w:szCs w:val="24"/>
+                          <w:lang w:eastAsia="es-AR" w:bidi="es-AR"/>
+                        </w:rPr>
+                      </w:pPr>
+                      <w:r>
+                        <w:rPr>
+                          <w:rFonts w:ascii="Times New Roman" w:eastAsia="Arial" w:hAnsi="Times New Roman" w:cs="Times New Roman"/>
+                          <w:b/>
+                          <w:sz w:val="24"/>
+                          <w:szCs w:val="24"/>
+                          <w:lang w:eastAsia="es-AR" w:bidi="es-AR"/>
+                        </w:rPr>
+                        <w:t xml:space="preserve">Alumnos: </w:t>
+                      </w:r>
+                      <w:r>
+                        <w:rPr>
+                          <w:rFonts w:ascii="Times New Roman" w:eastAsia="Arial" w:hAnsi="Times New Roman" w:cs="Times New Roman"/>
+                          <w:b/>
+                          <w:sz w:val="24"/>
+                          <w:szCs w:val="24"/>
+                          <w:lang w:eastAsia="es-AR" w:bidi="es-AR"/>
+                        </w:rPr>
+                        <w:t>Acuña Nicolás, D’A</w:t>
+                      </w:r>
+                      <w:r>
+                        <w:rPr>
+                          <w:rFonts w:ascii="Times New Roman" w:eastAsia="Arial" w:hAnsi="Times New Roman" w:cs="Times New Roman"/>
+                          <w:b/>
+                          <w:sz w:val="24"/>
+                          <w:szCs w:val="24"/>
+                          <w:lang w:eastAsia="es-AR" w:bidi="es-AR"/>
+                        </w:rPr>
+                        <w:t>mico Claudio</w:t>
+                      </w:r>
+                      <w:r>
+                        <w:rPr>
+                          <w:rFonts w:ascii="Times New Roman" w:eastAsia="Arial" w:hAnsi="Times New Roman" w:cs="Times New Roman"/>
+                          <w:b/>
+                          <w:sz w:val="24"/>
+                          <w:szCs w:val="24"/>
+                          <w:lang w:eastAsia="es-AR" w:bidi="es-AR"/>
+                        </w:rPr>
+                        <w:t>, Ferreyra Enzo</w:t>
+                      </w:r>
+                    </w:p>
+                    <w:p>
+                      <w:pPr>
+                        <w:spacing w:before="1"/>
+                        <w:ind w:right="196"/>
+                        <w:rPr>
+                          <w:rFonts w:ascii="Times New Roman" w:eastAsia="Arial" w:hAnsi="Times New Roman" w:cs="Times New Roman"/>
+                          <w:b/>
+                          <w:sz w:val="24"/>
+                          <w:szCs w:val="24"/>
+                          <w:lang w:eastAsia="es-AR" w:bidi="es-AR"/>
+                        </w:rPr>
+                      </w:pPr>
+                      <w:r>
+                        <w:rPr>
+                          <w:rFonts w:ascii="Times New Roman" w:eastAsia="Arial" w:hAnsi="Times New Roman" w:cs="Times New Roman"/>
+                          <w:b/>
+                          <w:sz w:val="24"/>
+                          <w:szCs w:val="24"/>
+                          <w:lang w:eastAsia="es-AR" w:bidi="es-AR"/>
+                        </w:rPr>
+                        <w:t xml:space="preserve">Profesora: Cappelletti Claudia </w:t>
+                      </w:r>
+                    </w:p>
+                    <w:p>
+                      <w:pPr>
+                        <w:spacing w:before="1"/>
+                        <w:rPr>
+                          <w:rFonts w:ascii="Times New Roman" w:eastAsia="Arial" w:hAnsi="Times New Roman" w:cs="Times New Roman"/>
+                          <w:b/>
+                          <w:sz w:val="24"/>
+                          <w:szCs w:val="24"/>
+                          <w:lang w:eastAsia="es-AR" w:bidi="es-AR"/>
+                        </w:rPr>
+                      </w:pPr>
+                      <w:r>
+                        <w:rPr>
+                          <w:rFonts w:ascii="Times New Roman" w:eastAsia="Arial" w:hAnsi="Times New Roman" w:cs="Times New Roman"/>
+                          <w:b/>
+                          <w:sz w:val="24"/>
+                          <w:szCs w:val="24"/>
+                          <w:lang w:eastAsia="es-AR" w:bidi="es-AR"/>
+                        </w:rPr>
+                        <w:t>Comisión: 1</w:t>
+                      </w:r>
+                    </w:p>
+                    <w:p>
+                      <w:pPr>
+                        <w:rPr>
+                          <w:rFonts w:ascii="Times New Roman" w:eastAsia="Arial" w:hAnsi="Times New Roman" w:cs="Times New Roman"/>
+                          <w:b/>
+                          <w:sz w:val="24"/>
+                          <w:szCs w:val="24"/>
+                          <w:lang w:eastAsia="es-AR" w:bidi="es-AR"/>
+                        </w:rPr>
+                      </w:pPr>
+                      <w:r>
+                        <w:rPr>
+                          <w:rFonts w:ascii="Times New Roman" w:eastAsia="Arial" w:hAnsi="Times New Roman" w:cs="Times New Roman"/>
+                          <w:b/>
+                          <w:sz w:val="24"/>
+                          <w:szCs w:val="24"/>
+                          <w:lang w:eastAsia="es-AR" w:bidi="es-AR"/>
+                        </w:rPr>
+                        <w:t>TP Integrador: Smalltalk</w:t>
+                      </w:r>
+                    </w:p>
+                  </w:txbxContent>
+                </v:textbox>
+                <w10:wrap type="square" anchorx="margin"/>
+              </v:shape>
+            </w:pict>
           </w:r>
           <w:r>
             <w:rPr>
@@ -767,542 +402,688 @@
               <w:szCs w:val="36"/>
               <w:lang w:eastAsia="es-AR"/>
             </w:rPr>
-            <mc:AlternateContent>
-              <mc:Choice Requires="wpg">
-                <w:drawing>
-                  <wp:anchor distT="0" distB="0" distL="114300" distR="114300" simplePos="0" relativeHeight="251660288" behindDoc="1" locked="0" layoutInCell="1" allowOverlap="1">
-                    <wp:simplePos x="0" y="0"/>
-                    <wp:positionH relativeFrom="page">
-                      <wp:posOffset>485775</wp:posOffset>
-                    </wp:positionH>
-                    <wp:positionV relativeFrom="page">
-                      <wp:posOffset>3209925</wp:posOffset>
-                    </wp:positionV>
-                    <wp:extent cx="6675120" cy="5972175"/>
-                    <wp:effectExtent l="0" t="0" r="0" b="9525"/>
-                    <wp:wrapNone/>
-                    <wp:docPr id="63" name="Grupo 2"/>
-                    <wp:cNvGraphicFramePr>
-                      <a:graphicFrameLocks xmlns:a="http://schemas.openxmlformats.org/drawingml/2006/main" noChangeAspect="1"/>
-                    </wp:cNvGraphicFramePr>
-                    <a:graphic xmlns:a="http://schemas.openxmlformats.org/drawingml/2006/main">
-                      <a:graphicData uri="http://schemas.microsoft.com/office/word/2010/wordprocessingGroup">
-                        <wpg:wgp>
-                          <wpg:cNvGrpSpPr>
-                            <a:grpSpLocks noChangeAspect="1"/>
-                          </wpg:cNvGrpSpPr>
-                          <wpg:grpSpPr>
-                            <a:xfrm>
-                              <a:off x="0" y="0"/>
-                              <a:ext cx="6675120" cy="5972175"/>
-                              <a:chOff x="0" y="0"/>
-                              <a:chExt cx="4329113" cy="4491038"/>
-                            </a:xfrm>
-                            <a:solidFill>
-                              <a:schemeClr val="tx2">
-                                <a:lumMod val="60000"/>
-                                <a:lumOff val="40000"/>
-                              </a:schemeClr>
-                            </a:solidFill>
-                          </wpg:grpSpPr>
-                          <wps:wsp>
-                            <wps:cNvPr id="64" name="Forma libre 64"/>
-                            <wps:cNvSpPr>
-                              <a:spLocks/>
-                            </wps:cNvSpPr>
-                            <wps:spPr bwMode="auto">
-                              <a:xfrm>
-                                <a:off x="1501775" y="0"/>
-                                <a:ext cx="2827338" cy="2835275"/>
-                              </a:xfrm>
-                              <a:custGeom>
-                                <a:avLst/>
-                                <a:gdLst>
-                                  <a:gd name="T0" fmla="*/ 4 w 1781"/>
-                                  <a:gd name="T1" fmla="*/ 1786 h 1786"/>
-                                  <a:gd name="T2" fmla="*/ 0 w 1781"/>
-                                  <a:gd name="T3" fmla="*/ 1782 h 1786"/>
-                                  <a:gd name="T4" fmla="*/ 1776 w 1781"/>
-                                  <a:gd name="T5" fmla="*/ 0 h 1786"/>
-                                  <a:gd name="T6" fmla="*/ 1781 w 1781"/>
-                                  <a:gd name="T7" fmla="*/ 5 h 1786"/>
-                                  <a:gd name="T8" fmla="*/ 4 w 1781"/>
-                                  <a:gd name="T9" fmla="*/ 1786 h 1786"/>
-                                </a:gdLst>
-                                <a:ahLst/>
-                                <a:cxnLst>
-                                  <a:cxn ang="0">
-                                    <a:pos x="T0" y="T1"/>
-                                  </a:cxn>
-                                  <a:cxn ang="0">
-                                    <a:pos x="T2" y="T3"/>
-                                  </a:cxn>
-                                  <a:cxn ang="0">
-                                    <a:pos x="T4" y="T5"/>
-                                  </a:cxn>
-                                  <a:cxn ang="0">
-                                    <a:pos x="T6" y="T7"/>
-                                  </a:cxn>
-                                  <a:cxn ang="0">
-                                    <a:pos x="T8" y="T9"/>
-                                  </a:cxn>
-                                </a:cxnLst>
-                                <a:rect l="0" t="0" r="r" b="b"/>
-                                <a:pathLst>
-                                  <a:path w="1781" h="1786">
-                                    <a:moveTo>
-                                      <a:pt x="4" y="1786"/>
-                                    </a:moveTo>
-                                    <a:lnTo>
-                                      <a:pt x="0" y="1782"/>
-                                    </a:lnTo>
-                                    <a:lnTo>
-                                      <a:pt x="1776" y="0"/>
-                                    </a:lnTo>
-                                    <a:lnTo>
-                                      <a:pt x="1781" y="5"/>
-                                    </a:lnTo>
-                                    <a:lnTo>
-                                      <a:pt x="4" y="1786"/>
-                                    </a:lnTo>
-                                    <a:close/>
-                                  </a:path>
-                                </a:pathLst>
-                              </a:custGeom>
-                              <a:grpFill/>
-                              <a:ln>
-                                <a:noFill/>
-                              </a:ln>
-                              <a:extLst>
-                                <a:ext uri="{91240B29-F687-4F45-9708-019B960494DF}">
-                                  <a14:hiddenLine xmlns:a14="http://schemas.microsoft.com/office/drawing/2010/main" w="9525">
-                                    <a:solidFill>
-                                      <a:srgbClr val="000000"/>
-                                    </a:solidFill>
-                                    <a:round/>
-                                    <a:headEnd/>
-                                    <a:tailEnd/>
-                                  </a14:hiddenLine>
-                                </a:ext>
-                              </a:extLst>
-                            </wps:spPr>
-                            <wps:bodyPr vert="horz" wrap="square" lIns="91440" tIns="45720" rIns="91440" bIns="45720" numCol="1" anchor="t" anchorCtr="0" compatLnSpc="1">
-                              <a:prstTxWarp prst="textNoShape">
-                                <a:avLst/>
-                              </a:prstTxWarp>
-                            </wps:bodyPr>
-                          </wps:wsp>
-                          <wps:wsp>
-                            <wps:cNvPr id="65" name="Forma libre 65"/>
-                            <wps:cNvSpPr>
-                              <a:spLocks/>
-                            </wps:cNvSpPr>
-                            <wps:spPr bwMode="auto">
-                              <a:xfrm>
-                                <a:off x="782637" y="227013"/>
-                                <a:ext cx="3546475" cy="3546475"/>
-                              </a:xfrm>
-                              <a:custGeom>
-                                <a:avLst/>
-                                <a:gdLst>
-                                  <a:gd name="T0" fmla="*/ 5 w 2234"/>
-                                  <a:gd name="T1" fmla="*/ 2234 h 2234"/>
-                                  <a:gd name="T2" fmla="*/ 0 w 2234"/>
-                                  <a:gd name="T3" fmla="*/ 2229 h 2234"/>
-                                  <a:gd name="T4" fmla="*/ 2229 w 2234"/>
-                                  <a:gd name="T5" fmla="*/ 0 h 2234"/>
-                                  <a:gd name="T6" fmla="*/ 2234 w 2234"/>
-                                  <a:gd name="T7" fmla="*/ 5 h 2234"/>
-                                  <a:gd name="T8" fmla="*/ 5 w 2234"/>
-                                  <a:gd name="T9" fmla="*/ 2234 h 2234"/>
-                                </a:gdLst>
-                                <a:ahLst/>
-                                <a:cxnLst>
-                                  <a:cxn ang="0">
-                                    <a:pos x="T0" y="T1"/>
-                                  </a:cxn>
-                                  <a:cxn ang="0">
-                                    <a:pos x="T2" y="T3"/>
-                                  </a:cxn>
-                                  <a:cxn ang="0">
-                                    <a:pos x="T4" y="T5"/>
-                                  </a:cxn>
-                                  <a:cxn ang="0">
-                                    <a:pos x="T6" y="T7"/>
-                                  </a:cxn>
-                                  <a:cxn ang="0">
-                                    <a:pos x="T8" y="T9"/>
-                                  </a:cxn>
-                                </a:cxnLst>
-                                <a:rect l="0" t="0" r="r" b="b"/>
-                                <a:pathLst>
-                                  <a:path w="2234" h="2234">
-                                    <a:moveTo>
-                                      <a:pt x="5" y="2234"/>
-                                    </a:moveTo>
-                                    <a:lnTo>
-                                      <a:pt x="0" y="2229"/>
-                                    </a:lnTo>
-                                    <a:lnTo>
-                                      <a:pt x="2229" y="0"/>
-                                    </a:lnTo>
-                                    <a:lnTo>
-                                      <a:pt x="2234" y="5"/>
-                                    </a:lnTo>
-                                    <a:lnTo>
-                                      <a:pt x="5" y="2234"/>
-                                    </a:lnTo>
-                                    <a:close/>
-                                  </a:path>
-                                </a:pathLst>
-                              </a:custGeom>
-                              <a:grpFill/>
-                              <a:ln>
-                                <a:noFill/>
-                              </a:ln>
-                              <a:extLst>
-                                <a:ext uri="{91240B29-F687-4F45-9708-019B960494DF}">
-                                  <a14:hiddenLine xmlns:a14="http://schemas.microsoft.com/office/drawing/2010/main" w="9525">
-                                    <a:solidFill>
-                                      <a:srgbClr val="000000"/>
-                                    </a:solidFill>
-                                    <a:round/>
-                                    <a:headEnd/>
-                                    <a:tailEnd/>
-                                  </a14:hiddenLine>
-                                </a:ext>
-                              </a:extLst>
-                            </wps:spPr>
-                            <wps:bodyPr vert="horz" wrap="square" lIns="91440" tIns="45720" rIns="91440" bIns="45720" numCol="1" anchor="t" anchorCtr="0" compatLnSpc="1">
-                              <a:prstTxWarp prst="textNoShape">
-                                <a:avLst/>
-                              </a:prstTxWarp>
-                            </wps:bodyPr>
-                          </wps:wsp>
-                          <wps:wsp>
-                            <wps:cNvPr id="66" name="Forma libre 66"/>
-                            <wps:cNvSpPr>
-                              <a:spLocks/>
-                            </wps:cNvSpPr>
-                            <wps:spPr bwMode="auto">
-                              <a:xfrm>
-                                <a:off x="841375" y="109538"/>
-                                <a:ext cx="3487738" cy="3487738"/>
-                              </a:xfrm>
-                              <a:custGeom>
-                                <a:avLst/>
-                                <a:gdLst>
-                                  <a:gd name="T0" fmla="*/ 9 w 2197"/>
-                                  <a:gd name="T1" fmla="*/ 2197 h 2197"/>
-                                  <a:gd name="T2" fmla="*/ 0 w 2197"/>
-                                  <a:gd name="T3" fmla="*/ 2193 h 2197"/>
-                                  <a:gd name="T4" fmla="*/ 2188 w 2197"/>
-                                  <a:gd name="T5" fmla="*/ 0 h 2197"/>
-                                  <a:gd name="T6" fmla="*/ 2197 w 2197"/>
-                                  <a:gd name="T7" fmla="*/ 10 h 2197"/>
-                                  <a:gd name="T8" fmla="*/ 9 w 2197"/>
-                                  <a:gd name="T9" fmla="*/ 2197 h 2197"/>
-                                </a:gdLst>
-                                <a:ahLst/>
-                                <a:cxnLst>
-                                  <a:cxn ang="0">
-                                    <a:pos x="T0" y="T1"/>
-                                  </a:cxn>
-                                  <a:cxn ang="0">
-                                    <a:pos x="T2" y="T3"/>
-                                  </a:cxn>
-                                  <a:cxn ang="0">
-                                    <a:pos x="T4" y="T5"/>
-                                  </a:cxn>
-                                  <a:cxn ang="0">
-                                    <a:pos x="T6" y="T7"/>
-                                  </a:cxn>
-                                  <a:cxn ang="0">
-                                    <a:pos x="T8" y="T9"/>
-                                  </a:cxn>
-                                </a:cxnLst>
-                                <a:rect l="0" t="0" r="r" b="b"/>
-                                <a:pathLst>
-                                  <a:path w="2197" h="2197">
-                                    <a:moveTo>
-                                      <a:pt x="9" y="2197"/>
-                                    </a:moveTo>
-                                    <a:lnTo>
-                                      <a:pt x="0" y="2193"/>
-                                    </a:lnTo>
-                                    <a:lnTo>
-                                      <a:pt x="2188" y="0"/>
-                                    </a:lnTo>
-                                    <a:lnTo>
-                                      <a:pt x="2197" y="10"/>
-                                    </a:lnTo>
-                                    <a:lnTo>
-                                      <a:pt x="9" y="2197"/>
-                                    </a:lnTo>
-                                    <a:close/>
-                                  </a:path>
-                                </a:pathLst>
-                              </a:custGeom>
-                              <a:grpFill/>
-                              <a:ln>
-                                <a:noFill/>
-                              </a:ln>
-                              <a:extLst>
-                                <a:ext uri="{91240B29-F687-4F45-9708-019B960494DF}">
-                                  <a14:hiddenLine xmlns:a14="http://schemas.microsoft.com/office/drawing/2010/main" w="9525">
-                                    <a:solidFill>
-                                      <a:srgbClr val="000000"/>
-                                    </a:solidFill>
-                                    <a:round/>
-                                    <a:headEnd/>
-                                    <a:tailEnd/>
-                                  </a14:hiddenLine>
-                                </a:ext>
-                              </a:extLst>
-                            </wps:spPr>
-                            <wps:bodyPr vert="horz" wrap="square" lIns="91440" tIns="45720" rIns="91440" bIns="45720" numCol="1" anchor="t" anchorCtr="0" compatLnSpc="1">
-                              <a:prstTxWarp prst="textNoShape">
-                                <a:avLst/>
-                              </a:prstTxWarp>
-                            </wps:bodyPr>
-                          </wps:wsp>
-                          <wps:wsp>
-                            <wps:cNvPr id="67" name="Forma libre 67"/>
-                            <wps:cNvSpPr>
-                              <a:spLocks/>
-                            </wps:cNvSpPr>
-                            <wps:spPr bwMode="auto">
-                              <a:xfrm>
-                                <a:off x="1216025" y="498475"/>
-                                <a:ext cx="3113088" cy="3121025"/>
-                              </a:xfrm>
-                              <a:custGeom>
-                                <a:avLst/>
-                                <a:gdLst>
-                                  <a:gd name="T0" fmla="*/ 9 w 1961"/>
-                                  <a:gd name="T1" fmla="*/ 1966 h 1966"/>
-                                  <a:gd name="T2" fmla="*/ 0 w 1961"/>
-                                  <a:gd name="T3" fmla="*/ 1957 h 1966"/>
-                                  <a:gd name="T4" fmla="*/ 1952 w 1961"/>
-                                  <a:gd name="T5" fmla="*/ 0 h 1966"/>
-                                  <a:gd name="T6" fmla="*/ 1961 w 1961"/>
-                                  <a:gd name="T7" fmla="*/ 9 h 1966"/>
-                                  <a:gd name="T8" fmla="*/ 9 w 1961"/>
-                                  <a:gd name="T9" fmla="*/ 1966 h 1966"/>
-                                </a:gdLst>
-                                <a:ahLst/>
-                                <a:cxnLst>
-                                  <a:cxn ang="0">
-                                    <a:pos x="T0" y="T1"/>
-                                  </a:cxn>
-                                  <a:cxn ang="0">
-                                    <a:pos x="T2" y="T3"/>
-                                  </a:cxn>
-                                  <a:cxn ang="0">
-                                    <a:pos x="T4" y="T5"/>
-                                  </a:cxn>
-                                  <a:cxn ang="0">
-                                    <a:pos x="T6" y="T7"/>
-                                  </a:cxn>
-                                  <a:cxn ang="0">
-                                    <a:pos x="T8" y="T9"/>
-                                  </a:cxn>
-                                </a:cxnLst>
-                                <a:rect l="0" t="0" r="r" b="b"/>
-                                <a:pathLst>
-                                  <a:path w="1961" h="1966">
-                                    <a:moveTo>
-                                      <a:pt x="9" y="1966"/>
-                                    </a:moveTo>
-                                    <a:lnTo>
-                                      <a:pt x="0" y="1957"/>
-                                    </a:lnTo>
-                                    <a:lnTo>
-                                      <a:pt x="1952" y="0"/>
-                                    </a:lnTo>
-                                    <a:lnTo>
-                                      <a:pt x="1961" y="9"/>
-                                    </a:lnTo>
-                                    <a:lnTo>
-                                      <a:pt x="9" y="1966"/>
-                                    </a:lnTo>
-                                    <a:close/>
-                                  </a:path>
-                                </a:pathLst>
-                              </a:custGeom>
-                              <a:grpFill/>
-                              <a:ln>
-                                <a:noFill/>
-                              </a:ln>
-                              <a:extLst>
-                                <a:ext uri="{91240B29-F687-4F45-9708-019B960494DF}">
-                                  <a14:hiddenLine xmlns:a14="http://schemas.microsoft.com/office/drawing/2010/main" w="9525">
-                                    <a:solidFill>
-                                      <a:srgbClr val="000000"/>
-                                    </a:solidFill>
-                                    <a:round/>
-                                    <a:headEnd/>
-                                    <a:tailEnd/>
-                                  </a14:hiddenLine>
-                                </a:ext>
-                              </a:extLst>
-                            </wps:spPr>
-                            <wps:bodyPr vert="horz" wrap="square" lIns="91440" tIns="45720" rIns="91440" bIns="45720" numCol="1" anchor="t" anchorCtr="0" compatLnSpc="1">
-                              <a:prstTxWarp prst="textNoShape">
-                                <a:avLst/>
-                              </a:prstTxWarp>
-                            </wps:bodyPr>
-                          </wps:wsp>
-                          <wps:wsp>
-                            <wps:cNvPr id="68" name="Forma libre 68"/>
-                            <wps:cNvSpPr>
-                              <a:spLocks/>
-                            </wps:cNvSpPr>
-                            <wps:spPr bwMode="auto">
-                              <a:xfrm>
-                                <a:off x="0" y="153988"/>
-                                <a:ext cx="4329113" cy="4337050"/>
-                              </a:xfrm>
-                              <a:custGeom>
-                                <a:avLst/>
-                                <a:gdLst>
-                                  <a:gd name="T0" fmla="*/ 0 w 2727"/>
-                                  <a:gd name="T1" fmla="*/ 2732 h 2732"/>
-                                  <a:gd name="T2" fmla="*/ 0 w 2727"/>
-                                  <a:gd name="T3" fmla="*/ 2728 h 2732"/>
-                                  <a:gd name="T4" fmla="*/ 2722 w 2727"/>
-                                  <a:gd name="T5" fmla="*/ 0 h 2732"/>
-                                  <a:gd name="T6" fmla="*/ 2727 w 2727"/>
-                                  <a:gd name="T7" fmla="*/ 5 h 2732"/>
-                                  <a:gd name="T8" fmla="*/ 0 w 2727"/>
-                                  <a:gd name="T9" fmla="*/ 2732 h 2732"/>
-                                </a:gdLst>
-                                <a:ahLst/>
-                                <a:cxnLst>
-                                  <a:cxn ang="0">
-                                    <a:pos x="T0" y="T1"/>
-                                  </a:cxn>
-                                  <a:cxn ang="0">
-                                    <a:pos x="T2" y="T3"/>
-                                  </a:cxn>
-                                  <a:cxn ang="0">
-                                    <a:pos x="T4" y="T5"/>
-                                  </a:cxn>
-                                  <a:cxn ang="0">
-                                    <a:pos x="T6" y="T7"/>
-                                  </a:cxn>
-                                  <a:cxn ang="0">
-                                    <a:pos x="T8" y="T9"/>
-                                  </a:cxn>
-                                </a:cxnLst>
-                                <a:rect l="0" t="0" r="r" b="b"/>
-                                <a:pathLst>
-                                  <a:path w="2727" h="2732">
-                                    <a:moveTo>
-                                      <a:pt x="0" y="2732"/>
-                                    </a:moveTo>
-                                    <a:lnTo>
-                                      <a:pt x="0" y="2728"/>
-                                    </a:lnTo>
-                                    <a:lnTo>
-                                      <a:pt x="2722" y="0"/>
-                                    </a:lnTo>
-                                    <a:lnTo>
-                                      <a:pt x="2727" y="5"/>
-                                    </a:lnTo>
-                                    <a:lnTo>
-                                      <a:pt x="0" y="2732"/>
-                                    </a:lnTo>
-                                    <a:close/>
-                                  </a:path>
-                                </a:pathLst>
-                              </a:custGeom>
-                              <a:grpFill/>
-                              <a:ln>
-                                <a:noFill/>
-                              </a:ln>
-                              <a:extLst>
-                                <a:ext uri="{91240B29-F687-4F45-9708-019B960494DF}">
-                                  <a14:hiddenLine xmlns:a14="http://schemas.microsoft.com/office/drawing/2010/main" w="9525">
-                                    <a:solidFill>
-                                      <a:srgbClr val="000000"/>
-                                    </a:solidFill>
-                                    <a:round/>
-                                    <a:headEnd/>
-                                    <a:tailEnd/>
-                                  </a14:hiddenLine>
-                                </a:ext>
-                              </a:extLst>
-                            </wps:spPr>
-                            <wps:bodyPr vert="horz" wrap="square" lIns="91440" tIns="45720" rIns="91440" bIns="45720" numCol="1" anchor="t" anchorCtr="0" compatLnSpc="1">
-                              <a:prstTxWarp prst="textNoShape">
-                                <a:avLst/>
-                              </a:prstTxWarp>
-                            </wps:bodyPr>
-                          </wps:wsp>
-                        </wpg:wgp>
-                      </a:graphicData>
-                    </a:graphic>
-                    <wp14:sizeRelH relativeFrom="page">
-                      <wp14:pctWidth>0</wp14:pctWidth>
-                    </wp14:sizeRelH>
-                    <wp14:sizeRelV relativeFrom="page">
-                      <wp14:pctHeight>0</wp14:pctHeight>
-                    </wp14:sizeRelV>
-                  </wp:anchor>
-                </w:drawing>
-              </mc:Choice>
-              <mc:Fallback>
-                <w:pict>
-                  <v:group w14:anchorId="5A817707" id="Grupo 2" o:spid="_x0000_s1026" style="position:absolute;margin-left:38.25pt;margin-top:252.75pt;width:525.6pt;height:470.25pt;z-index:-251656192;mso-position-horizontal-relative:page;mso-position-vertical-relative:page" coordsize="43291,44910" o:gfxdata="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">
-                    <o:lock v:ext="edit" aspectratio="t"/>
-                    <v:shape id="Forma libre 64" o:spid="_x0000_s1027" style="position:absolute;left:15017;width:28274;height:28352;visibility:visible;mso-wrap-style:square;v-text-anchor:top" coordsize="1781,1786" o:gfxdata="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" path="m4,1786l,1782,1776,r5,5l4,1786xe" filled="f" stroked="f">
-                      <v:path arrowok="t" o:connecttype="custom" o:connectlocs="6350,2835275;0,2828925;2819400,0;2827338,7938;6350,2835275" o:connectangles="0,0,0,0,0"/>
-                    </v:shape>
-                    <v:shape id="Forma libre 65" o:spid="_x0000_s1028" style="position:absolute;left:7826;top:2270;width:35465;height:35464;visibility:visible;mso-wrap-style:square;v-text-anchor:top" coordsize="2234,2234" o:gfxdata="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" path="m5,2234l,2229,2229,r5,5l5,2234xe" filled="f" stroked="f">
-                      <v:path arrowok="t" o:connecttype="custom" o:connectlocs="7938,3546475;0,3538538;3538538,0;3546475,7938;7938,3546475" o:connectangles="0,0,0,0,0"/>
-                    </v:shape>
-                    <v:shape id="Forma libre 66" o:spid="_x0000_s1029" style="position:absolute;left:8413;top:1095;width:34878;height:34877;visibility:visible;mso-wrap-style:square;v-text-anchor:top" coordsize="2197,2197" o:gfxdata="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" path="m9,2197l,2193,2188,r9,10l9,2197xe" filled="f" stroked="f">
-                      <v:path arrowok="t" o:connecttype="custom" o:connectlocs="14288,3487738;0,3481388;3473450,0;3487738,15875;14288,3487738" o:connectangles="0,0,0,0,0"/>
-                    </v:shape>
-                    <v:shape id="Forma libre 67" o:spid="_x0000_s1030" style="position:absolute;left:12160;top:4984;width:31131;height:31211;visibility:visible;mso-wrap-style:square;v-text-anchor:top" coordsize="1961,1966" o:gfxdata="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" path="m9,1966l,1957,1952,r9,9l9,1966xe" filled="f" stroked="f">
-                      <v:path arrowok="t" o:connecttype="custom" o:connectlocs="14288,3121025;0,3106738;3098800,0;3113088,14288;14288,3121025" o:connectangles="0,0,0,0,0"/>
-                    </v:shape>
-                    <v:shape id="Forma libre 68" o:spid="_x0000_s1031" style="position:absolute;top:1539;width:43291;height:43371;visibility:visible;mso-wrap-style:square;v-text-anchor:top" coordsize="2727,2732" o:gfxdata="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" path="m,2732r,-4l2722,r5,5l,2732xe" filled="f" stroked="f">
-                      <v:path arrowok="t" o:connecttype="custom" o:connectlocs="0,4337050;0,4330700;4321175,0;4329113,7938;0,4337050" o:connectangles="0,0,0,0,0"/>
-                    </v:shape>
-                    <w10:wrap anchorx="page" anchory="page"/>
-                  </v:group>
-                </w:pict>
-              </mc:Fallback>
-            </mc:AlternateContent>
+            <w:pict>
+              <v:group id="Grupo 2" o:spid="_x0000_s1032" style="position:absolute;margin-left:38.25pt;margin-top:252.75pt;width:525.6pt;height:470.25pt;z-index:-251656192;mso-position-horizontal-relative:page;mso-position-vertical-relative:page" coordsize="43291,44910" o:gfxdata="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">
+                <o:lock v:ext="edit" aspectratio="t"/>
+                <v:shape id="Forma libre 64" o:spid="_x0000_s1033" style="position:absolute;left:15017;width:28274;height:28352;visibility:visible;mso-wrap-style:square;v-text-anchor:top" coordsize="1781,1786" o:gfxdata="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" path="m4,1786l,1782,1776,r5,5l4,1786xe" filled="f" stroked="f">
+                  <v:path arrowok="t" o:connecttype="custom" o:connectlocs="6350,2835275;0,2828925;2819400,0;2827338,7938;6350,2835275" o:connectangles="0,0,0,0,0"/>
+                </v:shape>
+                <v:shape id="Forma libre 65" o:spid="_x0000_s1028" style="position:absolute;left:7826;top:2270;width:35465;height:35464;visibility:visible;mso-wrap-style:square;v-text-anchor:top" coordsize="2234,2234" o:gfxdata="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" path="m5,2234l,2229,2229,r5,5l5,2234xe" filled="f" stroked="f">
+                  <v:path arrowok="t" o:connecttype="custom" o:connectlocs="7938,3546475;0,3538538;3538538,0;3546475,7938;7938,3546475" o:connectangles="0,0,0,0,0"/>
+                </v:shape>
+                <v:shape id="Forma libre 66" o:spid="_x0000_s1029" style="position:absolute;left:8413;top:1095;width:34878;height:34877;visibility:visible;mso-wrap-style:square;v-text-anchor:top" coordsize="2197,2197" o:gfxdata="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" path="m9,2197l,2193,2188,r9,10l9,2197xe" filled="f" stroked="f">
+                  <v:path arrowok="t" o:connecttype="custom" o:connectlocs="14288,3487738;0,3481388;3473450,0;3487738,15875;14288,3487738" o:connectangles="0,0,0,0,0"/>
+                </v:shape>
+                <v:shape id="Forma libre 67" o:spid="_x0000_s1030" style="position:absolute;left:12160;top:4984;width:31131;height:31211;visibility:visible;mso-wrap-style:square;v-text-anchor:top" coordsize="1961,1966" o:gfxdata="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" path="m9,1966l,1957,1952,r9,9l9,1966xe" filled="f" stroked="f">
+                  <v:path arrowok="t" o:connecttype="custom" o:connectlocs="14288,3121025;0,3106738;3098800,0;3113088,14288;14288,3121025" o:connectangles="0,0,0,0,0"/>
+                </v:shape>
+                <v:shape id="Forma libre 68" o:spid="_x0000_s1031" style="position:absolute;top:1539;width:43291;height:43371;visibility:visible;mso-wrap-style:square;v-text-anchor:top" coordsize="2727,2732" o:gfxdata="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" path="m,2732r,-4l2722,r5,5l,2732xe" filled="f" stroked="f">
+                  <v:path arrowok="t" o:connecttype="custom" o:connectlocs="0,4337050;0,4330700;4321175,0;4329113,7938;0,4337050" o:connectangles="0,0,0,0,0"/>
+                </v:shape>
+                <w10:wrap anchorx="page" anchory="page"/>
+              </v:group>
+            </w:pict>
+          </w:r>
+          <w:r>
+            <w:rPr>
+              <w:rFonts w:ascii="Times New Roman" w:hAnsi="Times New Roman" w:cs="Times New Roman"/>
+            </w:rPr>
+            <w:tab/>
+          </w:r>
+          <w:r>
+            <w:rPr>
+              <w:rFonts w:ascii="Times New Roman" w:hAnsi="Times New Roman" w:cs="Times New Roman"/>
+            </w:rPr>
+            <w:tab/>
+          </w:r>
+          <w:r>
+            <w:rPr>
+              <w:rFonts w:ascii="Times New Roman" w:hAnsi="Times New Roman" w:cs="Times New Roman"/>
+            </w:rPr>
+            <w:tab/>
+          </w:r>
+          <w:r>
+            <w:rPr>
+              <w:rFonts w:ascii="Times New Roman" w:hAnsi="Times New Roman" w:cs="Times New Roman"/>
+            </w:rPr>
+            <w:tab/>
+          </w:r>
+          <w:r>
+            <w:rPr>
+              <w:rFonts w:ascii="Times New Roman" w:hAnsi="Times New Roman" w:cs="Times New Roman"/>
+            </w:rPr>
+            <w:tab/>
+          </w:r>
+          <w:r>
+            <w:rPr>
+              <w:rFonts w:ascii="Times New Roman" w:hAnsi="Times New Roman" w:cs="Times New Roman"/>
+            </w:rPr>
+            <w:tab/>
+          </w:r>
+          <w:r>
+            <w:rPr>
+              <w:rFonts w:ascii="Times New Roman" w:hAnsi="Times New Roman" w:cs="Times New Roman"/>
+            </w:rPr>
+            <w:tab/>
+          </w:r>
+          <w:r>
+            <w:rPr>
+              <w:rFonts w:ascii="Times New Roman" w:hAnsi="Times New Roman" w:cs="Times New Roman"/>
+            </w:rPr>
+            <w:tab/>
+          </w:r>
+          <w:r>
+            <w:rPr>
+              <w:rFonts w:ascii="Times New Roman" w:hAnsi="Times New Roman" w:cs="Times New Roman"/>
+            </w:rPr>
+            <w:tab/>
+          </w:r>
+          <w:r>
+            <w:rPr>
+              <w:rFonts w:ascii="Times New Roman" w:hAnsi="Times New Roman" w:cs="Times New Roman"/>
+            </w:rPr>
+            <w:tab/>
+          </w:r>
+          <w:r>
+            <w:rPr>
+              <w:rFonts w:ascii="Times New Roman" w:hAnsi="Times New Roman" w:cs="Times New Roman"/>
+            </w:rPr>
+            <w:tab/>
+          </w:r>
+          <w:r>
+            <w:rPr>
+              <w:rFonts w:ascii="Times New Roman" w:hAnsi="Times New Roman" w:cs="Times New Roman"/>
+            </w:rPr>
+            <w:tab/>
+          </w:r>
+          <w:r>
+            <w:rPr>
+              <w:rFonts w:ascii="Times New Roman" w:hAnsi="Times New Roman" w:cs="Times New Roman"/>
+            </w:rPr>
+            <w:tab/>
+          </w:r>
+          <w:r>
+            <w:rPr>
+              <w:rFonts w:ascii="Times New Roman" w:hAnsi="Times New Roman" w:cs="Times New Roman"/>
+            </w:rPr>
+            <w:tab/>
+          </w:r>
+          <w:r>
+            <w:rPr>
+              <w:rFonts w:ascii="Times New Roman" w:hAnsi="Times New Roman" w:cs="Times New Roman"/>
+            </w:rPr>
+            <w:tab/>
+          </w:r>
+          <w:r>
+            <w:rPr>
+              <w:rFonts w:ascii="Times New Roman" w:hAnsi="Times New Roman" w:cs="Times New Roman"/>
+            </w:rPr>
+            <w:tab/>
+          </w:r>
+          <w:r>
+            <w:rPr>
+              <w:rFonts w:ascii="Times New Roman" w:hAnsi="Times New Roman" w:cs="Times New Roman"/>
+            </w:rPr>
+            <w:tab/>
+          </w:r>
+          <w:r>
+            <w:rPr>
+              <w:rFonts w:ascii="Times New Roman" w:hAnsi="Times New Roman" w:cs="Times New Roman"/>
+            </w:rPr>
+            <w:tab/>
+          </w:r>
+          <w:r>
+            <w:rPr>
+              <w:rFonts w:ascii="Times New Roman" w:hAnsi="Times New Roman" w:cs="Times New Roman"/>
+            </w:rPr>
+            <w:tab/>
+          </w:r>
+          <w:r>
+            <w:rPr>
+              <w:rFonts w:ascii="Times New Roman" w:hAnsi="Times New Roman" w:cs="Times New Roman"/>
+            </w:rPr>
+            <w:tab/>
+          </w:r>
+          <w:r>
+            <w:rPr>
+              <w:rFonts w:ascii="Times New Roman" w:hAnsi="Times New Roman" w:cs="Times New Roman"/>
+            </w:rPr>
+            <w:tab/>
+          </w:r>
+          <w:r>
+            <w:rPr>
+              <w:rFonts w:ascii="Times New Roman" w:hAnsi="Times New Roman" w:cs="Times New Roman"/>
+            </w:rPr>
+            <w:tab/>
+          </w:r>
+          <w:r>
+            <w:rPr>
+              <w:rFonts w:ascii="Times New Roman" w:hAnsi="Times New Roman" w:cs="Times New Roman"/>
+            </w:rPr>
+            <w:tab/>
+          </w:r>
+          <w:r>
+            <w:rPr>
+              <w:rFonts w:ascii="Times New Roman" w:hAnsi="Times New Roman" w:cs="Times New Roman"/>
+            </w:rPr>
+            <w:tab/>
+          </w:r>
+          <w:r>
+            <w:rPr>
+              <w:rFonts w:ascii="Times New Roman" w:hAnsi="Times New Roman" w:cs="Times New Roman"/>
+            </w:rPr>
+            <w:tab/>
+          </w:r>
+          <w:r>
+            <w:rPr>
+              <w:rFonts w:ascii="Times New Roman" w:hAnsi="Times New Roman" w:cs="Times New Roman"/>
+            </w:rPr>
+            <w:tab/>
+          </w:r>
+          <w:r>
+            <w:rPr>
+              <w:rFonts w:ascii="Times New Roman" w:hAnsi="Times New Roman" w:cs="Times New Roman"/>
+            </w:rPr>
+            <w:tab/>
+          </w:r>
+          <w:r>
+            <w:rPr>
+              <w:rFonts w:ascii="Times New Roman" w:hAnsi="Times New Roman" w:cs="Times New Roman"/>
+            </w:rPr>
+            <w:tab/>
+          </w:r>
+          <w:r>
+            <w:rPr>
+              <w:rFonts w:ascii="Times New Roman" w:hAnsi="Times New Roman" w:cs="Times New Roman"/>
+            </w:rPr>
+            <w:tab/>
+          </w:r>
+          <w:r>
+            <w:rPr>
+              <w:rFonts w:ascii="Times New Roman" w:hAnsi="Times New Roman" w:cs="Times New Roman"/>
+            </w:rPr>
+            <w:tab/>
+          </w:r>
+          <w:r>
+            <w:rPr>
+              <w:rFonts w:ascii="Times New Roman" w:hAnsi="Times New Roman" w:cs="Times New Roman"/>
+            </w:rPr>
+            <w:tab/>
+          </w:r>
+          <w:r>
+            <w:rPr>
+              <w:rFonts w:ascii="Times New Roman" w:hAnsi="Times New Roman" w:cs="Times New Roman"/>
+            </w:rPr>
+            <w:tab/>
+          </w:r>
+          <w:r>
+            <w:rPr>
+              <w:rFonts w:ascii="Times New Roman" w:hAnsi="Times New Roman" w:cs="Times New Roman"/>
+            </w:rPr>
+            <w:tab/>
+          </w:r>
+          <w:r>
+            <w:rPr>
+              <w:rFonts w:ascii="Times New Roman" w:hAnsi="Times New Roman" w:cs="Times New Roman"/>
+            </w:rPr>
+            <w:tab/>
+          </w:r>
+          <w:r>
+            <w:rPr>
+              <w:rFonts w:ascii="Times New Roman" w:hAnsi="Times New Roman" w:cs="Times New Roman"/>
+            </w:rPr>
+            <w:tab/>
+          </w:r>
+          <w:r>
+            <w:rPr>
+              <w:rFonts w:ascii="Times New Roman" w:hAnsi="Times New Roman" w:cs="Times New Roman"/>
+            </w:rPr>
+            <w:tab/>
+          </w:r>
+          <w:r>
+            <w:rPr>
+              <w:rFonts w:ascii="Times New Roman" w:hAnsi="Times New Roman" w:cs="Times New Roman"/>
+            </w:rPr>
+            <w:tab/>
+          </w:r>
+          <w:r>
+            <w:rPr>
+              <w:rFonts w:ascii="Times New Roman" w:hAnsi="Times New Roman" w:cs="Times New Roman"/>
+            </w:rPr>
+            <w:tab/>
+          </w:r>
+          <w:r>
+            <w:rPr>
+              <w:rFonts w:ascii="Times New Roman" w:hAnsi="Times New Roman" w:cs="Times New Roman"/>
+            </w:rPr>
+            <w:tab/>
+          </w:r>
+          <w:r>
+            <w:rPr>
+              <w:rFonts w:ascii="Times New Roman" w:hAnsi="Times New Roman" w:cs="Times New Roman"/>
+            </w:rPr>
+            <w:tab/>
+          </w:r>
+          <w:r>
+            <w:rPr>
+              <w:rFonts w:ascii="Times New Roman" w:hAnsi="Times New Roman" w:cs="Times New Roman"/>
+            </w:rPr>
+            <w:tab/>
+          </w:r>
+          <w:r>
+            <w:rPr>
+              <w:rFonts w:ascii="Times New Roman" w:hAnsi="Times New Roman" w:cs="Times New Roman"/>
+            </w:rPr>
+            <w:tab/>
+          </w:r>
+          <w:r>
+            <w:rPr>
+              <w:rFonts w:ascii="Times New Roman" w:hAnsi="Times New Roman" w:cs="Times New Roman"/>
+            </w:rPr>
+            <w:tab/>
+          </w:r>
+          <w:r>
+            <w:rPr>
+              <w:rFonts w:ascii="Times New Roman" w:hAnsi="Times New Roman" w:cs="Times New Roman"/>
+            </w:rPr>
+            <w:tab/>
+          </w:r>
+          <w:r>
+            <w:rPr>
+              <w:rFonts w:ascii="Times New Roman" w:hAnsi="Times New Roman" w:cs="Times New Roman"/>
+            </w:rPr>
+            <w:tab/>
+          </w:r>
+          <w:r>
+            <w:rPr>
+              <w:rFonts w:ascii="Times New Roman" w:hAnsi="Times New Roman" w:cs="Times New Roman"/>
+            </w:rPr>
+            <w:tab/>
+          </w:r>
+          <w:r>
+            <w:rPr>
+              <w:rFonts w:ascii="Times New Roman" w:hAnsi="Times New Roman" w:cs="Times New Roman"/>
+            </w:rPr>
+            <w:tab/>
+          </w:r>
+          <w:r>
+            <w:rPr>
+              <w:rFonts w:ascii="Times New Roman" w:hAnsi="Times New Roman" w:cs="Times New Roman"/>
+            </w:rPr>
+            <w:tab/>
+          </w:r>
+          <w:r>
+            <w:rPr>
+              <w:rFonts w:ascii="Times New Roman" w:hAnsi="Times New Roman" w:cs="Times New Roman"/>
+            </w:rPr>
+            <w:tab/>
+          </w:r>
+          <w:r>
+            <w:rPr>
+              <w:rFonts w:ascii="Times New Roman" w:hAnsi="Times New Roman" w:cs="Times New Roman"/>
+            </w:rPr>
+            <w:tab/>
+          </w:r>
+          <w:r>
+            <w:rPr>
+              <w:rFonts w:ascii="Times New Roman" w:hAnsi="Times New Roman" w:cs="Times New Roman"/>
+            </w:rPr>
+            <w:tab/>
+          </w:r>
+          <w:r>
+            <w:rPr>
+              <w:rFonts w:ascii="Times New Roman" w:hAnsi="Times New Roman" w:cs="Times New Roman"/>
+            </w:rPr>
+            <w:tab/>
+          </w:r>
+          <w:r>
+            <w:rPr>
+              <w:rFonts w:ascii="Times New Roman" w:hAnsi="Times New Roman" w:cs="Times New Roman"/>
+            </w:rPr>
+            <w:tab/>
+          </w:r>
+          <w:r>
+            <w:rPr>
+              <w:rFonts w:ascii="Times New Roman" w:hAnsi="Times New Roman" w:cs="Times New Roman"/>
+            </w:rPr>
+            <w:tab/>
+          </w:r>
+          <w:r>
+            <w:rPr>
+              <w:rFonts w:ascii="Times New Roman" w:hAnsi="Times New Roman" w:cs="Times New Roman"/>
+            </w:rPr>
+            <w:tab/>
+          </w:r>
+          <w:r>
+            <w:rPr>
+              <w:rFonts w:ascii="Times New Roman" w:hAnsi="Times New Roman" w:cs="Times New Roman"/>
+            </w:rPr>
+            <w:tab/>
+          </w:r>
+          <w:r>
+            <w:rPr>
+              <w:rFonts w:ascii="Times New Roman" w:hAnsi="Times New Roman" w:cs="Times New Roman"/>
+            </w:rPr>
+            <w:tab/>
+          </w:r>
+          <w:r>
+            <w:rPr>
+              <w:rFonts w:ascii="Times New Roman" w:hAnsi="Times New Roman" w:cs="Times New Roman"/>
+            </w:rPr>
+            <w:tab/>
+          </w:r>
+          <w:r>
+            <w:rPr>
+              <w:rFonts w:ascii="Times New Roman" w:hAnsi="Times New Roman" w:cs="Times New Roman"/>
+            </w:rPr>
+            <w:tab/>
+          </w:r>
+          <w:r>
+            <w:rPr>
+              <w:rFonts w:ascii="Times New Roman" w:hAnsi="Times New Roman" w:cs="Times New Roman"/>
+            </w:rPr>
+            <w:tab/>
+          </w:r>
+          <w:r>
+            <w:rPr>
+              <w:rFonts w:ascii="Times New Roman" w:hAnsi="Times New Roman" w:cs="Times New Roman"/>
+            </w:rPr>
+            <w:tab/>
+          </w:r>
+          <w:r>
+            <w:rPr>
+              <w:rFonts w:ascii="Times New Roman" w:hAnsi="Times New Roman" w:cs="Times New Roman"/>
+            </w:rPr>
+            <w:tab/>
+          </w:r>
+          <w:r>
+            <w:rPr>
+              <w:rFonts w:ascii="Times New Roman" w:hAnsi="Times New Roman" w:cs="Times New Roman"/>
+            </w:rPr>
+            <w:tab/>
+          </w:r>
+          <w:r>
+            <w:rPr>
+              <w:rFonts w:ascii="Times New Roman" w:hAnsi="Times New Roman" w:cs="Times New Roman"/>
+            </w:rPr>
+            <w:tab/>
+          </w:r>
+          <w:r>
+            <w:rPr>
+              <w:rFonts w:ascii="Times New Roman" w:hAnsi="Times New Roman" w:cs="Times New Roman"/>
+            </w:rPr>
+            <w:tab/>
+          </w:r>
+          <w:r>
+            <w:rPr>
+              <w:rFonts w:ascii="Times New Roman" w:hAnsi="Times New Roman" w:cs="Times New Roman"/>
+            </w:rPr>
+            <w:tab/>
+          </w:r>
+          <w:r>
+            <w:rPr>
+              <w:rFonts w:ascii="Times New Roman" w:hAnsi="Times New Roman" w:cs="Times New Roman"/>
+            </w:rPr>
+            <w:tab/>
+          </w:r>
+          <w:r>
+            <w:rPr>
+              <w:rFonts w:ascii="Times New Roman" w:hAnsi="Times New Roman" w:cs="Times New Roman"/>
+            </w:rPr>
+            <w:tab/>
+          </w:r>
+          <w:r>
+            <w:rPr>
+              <w:rFonts w:ascii="Times New Roman" w:hAnsi="Times New Roman" w:cs="Times New Roman"/>
+            </w:rPr>
+            <w:tab/>
+          </w:r>
+          <w:r>
+            <w:rPr>
+              <w:rFonts w:ascii="Times New Roman" w:hAnsi="Times New Roman" w:cs="Times New Roman"/>
+            </w:rPr>
+            <w:tab/>
+          </w:r>
+          <w:r>
+            <w:rPr>
+              <w:rFonts w:ascii="Times New Roman" w:hAnsi="Times New Roman" w:cs="Times New Roman"/>
+            </w:rPr>
+            <w:tab/>
+          </w:r>
+          <w:r>
+            <w:rPr>
+              <w:rFonts w:ascii="Times New Roman" w:hAnsi="Times New Roman" w:cs="Times New Roman"/>
+            </w:rPr>
+            <w:tab/>
+          </w:r>
+          <w:r>
+            <w:rPr>
+              <w:rFonts w:ascii="Times New Roman" w:hAnsi="Times New Roman" w:cs="Times New Roman"/>
+            </w:rPr>
+            <w:tab/>
+          </w:r>
+          <w:r>
+            <w:rPr>
+              <w:rFonts w:ascii="Times New Roman" w:hAnsi="Times New Roman" w:cs="Times New Roman"/>
+            </w:rPr>
+            <w:tab/>
+          </w:r>
+          <w:r>
+            <w:rPr>
+              <w:rFonts w:ascii="Times New Roman" w:hAnsi="Times New Roman" w:cs="Times New Roman"/>
+            </w:rPr>
+            <w:tab/>
+          </w:r>
+          <w:r>
+            <w:rPr>
+              <w:rFonts w:ascii="Times New Roman" w:hAnsi="Times New Roman" w:cs="Times New Roman"/>
+            </w:rPr>
+            <w:tab/>
+          </w:r>
+          <w:r>
+            <w:rPr>
+              <w:rFonts w:ascii="Times New Roman" w:hAnsi="Times New Roman" w:cs="Times New Roman"/>
+            </w:rPr>
+            <w:tab/>
+          </w:r>
+          <w:r>
+            <w:rPr>
+              <w:rFonts w:ascii="Times New Roman" w:hAnsi="Times New Roman" w:cs="Times New Roman"/>
+            </w:rPr>
+            <w:tab/>
+          </w:r>
+          <w:r>
+            <w:rPr>
+              <w:rFonts w:ascii="Times New Roman" w:hAnsi="Times New Roman" w:cs="Times New Roman"/>
+            </w:rPr>
+            <w:tab/>
+          </w:r>
+          <w:r>
+            <w:rPr>
+              <w:rFonts w:ascii="Times New Roman" w:hAnsi="Times New Roman" w:cs="Times New Roman"/>
+            </w:rPr>
+            <w:tab/>
+          </w:r>
+          <w:r>
+            <w:rPr>
+              <w:rFonts w:ascii="Times New Roman" w:hAnsi="Times New Roman" w:cs="Times New Roman"/>
+            </w:rPr>
+            <w:tab/>
+          </w:r>
+          <w:r>
+            <w:rPr>
+              <w:rFonts w:ascii="Times New Roman" w:hAnsi="Times New Roman" w:cs="Times New Roman"/>
+            </w:rPr>
+            <w:tab/>
+          </w:r>
+          <w:r>
+            <w:rPr>
+              <w:rFonts w:ascii="Times New Roman" w:hAnsi="Times New Roman" w:cs="Times New Roman"/>
+            </w:rPr>
+            <w:tab/>
+          </w:r>
+          <w:r>
+            <w:rPr>
+              <w:rFonts w:ascii="Times New Roman" w:hAnsi="Times New Roman" w:cs="Times New Roman"/>
+            </w:rPr>
+            <w:tab/>
+          </w:r>
+          <w:r>
+            <w:rPr>
+              <w:rFonts w:ascii="Times New Roman" w:hAnsi="Times New Roman" w:cs="Times New Roman"/>
+            </w:rPr>
+            <w:tab/>
+          </w:r>
+          <w:r>
+            <w:rPr>
+              <w:rFonts w:ascii="Times New Roman" w:hAnsi="Times New Roman" w:cs="Times New Roman"/>
+            </w:rPr>
+            <w:tab/>
+          </w:r>
+          <w:r>
+            <w:rPr>
+              <w:rFonts w:ascii="Times New Roman" w:hAnsi="Times New Roman" w:cs="Times New Roman"/>
+            </w:rPr>
+            <w:tab/>
+          </w:r>
+          <w:r>
+            <w:rPr>
+              <w:rFonts w:ascii="Times New Roman" w:hAnsi="Times New Roman" w:cs="Times New Roman"/>
+            </w:rPr>
+            <w:tab/>
+          </w:r>
+          <w:r>
+            <w:rPr>
+              <w:rFonts w:ascii="Times New Roman" w:hAnsi="Times New Roman" w:cs="Times New Roman"/>
+            </w:rPr>
+            <w:tab/>
+          </w:r>
+          <w:r>
+            <w:rPr>
+              <w:rFonts w:ascii="Times New Roman" w:hAnsi="Times New Roman" w:cs="Times New Roman"/>
+            </w:rPr>
+            <w:tab/>
+          </w:r>
+          <w:r>
+            <w:rPr>
+              <w:rFonts w:ascii="Times New Roman" w:hAnsi="Times New Roman" w:cs="Times New Roman"/>
+            </w:rPr>
+            <w:tab/>
+          </w:r>
+          <w:r>
+            <w:rPr>
+              <w:rFonts w:ascii="Times New Roman" w:hAnsi="Times New Roman" w:cs="Times New Roman"/>
+            </w:rPr>
+            <w:tab/>
+          </w:r>
+          <w:r>
+            <w:rPr>
+              <w:rFonts w:ascii="Times New Roman" w:hAnsi="Times New Roman" w:cs="Times New Roman"/>
+            </w:rPr>
+            <w:tab/>
+          </w:r>
+          <w:r>
+            <w:rPr>
+              <w:rFonts w:ascii="Times New Roman" w:hAnsi="Times New Roman" w:cs="Times New Roman"/>
+            </w:rPr>
+            <w:tab/>
+          </w:r>
+          <w:r>
+            <w:rPr>
+              <w:rFonts w:ascii="Times New Roman" w:hAnsi="Times New Roman" w:cs="Times New Roman"/>
+            </w:rPr>
+            <w:tab/>
+          </w:r>
+          <w:r>
+            <w:rPr>
+              <w:rFonts w:ascii="Times New Roman" w:hAnsi="Times New Roman" w:cs="Times New Roman"/>
+            </w:rPr>
+            <w:tab/>
+          </w:r>
+          <w:r>
+            <w:rPr>
+              <w:rFonts w:ascii="Times New Roman" w:hAnsi="Times New Roman" w:cs="Times New Roman"/>
+            </w:rPr>
+            <w:tab/>
+          </w:r>
+          <w:r>
+            <w:rPr>
+              <w:rFonts w:ascii="Times New Roman" w:hAnsi="Times New Roman" w:cs="Times New Roman"/>
+            </w:rPr>
+            <w:tab/>
+          </w:r>
+          <w:r>
+            <w:rPr>
+              <w:rFonts w:ascii="Times New Roman" w:hAnsi="Times New Roman" w:cs="Times New Roman"/>
+            </w:rPr>
+            <w:tab/>
+          </w:r>
+          <w:r>
+            <w:rPr>
+              <w:rFonts w:ascii="Times New Roman" w:hAnsi="Times New Roman" w:cs="Times New Roman"/>
+            </w:rPr>
+            <w:tab/>
+          </w:r>
+          <w:r>
+            <w:rPr>
+              <w:rFonts w:ascii="Times New Roman" w:hAnsi="Times New Roman" w:cs="Times New Roman"/>
+            </w:rPr>
+            <w:tab/>
+          </w:r>
+          <w:r>
+            <w:rPr>
+              <w:rFonts w:ascii="Times New Roman" w:hAnsi="Times New Roman" w:cs="Times New Roman"/>
+            </w:rPr>
+            <w:tab/>
+          </w:r>
+          <w:r>
+            <w:rPr>
+              <w:rFonts w:ascii="Times New Roman" w:hAnsi="Times New Roman" w:cs="Times New Roman"/>
+            </w:rPr>
+            <w:tab/>
+          </w:r>
+          <w:r>
+            <w:rPr>
+              <w:rFonts w:ascii="Times New Roman" w:hAnsi="Times New Roman" w:cs="Times New Roman"/>
+            </w:rPr>
+            <w:tab/>
+          </w:r>
+          <w:r>
+            <w:rPr>
+              <w:rFonts w:ascii="Times New Roman" w:hAnsi="Times New Roman" w:cs="Times New Roman"/>
+            </w:rPr>
+            <w:tab/>
+          </w:r>
+          <w:r>
+            <w:rPr>
+              <w:rFonts w:ascii="Times New Roman" w:hAnsi="Times New Roman" w:cs="Times New Roman"/>
+            </w:rPr>
+            <w:tab/>
+          </w:r>
+          <w:r>
+            <w:rPr>
+              <w:rFonts w:ascii="Times New Roman" w:hAnsi="Times New Roman" w:cs="Times New Roman"/>
+            </w:rPr>
+            <w:tab/>
+          </w:r>
+          <w:r>
+            <w:rPr>
+              <w:rFonts w:ascii="Times New Roman" w:hAnsi="Times New Roman" w:cs="Times New Roman"/>
+            </w:rPr>
+            <w:tab/>
+          </w:r>
+          <w:r>
+            <w:rPr>
+              <w:rFonts w:ascii="Times New Roman" w:hAnsi="Times New Roman" w:cs="Times New Roman"/>
+            </w:rPr>
+            <w:tab/>
+            <w:t>Comentario de prueba- nico</w:t>
           </w:r>
           <w:r>
             <w:rPr>
               <w:rFonts w:ascii="Times New Roman" w:hAnsi="Times New Roman" w:cs="Times New Roman"/>
             </w:rPr>
             <w:br w:type="page"/>
-          </w:r>
-        </w:p>
-        <w:p>
-          <w:pPr>
-            <w:pStyle w:val="Default"/>
-            <w:rPr>
-              <w:rFonts w:asciiTheme="minorHAnsi" w:hAnsiTheme="minorHAnsi" w:cstheme="minorHAnsi"/>
-              <w:i/>
-              <w:sz w:val="32"/>
-              <w:szCs w:val="32"/>
-            </w:rPr>
-          </w:pPr>
-          <w:r>
-            <w:rPr>
-              <w:rFonts w:asciiTheme="minorHAnsi" w:hAnsiTheme="minorHAnsi" w:cstheme="minorHAnsi"/>
-              <w:i/>
-              <w:sz w:val="32"/>
-              <w:szCs w:val="32"/>
-            </w:rPr>
-            <w:lastRenderedPageBreak/>
-            <w:t>INDICE</w:t>
           </w:r>
         </w:p>
         <w:p>
@@ -1330,15 +1111,43 @@
               <w:sz w:val="32"/>
               <w:szCs w:val="32"/>
             </w:rPr>
-            <w:t>Descripción</w:t>
-          </w:r>
-          <w:r>
+            <w:t>INDICE</w:t>
+          </w:r>
+        </w:p>
+        <w:p>
+          <w:pPr>
+            <w:pStyle w:val="Default"/>
+            <w:rPr>
+              <w:rFonts w:ascii="Times New Roman" w:hAnsi="Times New Roman" w:cs="Times New Roman"/>
+            </w:rPr>
+          </w:pPr>
+        </w:p>
+        <w:p>
+          <w:pPr>
+            <w:pStyle w:val="Default"/>
             <w:rPr>
               <w:rFonts w:asciiTheme="minorHAnsi" w:hAnsiTheme="minorHAnsi" w:cstheme="minorHAnsi"/>
               <w:i/>
               <w:sz w:val="32"/>
               <w:szCs w:val="32"/>
             </w:rPr>
+          </w:pPr>
+          <w:r>
+            <w:rPr>
+              <w:rFonts w:asciiTheme="minorHAnsi" w:hAnsiTheme="minorHAnsi" w:cstheme="minorHAnsi"/>
+              <w:i/>
+              <w:sz w:val="32"/>
+              <w:szCs w:val="32"/>
+            </w:rPr>
+            <w:t>Descripción</w:t>
+          </w:r>
+          <w:r>
+            <w:rPr>
+              <w:rFonts w:asciiTheme="minorHAnsi" w:hAnsiTheme="minorHAnsi" w:cstheme="minorHAnsi"/>
+              <w:i/>
+              <w:sz w:val="32"/>
+              <w:szCs w:val="32"/>
+            </w:rPr>
             <w:t xml:space="preserve"> del proyecto</w:t>
           </w:r>
         </w:p>
@@ -1366,13 +1175,6 @@
         </w:rPr>
         <w:t>.............................. 2</w:t>
       </w:r>
-      <w:r>
-        <w:rPr>
-          <w:sz w:val="32"/>
-          <w:szCs w:val="32"/>
-        </w:rPr>
-        <w:t xml:space="preserve"> </w:t>
-      </w:r>
     </w:p>
     <w:p>
       <w:pPr>
@@ -1420,15 +1222,6 @@
         </w:rPr>
         <w:t>.. 3</w:t>
       </w:r>
-      <w:r>
-        <w:rPr>
-          <w:i/>
-          <w:iCs/>
-          <w:sz w:val="32"/>
-          <w:szCs w:val="32"/>
-        </w:rPr>
-        <w:t xml:space="preserve"> </w:t>
-      </w:r>
     </w:p>
     <w:p>
       <w:pPr>
@@ -1521,24 +1314,6 @@
         </w:rPr>
         <w:t>.............................. 5</w:t>
       </w:r>
-      <w:r>
-        <w:rPr>
-          <w:i/>
-          <w:iCs/>
-          <w:sz w:val="32"/>
-          <w:szCs w:val="32"/>
-        </w:rPr>
-        <w:t xml:space="preserve"> </w:t>
-      </w:r>
-      <w:r>
-        <w:rPr>
-          <w:i/>
-          <w:iCs/>
-          <w:sz w:val="32"/>
-          <w:szCs w:val="32"/>
-        </w:rPr>
-        <w:t xml:space="preserve"> </w:t>
-      </w:r>
     </w:p>
     <w:p>
       <w:pPr>
@@ -1580,13 +1355,6 @@
         </w:rPr>
         <w:t>........ 6</w:t>
       </w:r>
-      <w:r>
-        <w:rPr>
-          <w:sz w:val="32"/>
-          <w:szCs w:val="32"/>
-        </w:rPr>
-        <w:t xml:space="preserve"> </w:t>
-      </w:r>
     </w:p>
     <w:p>
       <w:pPr>
@@ -1623,15 +1391,6 @@
         </w:rPr>
         <w:t>........ 7</w:t>
       </w:r>
-      <w:r>
-        <w:rPr>
-          <w:i/>
-          <w:iCs/>
-          <w:sz w:val="32"/>
-          <w:szCs w:val="32"/>
-        </w:rPr>
-        <w:t xml:space="preserve"> </w:t>
-      </w:r>
     </w:p>
     <w:p>
       <w:pPr>
@@ -1668,15 +1427,6 @@
           <w:sz w:val="32"/>
           <w:szCs w:val="32"/>
         </w:rPr>
-        <w:t xml:space="preserve"> </w:t>
-      </w:r>
-      <w:r>
-        <w:rPr>
-          <w:i/>
-          <w:iCs/>
-          <w:sz w:val="32"/>
-          <w:szCs w:val="32"/>
-        </w:rPr>
         <w:t>..................................</w:t>
       </w:r>
       <w:r>
@@ -1706,15 +1456,6 @@
         </w:rPr>
         <w:t>..... 8</w:t>
       </w:r>
-      <w:r>
-        <w:rPr>
-          <w:i/>
-          <w:iCs/>
-          <w:sz w:val="32"/>
-          <w:szCs w:val="32"/>
-        </w:rPr>
-        <w:t xml:space="preserve"> </w:t>
-      </w:r>
     </w:p>
     <w:p>
       <w:pPr>
@@ -1788,15 +1529,6 @@
           <w:szCs w:val="32"/>
         </w:rPr>
         <w:t>..... 9</w:t>
-      </w:r>
-      <w:r>
-        <w:rPr>
-          <w:i/>
-          <w:iCs/>
-          <w:sz w:val="32"/>
-          <w:szCs w:val="32"/>
-        </w:rPr>
-        <w:t xml:space="preserve"> </w:t>
       </w:r>
     </w:p>
     <w:p>
@@ -2057,16 +1789,7 @@
           <w:szCs w:val="32"/>
         </w:rPr>
         <w:lastRenderedPageBreak/>
-        <w:t>Descripción del proyecto</w:t>
-      </w:r>
-      <w:r>
-        <w:rPr>
-          <w:rFonts w:asciiTheme="minorHAnsi" w:hAnsiTheme="minorHAnsi" w:cstheme="minorHAnsi"/>
-          <w:i/>
-          <w:sz w:val="32"/>
-          <w:szCs w:val="32"/>
-        </w:rPr>
-        <w:t>.</w:t>
+        <w:t>Descripción del proyecto.</w:t>
       </w:r>
     </w:p>
     <w:p>
@@ -2536,7 +2259,7 @@
                     <a:blip r:embed="rId9">
                       <a:extLst>
                         <a:ext uri="{28A0092B-C50C-407E-A947-70E740481C1C}">
-                          <a14:useLocalDpi xmlns:a14="http://schemas.microsoft.com/office/drawing/2010/main" val="0"/>
+                          <a14:useLocalDpi xmlns:a14="http://schemas.microsoft.com/office/drawing/2010/main" xmlns:wps="http://schemas.microsoft.com/office/word/2010/wordprocessingShape" xmlns:wpi="http://schemas.microsoft.com/office/word/2010/wordprocessingInk" xmlns:wpg="http://schemas.microsoft.com/office/word/2010/wordprocessingGroup" xmlns:w16se="http://schemas.microsoft.com/office/word/2015/wordml/symex" xmlns:w15="http://schemas.microsoft.com/office/word/2012/wordml" xmlns:w14="http://schemas.microsoft.com/office/word/2010/wordml" xmlns:w="http://schemas.openxmlformats.org/wordprocessingml/2006/main" xmlns:w10="urn:schemas-microsoft-com:office:word" xmlns:wp14="http://schemas.microsoft.com/office/word/2010/wordprocessingDrawing" xmlns:v="urn:schemas-microsoft-com:vml" xmlns:o="urn:schemas-microsoft-com:office:office" xmlns:mc="http://schemas.openxmlformats.org/markup-compatibility/2006" xmlns:cx1="http://schemas.microsoft.com/office/drawing/2015/9/8/chartex" xmlns:cx="http://schemas.microsoft.com/office/drawing/2014/chartex" xmlns:wpc="http://schemas.microsoft.com/office/word/2010/wordprocessingCanvas" xmlns="" val="0"/>
                         </a:ext>
                       </a:extLst>
                     </a:blip>
@@ -2678,8 +2401,8 @@
 </file>
 
 <file path=word/endnotes.xml><?xml version="1.0" encoding="utf-8"?>
-<w:endnotes xmlns:wpc="http://schemas.microsoft.com/office/word/2010/wordprocessingCanvas" xmlns:cx="http://schemas.microsoft.com/office/drawing/2014/chartex" xmlns:cx1="http://schemas.microsoft.com/office/drawing/2015/9/8/chartex" xmlns:mc="http://schemas.openxmlformats.org/markup-compatibility/2006" xmlns:o="urn:schemas-microsoft-com:office:office" xmlns:r="http://schemas.openxmlformats.org/officeDocument/2006/relationships" xmlns:m="http://schemas.openxmlformats.org/officeDocument/2006/math" xmlns:v="urn:schemas-microsoft-com:vml" xmlns:wp14="http://schemas.microsoft.com/office/word/2010/wordprocessingDrawing" xmlns:wp="http://schemas.openxmlformats.org/drawingml/2006/wordprocessingDrawing" xmlns:w10="urn:schemas-microsoft-com:office:word" xmlns:w="http://schemas.openxmlformats.org/wordprocessingml/2006/main" xmlns:w14="http://schemas.microsoft.com/office/word/2010/wordml" xmlns:w15="http://schemas.microsoft.com/office/word/2012/wordml" xmlns:w16se="http://schemas.microsoft.com/office/word/2015/wordml/symex" xmlns:wpg="http://schemas.microsoft.com/office/word/2010/wordprocessingGroup" xmlns:wpi="http://schemas.microsoft.com/office/word/2010/wordprocessingInk" xmlns:wne="http://schemas.microsoft.com/office/word/2006/wordml" xmlns:wps="http://schemas.microsoft.com/office/word/2010/wordprocessingShape" mc:Ignorable="w14 w15 w16se wp14">
-  <w:endnote w:type="separator" w:id="-1">
+<w:endnotes xmlns:ve="http://schemas.openxmlformats.org/markup-compatibility/2006" xmlns:o="urn:schemas-microsoft-com:office:office" xmlns:r="http://schemas.openxmlformats.org/officeDocument/2006/relationships" xmlns:m="http://schemas.openxmlformats.org/officeDocument/2006/math" xmlns:v="urn:schemas-microsoft-com:vml" xmlns:wp="http://schemas.openxmlformats.org/drawingml/2006/wordprocessingDrawing" xmlns:w10="urn:schemas-microsoft-com:office:word" xmlns:w="http://schemas.openxmlformats.org/wordprocessingml/2006/main" xmlns:wne="http://schemas.microsoft.com/office/word/2006/wordml">
+  <w:endnote w:type="separator" w:id="0">
     <w:p>
       <w:pPr>
         <w:spacing w:after="0" w:line="240" w:lineRule="auto"/>
@@ -2689,7 +2412,7 @@
       </w:r>
     </w:p>
   </w:endnote>
-  <w:endnote w:type="continuationSeparator" w:id="0">
+  <w:endnote w:type="continuationSeparator" w:id="1">
     <w:p>
       <w:pPr>
         <w:spacing w:after="0" w:line="240" w:lineRule="auto"/>
@@ -2703,8 +2426,8 @@
 </file>
 
 <file path=word/footnotes.xml><?xml version="1.0" encoding="utf-8"?>
-<w:footnotes xmlns:wpc="http://schemas.microsoft.com/office/word/2010/wordprocessingCanvas" xmlns:cx="http://schemas.microsoft.com/office/drawing/2014/chartex" xmlns:cx1="http://schemas.microsoft.com/office/drawing/2015/9/8/chartex" xmlns:mc="http://schemas.openxmlformats.org/markup-compatibility/2006" xmlns:o="urn:schemas-microsoft-com:office:office" xmlns:r="http://schemas.openxmlformats.org/officeDocument/2006/relationships" xmlns:m="http://schemas.openxmlformats.org/officeDocument/2006/math" xmlns:v="urn:schemas-microsoft-com:vml" xmlns:wp14="http://schemas.microsoft.com/office/word/2010/wordprocessingDrawing" xmlns:wp="http://schemas.openxmlformats.org/drawingml/2006/wordprocessingDrawing" xmlns:w10="urn:schemas-microsoft-com:office:word" xmlns:w="http://schemas.openxmlformats.org/wordprocessingml/2006/main" xmlns:w14="http://schemas.microsoft.com/office/word/2010/wordml" xmlns:w15="http://schemas.microsoft.com/office/word/2012/wordml" xmlns:w16se="http://schemas.microsoft.com/office/word/2015/wordml/symex" xmlns:wpg="http://schemas.microsoft.com/office/word/2010/wordprocessingGroup" xmlns:wpi="http://schemas.microsoft.com/office/word/2010/wordprocessingInk" xmlns:wne="http://schemas.microsoft.com/office/word/2006/wordml" xmlns:wps="http://schemas.microsoft.com/office/word/2010/wordprocessingShape" mc:Ignorable="w14 w15 w16se wp14">
-  <w:footnote w:type="separator" w:id="-1">
+<w:footnotes xmlns:ve="http://schemas.openxmlformats.org/markup-compatibility/2006" xmlns:o="urn:schemas-microsoft-com:office:office" xmlns:r="http://schemas.openxmlformats.org/officeDocument/2006/relationships" xmlns:m="http://schemas.openxmlformats.org/officeDocument/2006/math" xmlns:v="urn:schemas-microsoft-com:vml" xmlns:wp="http://schemas.openxmlformats.org/drawingml/2006/wordprocessingDrawing" xmlns:w10="urn:schemas-microsoft-com:office:word" xmlns:w="http://schemas.openxmlformats.org/wordprocessingml/2006/main" xmlns:wne="http://schemas.microsoft.com/office/word/2006/wordml">
+  <w:footnote w:type="separator" w:id="0">
     <w:p>
       <w:pPr>
         <w:spacing w:after="0" w:line="240" w:lineRule="auto"/>
@@ -2714,7 +2437,7 @@
       </w:r>
     </w:p>
   </w:footnote>
-  <w:footnote w:type="continuationSeparator" w:id="0">
+  <w:footnote w:type="continuationSeparator" w:id="1">
     <w:p>
       <w:pPr>
         <w:spacing w:after="0" w:line="240" w:lineRule="auto"/>
@@ -2728,7 +2451,7 @@
 </file>
 
 <file path=word/header1.xml><?xml version="1.0" encoding="utf-8"?>
-<w:hdr xmlns:wpc="http://schemas.microsoft.com/office/word/2010/wordprocessingCanvas" xmlns:cx="http://schemas.microsoft.com/office/drawing/2014/chartex" xmlns:cx1="http://schemas.microsoft.com/office/drawing/2015/9/8/chartex" xmlns:mc="http://schemas.openxmlformats.org/markup-compatibility/2006" xmlns:o="urn:schemas-microsoft-com:office:office" xmlns:r="http://schemas.openxmlformats.org/officeDocument/2006/relationships" xmlns:m="http://schemas.openxmlformats.org/officeDocument/2006/math" xmlns:v="urn:schemas-microsoft-com:vml" xmlns:wp14="http://schemas.microsoft.com/office/word/2010/wordprocessingDrawing" xmlns:wp="http://schemas.openxmlformats.org/drawingml/2006/wordprocessingDrawing" xmlns:w10="urn:schemas-microsoft-com:office:word" xmlns:w="http://schemas.openxmlformats.org/wordprocessingml/2006/main" xmlns:w14="http://schemas.microsoft.com/office/word/2010/wordml" xmlns:w15="http://schemas.microsoft.com/office/word/2012/wordml" xmlns:w16se="http://schemas.microsoft.com/office/word/2015/wordml/symex" xmlns:wpg="http://schemas.microsoft.com/office/word/2010/wordprocessingGroup" xmlns:wpi="http://schemas.microsoft.com/office/word/2010/wordprocessingInk" xmlns:wne="http://schemas.microsoft.com/office/word/2006/wordml" xmlns:wps="http://schemas.microsoft.com/office/word/2010/wordprocessingShape" mc:Ignorable="w14 w15 w16se wp14">
+<w:hdr xmlns:ve="http://schemas.openxmlformats.org/markup-compatibility/2006" xmlns:o="urn:schemas-microsoft-com:office:office" xmlns:r="http://schemas.openxmlformats.org/officeDocument/2006/relationships" xmlns:m="http://schemas.openxmlformats.org/officeDocument/2006/math" xmlns:v="urn:schemas-microsoft-com:vml" xmlns:wp="http://schemas.openxmlformats.org/drawingml/2006/wordprocessingDrawing" xmlns:w10="urn:schemas-microsoft-com:office:word" xmlns:w="http://schemas.openxmlformats.org/wordprocessingml/2006/main" xmlns:wne="http://schemas.microsoft.com/office/word/2006/wordml">
   <w:sdt>
     <w:sdtPr>
       <w:id w:val="-1318336367"/>
@@ -2780,7 +2503,7 @@
             <w:bCs/>
             <w:noProof/>
           </w:rPr>
-          <w:t>4</w:t>
+          <w:t>1</w:t>
         </w:r>
         <w:r>
           <w:rPr>
@@ -2828,7 +2551,7 @@
             <w:bCs/>
             <w:noProof/>
           </w:rPr>
-          <w:t>4</w:t>
+          <w:t>5</w:t>
         </w:r>
         <w:r>
           <w:rPr>
@@ -2851,7 +2574,7 @@
 </file>
 
 <file path=word/header2.xml><?xml version="1.0" encoding="utf-8"?>
-<w:hdr xmlns:wpc="http://schemas.microsoft.com/office/word/2010/wordprocessingCanvas" xmlns:cx="http://schemas.microsoft.com/office/drawing/2014/chartex" xmlns:cx1="http://schemas.microsoft.com/office/drawing/2015/9/8/chartex" xmlns:mc="http://schemas.openxmlformats.org/markup-compatibility/2006" xmlns:o="urn:schemas-microsoft-com:office:office" xmlns:r="http://schemas.openxmlformats.org/officeDocument/2006/relationships" xmlns:m="http://schemas.openxmlformats.org/officeDocument/2006/math" xmlns:v="urn:schemas-microsoft-com:vml" xmlns:wp14="http://schemas.microsoft.com/office/word/2010/wordprocessingDrawing" xmlns:wp="http://schemas.openxmlformats.org/drawingml/2006/wordprocessingDrawing" xmlns:w10="urn:schemas-microsoft-com:office:word" xmlns:w="http://schemas.openxmlformats.org/wordprocessingml/2006/main" xmlns:w14="http://schemas.microsoft.com/office/word/2010/wordml" xmlns:w15="http://schemas.microsoft.com/office/word/2012/wordml" xmlns:w16se="http://schemas.microsoft.com/office/word/2015/wordml/symex" xmlns:wpg="http://schemas.microsoft.com/office/word/2010/wordprocessingGroup" xmlns:wpi="http://schemas.microsoft.com/office/word/2010/wordprocessingInk" xmlns:wne="http://schemas.microsoft.com/office/word/2006/wordml" xmlns:wps="http://schemas.microsoft.com/office/word/2010/wordprocessingShape" mc:Ignorable="w14 w15 w16se wp14">
+<w:hdr xmlns:ve="http://schemas.openxmlformats.org/markup-compatibility/2006" xmlns:o="urn:schemas-microsoft-com:office:office" xmlns:r="http://schemas.openxmlformats.org/officeDocument/2006/relationships" xmlns:m="http://schemas.openxmlformats.org/officeDocument/2006/math" xmlns:v="urn:schemas-microsoft-com:vml" xmlns:wp="http://schemas.openxmlformats.org/drawingml/2006/wordprocessingDrawing" xmlns:w10="urn:schemas-microsoft-com:office:word" xmlns:w="http://schemas.openxmlformats.org/wordprocessingml/2006/main" xmlns:wne="http://schemas.microsoft.com/office/word/2006/wordml">
   <w:p>
     <w:pPr>
       <w:pStyle w:val="Encabezado"/>
@@ -2877,8 +2600,8 @@
 </file>
 
 <file path=word/numbering.xml><?xml version="1.0" encoding="utf-8"?>
-<w:numbering xmlns:wpc="http://schemas.microsoft.com/office/word/2010/wordprocessingCanvas" xmlns:cx="http://schemas.microsoft.com/office/drawing/2014/chartex" xmlns:cx1="http://schemas.microsoft.com/office/drawing/2015/9/8/chartex" xmlns:mc="http://schemas.openxmlformats.org/markup-compatibility/2006" xmlns:o="urn:schemas-microsoft-com:office:office" xmlns:r="http://schemas.openxmlformats.org/officeDocument/2006/relationships" xmlns:m="http://schemas.openxmlformats.org/officeDocument/2006/math" xmlns:v="urn:schemas-microsoft-com:vml" xmlns:wp14="http://schemas.microsoft.com/office/word/2010/wordprocessingDrawing" xmlns:wp="http://schemas.openxmlformats.org/drawingml/2006/wordprocessingDrawing" xmlns:w10="urn:schemas-microsoft-com:office:word" xmlns:w="http://schemas.openxmlformats.org/wordprocessingml/2006/main" xmlns:w14="http://schemas.microsoft.com/office/word/2010/wordml" xmlns:w15="http://schemas.microsoft.com/office/word/2012/wordml" xmlns:w16se="http://schemas.microsoft.com/office/word/2015/wordml/symex" xmlns:wpg="http://schemas.microsoft.com/office/word/2010/wordprocessingGroup" xmlns:wpi="http://schemas.microsoft.com/office/word/2010/wordprocessingInk" xmlns:wne="http://schemas.microsoft.com/office/word/2006/wordml" xmlns:wps="http://schemas.microsoft.com/office/word/2010/wordprocessingShape" mc:Ignorable="w14 w15 w16se wp14">
-  <w:abstractNum w:abstractNumId="0" w15:restartNumberingAfterBreak="0">
+<w:numbering xmlns:ve="http://schemas.openxmlformats.org/markup-compatibility/2006" xmlns:o="urn:schemas-microsoft-com:office:office" xmlns:r="http://schemas.openxmlformats.org/officeDocument/2006/relationships" xmlns:m="http://schemas.openxmlformats.org/officeDocument/2006/math" xmlns:v="urn:schemas-microsoft-com:vml" xmlns:wp="http://schemas.openxmlformats.org/drawingml/2006/wordprocessingDrawing" xmlns:w10="urn:schemas-microsoft-com:office:word" xmlns:w="http://schemas.openxmlformats.org/wordprocessingml/2006/main" xmlns:wne="http://schemas.microsoft.com/office/word/2006/wordml">
+  <w:abstractNum w:abstractNumId="0">
     <w:nsid w:val="005558CD"/>
     <w:multiLevelType w:val="hybridMultilevel"/>
     <w:tmpl w:val="B492B936"/>
@@ -2967,7 +2690,7 @@
       </w:pPr>
     </w:lvl>
   </w:abstractNum>
-  <w:abstractNum w:abstractNumId="1" w15:restartNumberingAfterBreak="0">
+  <w:abstractNum w:abstractNumId="1">
     <w:nsid w:val="21237DF5"/>
     <w:multiLevelType w:val="hybridMultilevel"/>
     <w:tmpl w:val="6AC8DB98"/>
@@ -3056,7 +2779,7 @@
       </w:pPr>
     </w:lvl>
   </w:abstractNum>
-  <w:abstractNum w:abstractNumId="2" w15:restartNumberingAfterBreak="0">
+  <w:abstractNum w:abstractNumId="2">
     <w:nsid w:val="3422285D"/>
     <w:multiLevelType w:val="hybridMultilevel"/>
     <w:tmpl w:val="7B76CF78"/>
@@ -3159,7 +2882,7 @@
 </file>
 
 <file path=word/styles.xml><?xml version="1.0" encoding="utf-8"?>
-<w:styles xmlns:mc="http://schemas.openxmlformats.org/markup-compatibility/2006" xmlns:r="http://schemas.openxmlformats.org/officeDocument/2006/relationships" xmlns:w="http://schemas.openxmlformats.org/wordprocessingml/2006/main" xmlns:w14="http://schemas.microsoft.com/office/word/2010/wordml" xmlns:w15="http://schemas.microsoft.com/office/word/2012/wordml" xmlns:w16se="http://schemas.microsoft.com/office/word/2015/wordml/symex" mc:Ignorable="w14 w15 w16se">
+<w:styles xmlns:r="http://schemas.openxmlformats.org/officeDocument/2006/relationships" xmlns:w="http://schemas.openxmlformats.org/wordprocessingml/2006/main">
   <w:docDefaults>
     <w:rPrDefault>
       <w:rPr>
@@ -3175,382 +2898,149 @@
       </w:pPr>
     </w:pPrDefault>
   </w:docDefaults>
-  <w:latentStyles w:defLockedState="0" w:defUIPriority="99" w:defSemiHidden="0" w:defUnhideWhenUsed="0" w:defQFormat="0" w:count="371">
-    <w:lsdException w:name="Normal" w:uiPriority="0" w:qFormat="1"/>
-    <w:lsdException w:name="heading 1" w:uiPriority="9" w:qFormat="1"/>
-    <w:lsdException w:name="heading 2" w:semiHidden="1" w:uiPriority="9" w:unhideWhenUsed="1" w:qFormat="1"/>
-    <w:lsdException w:name="heading 3" w:semiHidden="1" w:uiPriority="9" w:unhideWhenUsed="1" w:qFormat="1"/>
-    <w:lsdException w:name="heading 4" w:semiHidden="1" w:uiPriority="9" w:unhideWhenUsed="1" w:qFormat="1"/>
-    <w:lsdException w:name="heading 5" w:semiHidden="1" w:uiPriority="9" w:unhideWhenUsed="1" w:qFormat="1"/>
-    <w:lsdException w:name="heading 6" w:semiHidden="1" w:uiPriority="9" w:unhideWhenUsed="1" w:qFormat="1"/>
-    <w:lsdException w:name="heading 7" w:semiHidden="1" w:uiPriority="9" w:unhideWhenUsed="1" w:qFormat="1"/>
-    <w:lsdException w:name="heading 8" w:semiHidden="1" w:uiPriority="9" w:unhideWhenUsed="1" w:qFormat="1"/>
-    <w:lsdException w:name="heading 9" w:semiHidden="1" w:uiPriority="9" w:unhideWhenUsed="1" w:qFormat="1"/>
-    <w:lsdException w:name="index 1" w:semiHidden="1" w:unhideWhenUsed="1"/>
-    <w:lsdException w:name="index 2" w:semiHidden="1" w:unhideWhenUsed="1"/>
-    <w:lsdException w:name="index 3" w:semiHidden="1" w:unhideWhenUsed="1"/>
-    <w:lsdException w:name="index 4" w:semiHidden="1" w:unhideWhenUsed="1"/>
-    <w:lsdException w:name="index 5" w:semiHidden="1" w:unhideWhenUsed="1"/>
-    <w:lsdException w:name="index 6" w:semiHidden="1" w:unhideWhenUsed="1"/>
-    <w:lsdException w:name="index 7" w:semiHidden="1" w:unhideWhenUsed="1"/>
-    <w:lsdException w:name="index 8" w:semiHidden="1" w:unhideWhenUsed="1"/>
-    <w:lsdException w:name="index 9" w:semiHidden="1" w:unhideWhenUsed="1"/>
-    <w:lsdException w:name="toc 1" w:semiHidden="1" w:uiPriority="39" w:unhideWhenUsed="1"/>
-    <w:lsdException w:name="toc 2" w:semiHidden="1" w:uiPriority="39" w:unhideWhenUsed="1"/>
-    <w:lsdException w:name="toc 3" w:semiHidden="1" w:uiPriority="39" w:unhideWhenUsed="1"/>
-    <w:lsdException w:name="toc 4" w:semiHidden="1" w:uiPriority="39" w:unhideWhenUsed="1"/>
-    <w:lsdException w:name="toc 5" w:semiHidden="1" w:uiPriority="39" w:unhideWhenUsed="1"/>
-    <w:lsdException w:name="toc 6" w:semiHidden="1" w:uiPriority="39" w:unhideWhenUsed="1"/>
-    <w:lsdException w:name="toc 7" w:semiHidden="1" w:uiPriority="39" w:unhideWhenUsed="1"/>
-    <w:lsdException w:name="toc 8" w:semiHidden="1" w:uiPriority="39" w:unhideWhenUsed="1"/>
-    <w:lsdException w:name="toc 9" w:semiHidden="1" w:uiPriority="39" w:unhideWhenUsed="1"/>
-    <w:lsdException w:name="Normal Indent" w:semiHidden="1" w:unhideWhenUsed="1"/>
-    <w:lsdException w:name="footnote text" w:semiHidden="1" w:unhideWhenUsed="1"/>
-    <w:lsdException w:name="annotation text" w:semiHidden="1" w:unhideWhenUsed="1"/>
-    <w:lsdException w:name="header" w:semiHidden="1" w:unhideWhenUsed="1"/>
-    <w:lsdException w:name="footer" w:semiHidden="1" w:unhideWhenUsed="1"/>
-    <w:lsdException w:name="index heading" w:semiHidden="1" w:unhideWhenUsed="1"/>
-    <w:lsdException w:name="caption" w:semiHidden="1" w:uiPriority="35" w:unhideWhenUsed="1" w:qFormat="1"/>
-    <w:lsdException w:name="table of figures" w:semiHidden="1" w:unhideWhenUsed="1"/>
-    <w:lsdException w:name="envelope address" w:semiHidden="1" w:unhideWhenUsed="1"/>
-    <w:lsdException w:name="envelope return" w:semiHidden="1" w:unhideWhenUsed="1"/>
-    <w:lsdException w:name="footnote reference" w:semiHidden="1" w:unhideWhenUsed="1"/>
-    <w:lsdException w:name="annotation reference" w:semiHidden="1" w:unhideWhenUsed="1"/>
-    <w:lsdException w:name="line number" w:semiHidden="1" w:unhideWhenUsed="1"/>
-    <w:lsdException w:name="page number" w:semiHidden="1" w:unhideWhenUsed="1"/>
-    <w:lsdException w:name="endnote reference" w:semiHidden="1" w:unhideWhenUsed="1"/>
-    <w:lsdException w:name="endnote text" w:semiHidden="1" w:unhideWhenUsed="1"/>
-    <w:lsdException w:name="table of authorities" w:semiHidden="1" w:unhideWhenUsed="1"/>
-    <w:lsdException w:name="macro" w:semiHidden="1" w:unhideWhenUsed="1"/>
-    <w:lsdException w:name="toa heading" w:semiHidden="1" w:unhideWhenUsed="1"/>
-    <w:lsdException w:name="List" w:semiHidden="1" w:unhideWhenUsed="1"/>
-    <w:lsdException w:name="List Bullet" w:semiHidden="1" w:unhideWhenUsed="1"/>
-    <w:lsdException w:name="List Number" w:semiHidden="1" w:unhideWhenUsed="1"/>
-    <w:lsdException w:name="List 2" w:semiHidden="1" w:unhideWhenUsed="1"/>
-    <w:lsdException w:name="List 3" w:semiHidden="1" w:unhideWhenUsed="1"/>
-    <w:lsdException w:name="List 4" w:semiHidden="1" w:unhideWhenUsed="1"/>
-    <w:lsdException w:name="List 5" w:semiHidden="1" w:unhideWhenUsed="1"/>
-    <w:lsdException w:name="List Bullet 2" w:semiHidden="1" w:unhideWhenUsed="1"/>
-    <w:lsdException w:name="List Bullet 3" w:semiHidden="1" w:unhideWhenUsed="1"/>
-    <w:lsdException w:name="List Bullet 4" w:semiHidden="1" w:unhideWhenUsed="1"/>
-    <w:lsdException w:name="List Bullet 5" w:semiHidden="1" w:unhideWhenUsed="1"/>
-    <w:lsdException w:name="List Number 2" w:semiHidden="1" w:unhideWhenUsed="1"/>
-    <w:lsdException w:name="List Number 3" w:semiHidden="1" w:unhideWhenUsed="1"/>
-    <w:lsdException w:name="List Number 4" w:semiHidden="1" w:unhideWhenUsed="1"/>
-    <w:lsdException w:name="List Number 5" w:semiHidden="1" w:unhideWhenUsed="1"/>
-    <w:lsdException w:name="Title" w:uiPriority="10" w:qFormat="1"/>
-    <w:lsdException w:name="Closing" w:semiHidden="1" w:unhideWhenUsed="1"/>
-    <w:lsdException w:name="Signature" w:semiHidden="1" w:unhideWhenUsed="1"/>
-    <w:lsdException w:name="Default Paragraph Font" w:semiHidden="1" w:uiPriority="1" w:unhideWhenUsed="1"/>
-    <w:lsdException w:name="Body Text" w:semiHidden="1" w:unhideWhenUsed="1"/>
-    <w:lsdException w:name="Body Text Indent" w:semiHidden="1" w:unhideWhenUsed="1"/>
-    <w:lsdException w:name="List Continue" w:semiHidden="1" w:unhideWhenUsed="1"/>
-    <w:lsdException w:name="List Continue 2" w:semiHidden="1" w:unhideWhenUsed="1"/>
-    <w:lsdException w:name="List Continue 3" w:semiHidden="1" w:unhideWhenUsed="1"/>
-    <w:lsdException w:name="List Continue 4" w:semiHidden="1" w:unhideWhenUsed="1"/>
-    <w:lsdException w:name="List Continue 5" w:semiHidden="1" w:unhideWhenUsed="1"/>
-    <w:lsdException w:name="Message Header" w:semiHidden="1" w:unhideWhenUsed="1"/>
-    <w:lsdException w:name="Subtitle" w:uiPriority="11" w:qFormat="1"/>
-    <w:lsdException w:name="Salutation" w:semiHidden="1" w:unhideWhenUsed="1"/>
-    <w:lsdException w:name="Date" w:semiHidden="1" w:unhideWhenUsed="1"/>
-    <w:lsdException w:name="Body Text First Indent" w:semiHidden="1" w:unhideWhenUsed="1"/>
-    <w:lsdException w:name="Body Text First Indent 2" w:semiHidden="1" w:unhideWhenUsed="1"/>
-    <w:lsdException w:name="Note Heading" w:semiHidden="1" w:unhideWhenUsed="1"/>
-    <w:lsdException w:name="Body Text 2" w:semiHidden="1" w:unhideWhenUsed="1"/>
-    <w:lsdException w:name="Body Text 3" w:semiHidden="1" w:unhideWhenUsed="1"/>
-    <w:lsdException w:name="Body Text Indent 2" w:semiHidden="1" w:unhideWhenUsed="1"/>
-    <w:lsdException w:name="Body Text Indent 3" w:semiHidden="1" w:unhideWhenUsed="1"/>
-    <w:lsdException w:name="Block Text" w:semiHidden="1" w:unhideWhenUsed="1"/>
-    <w:lsdException w:name="Hyperlink" w:semiHidden="1" w:unhideWhenUsed="1"/>
-    <w:lsdException w:name="FollowedHyperlink" w:semiHidden="1" w:unhideWhenUsed="1"/>
-    <w:lsdException w:name="Strong" w:uiPriority="22" w:qFormat="1"/>
-    <w:lsdException w:name="Emphasis" w:uiPriority="20" w:qFormat="1"/>
-    <w:lsdException w:name="Document Map" w:semiHidden="1" w:unhideWhenUsed="1"/>
-    <w:lsdException w:name="Plain Text" w:semiHidden="1" w:unhideWhenUsed="1"/>
-    <w:lsdException w:name="E-mail Signature" w:semiHidden="1" w:unhideWhenUsed="1"/>
-    <w:lsdException w:name="HTML Top of Form" w:semiHidden="1" w:unhideWhenUsed="1"/>
-    <w:lsdException w:name="HTML Bottom of Form" w:semiHidden="1" w:unhideWhenUsed="1"/>
-    <w:lsdException w:name="Normal (Web)" w:semiHidden="1" w:unhideWhenUsed="1"/>
-    <w:lsdException w:name="HTML Acronym" w:semiHidden="1" w:unhideWhenUsed="1"/>
-    <w:lsdException w:name="HTML Address" w:semiHidden="1" w:unhideWhenUsed="1"/>
-    <w:lsdException w:name="HTML Cite" w:semiHidden="1" w:unhideWhenUsed="1"/>
-    <w:lsdException w:name="HTML Code" w:semiHidden="1" w:unhideWhenUsed="1"/>
-    <w:lsdException w:name="HTML Definition" w:semiHidden="1" w:unhideWhenUsed="1"/>
-    <w:lsdException w:name="HTML Keyboard" w:semiHidden="1" w:unhideWhenUsed="1"/>
-    <w:lsdException w:name="HTML Preformatted" w:semiHidden="1" w:unhideWhenUsed="1"/>
-    <w:lsdException w:name="HTML Sample" w:semiHidden="1" w:unhideWhenUsed="1"/>
-    <w:lsdException w:name="HTML Typewriter" w:semiHidden="1" w:unhideWhenUsed="1"/>
-    <w:lsdException w:name="HTML Variable" w:semiHidden="1" w:unhideWhenUsed="1"/>
-    <w:lsdException w:name="Normal Table" w:semiHidden="1" w:unhideWhenUsed="1"/>
-    <w:lsdException w:name="annotation subject" w:semiHidden="1" w:unhideWhenUsed="1"/>
-    <w:lsdException w:name="No List" w:semiHidden="1" w:unhideWhenUsed="1"/>
-    <w:lsdException w:name="Outline List 1" w:semiHidden="1" w:unhideWhenUsed="1"/>
-    <w:lsdException w:name="Outline List 2" w:semiHidden="1" w:unhideWhenUsed="1"/>
-    <w:lsdException w:name="Outline List 3" w:semiHidden="1" w:unhideWhenUsed="1"/>
-    <w:lsdException w:name="Table Simple 1" w:semiHidden="1" w:unhideWhenUsed="1"/>
-    <w:lsdException w:name="Table Simple 2" w:semiHidden="1" w:unhideWhenUsed="1"/>
-    <w:lsdException w:name="Table Simple 3" w:semiHidden="1" w:unhideWhenUsed="1"/>
-    <w:lsdException w:name="Table Classic 1" w:semiHidden="1" w:unhideWhenUsed="1"/>
-    <w:lsdException w:name="Table Classic 2" w:semiHidden="1" w:unhideWhenUsed="1"/>
-    <w:lsdException w:name="Table Classic 3" w:semiHidden="1" w:unhideWhenUsed="1"/>
-    <w:lsdException w:name="Table Classic 4" w:semiHidden="1" w:unhideWhenUsed="1"/>
-    <w:lsdException w:name="Table Colorful 1" w:semiHidden="1" w:unhideWhenUsed="1"/>
-    <w:lsdException w:name="Table Colorful 2" w:semiHidden="1" w:unhideWhenUsed="1"/>
-    <w:lsdException w:name="Table Colorful 3" w:semiHidden="1" w:unhideWhenUsed="1"/>
-    <w:lsdException w:name="Table Columns 1" w:semiHidden="1" w:unhideWhenUsed="1"/>
-    <w:lsdException w:name="Table Columns 2" w:semiHidden="1" w:unhideWhenUsed="1"/>
-    <w:lsdException w:name="Table Columns 3" w:semiHidden="1" w:unhideWhenUsed="1"/>
-    <w:lsdException w:name="Table Columns 4" w:semiHidden="1" w:unhideWhenUsed="1"/>
-    <w:lsdException w:name="Table Columns 5" w:semiHidden="1" w:unhideWhenUsed="1"/>
-    <w:lsdException w:name="Table Grid 1" w:semiHidden="1" w:unhideWhenUsed="1"/>
-    <w:lsdException w:name="Table Grid 2" w:semiHidden="1" w:unhideWhenUsed="1"/>
-    <w:lsdException w:name="Table Grid 3" w:semiHidden="1" w:unhideWhenUsed="1"/>
-    <w:lsdException w:name="Table Grid 4" w:semiHidden="1" w:unhideWhenUsed="1"/>
-    <w:lsdException w:name="Table Grid 5" w:semiHidden="1" w:unhideWhenUsed="1"/>
-    <w:lsdException w:name="Table Grid 6" w:semiHidden="1" w:unhideWhenUsed="1"/>
-    <w:lsdException w:name="Table Grid 7" w:semiHidden="1" w:unhideWhenUsed="1"/>
-    <w:lsdException w:name="Table Grid 8" w:semiHidden="1" w:unhideWhenUsed="1"/>
-    <w:lsdException w:name="Table List 1" w:semiHidden="1" w:unhideWhenUsed="1"/>
-    <w:lsdException w:name="Table List 2" w:semiHidden="1" w:unhideWhenUsed="1"/>
-    <w:lsdException w:name="Table List 3" w:semiHidden="1" w:unhideWhenUsed="1"/>
-    <w:lsdException w:name="Table List 4" w:semiHidden="1" w:unhideWhenUsed="1"/>
-    <w:lsdException w:name="Table List 5" w:semiHidden="1" w:unhideWhenUsed="1"/>
-    <w:lsdException w:name="Table List 6" w:semiHidden="1" w:unhideWhenUsed="1"/>
-    <w:lsdException w:name="Table List 7" w:semiHidden="1" w:unhideWhenUsed="1"/>
-    <w:lsdException w:name="Table List 8" w:semiHidden="1" w:unhideWhenUsed="1"/>
-    <w:lsdException w:name="Table 3D effects 1" w:semiHidden="1" w:unhideWhenUsed="1"/>
-    <w:lsdException w:name="Table 3D effects 2" w:semiHidden="1" w:unhideWhenUsed="1"/>
-    <w:lsdException w:name="Table 3D effects 3" w:semiHidden="1" w:unhideWhenUsed="1"/>
-    <w:lsdException w:name="Table Contemporary" w:semiHidden="1" w:unhideWhenUsed="1"/>
-    <w:lsdException w:name="Table Elegant" w:semiHidden="1" w:unhideWhenUsed="1"/>
-    <w:lsdException w:name="Table Professional" w:semiHidden="1" w:unhideWhenUsed="1"/>
-    <w:lsdException w:name="Table Subtle 1" w:semiHidden="1" w:unhideWhenUsed="1"/>
-    <w:lsdException w:name="Table Subtle 2" w:semiHidden="1" w:unhideWhenUsed="1"/>
-    <w:lsdException w:name="Table Web 1" w:semiHidden="1" w:unhideWhenUsed="1"/>
-    <w:lsdException w:name="Table Web 2" w:semiHidden="1" w:unhideWhenUsed="1"/>
-    <w:lsdException w:name="Table Web 3" w:semiHidden="1" w:unhideWhenUsed="1"/>
-    <w:lsdException w:name="Balloon Text" w:semiHidden="1" w:unhideWhenUsed="1"/>
-    <w:lsdException w:name="Table Grid" w:uiPriority="39"/>
-    <w:lsdException w:name="Table Theme" w:semiHidden="1" w:unhideWhenUsed="1"/>
-    <w:lsdException w:name="Placeholder Text" w:semiHidden="1"/>
-    <w:lsdException w:name="No Spacing" w:uiPriority="1" w:qFormat="1"/>
-    <w:lsdException w:name="Light Shading" w:uiPriority="60"/>
-    <w:lsdException w:name="Light List" w:uiPriority="61"/>
-    <w:lsdException w:name="Light Grid" w:uiPriority="62"/>
-    <w:lsdException w:name="Medium Shading 1" w:uiPriority="63"/>
-    <w:lsdException w:name="Medium Shading 2" w:uiPriority="64"/>
-    <w:lsdException w:name="Medium List 1" w:uiPriority="65"/>
-    <w:lsdException w:name="Medium List 2" w:uiPriority="66"/>
-    <w:lsdException w:name="Medium Grid 1" w:uiPriority="67"/>
-    <w:lsdException w:name="Medium Grid 2" w:uiPriority="68"/>
-    <w:lsdException w:name="Medium Grid 3" w:uiPriority="69"/>
-    <w:lsdException w:name="Dark List" w:uiPriority="70"/>
-    <w:lsdException w:name="Colorful Shading" w:uiPriority="71"/>
-    <w:lsdException w:name="Colorful List" w:uiPriority="72"/>
-    <w:lsdException w:name="Colorful Grid" w:uiPriority="73"/>
-    <w:lsdException w:name="Light Shading Accent 1" w:uiPriority="60"/>
-    <w:lsdException w:name="Light List Accent 1" w:uiPriority="61"/>
-    <w:lsdException w:name="Light Grid Accent 1" w:uiPriority="62"/>
-    <w:lsdException w:name="Medium Shading 1 Accent 1" w:uiPriority="63"/>
-    <w:lsdException w:name="Medium Shading 2 Accent 1" w:uiPriority="64"/>
-    <w:lsdException w:name="Medium List 1 Accent 1" w:uiPriority="65"/>
-    <w:lsdException w:name="Revision" w:semiHidden="1"/>
-    <w:lsdException w:name="List Paragraph" w:uiPriority="34" w:qFormat="1"/>
-    <w:lsdException w:name="Quote" w:uiPriority="29" w:qFormat="1"/>
-    <w:lsdException w:name="Intense Quote" w:uiPriority="30" w:qFormat="1"/>
-    <w:lsdException w:name="Medium List 2 Accent 1" w:uiPriority="66"/>
-    <w:lsdException w:name="Medium Grid 1 Accent 1" w:uiPriority="67"/>
-    <w:lsdException w:name="Medium Grid 2 Accent 1" w:uiPriority="68"/>
-    <w:lsdException w:name="Medium Grid 3 Accent 1" w:uiPriority="69"/>
-    <w:lsdException w:name="Dark List Accent 1" w:uiPriority="70"/>
-    <w:lsdException w:name="Colorful Shading Accent 1" w:uiPriority="71"/>
-    <w:lsdException w:name="Colorful List Accent 1" w:uiPriority="72"/>
-    <w:lsdException w:name="Colorful Grid Accent 1" w:uiPriority="73"/>
-    <w:lsdException w:name="Light Shading Accent 2" w:uiPriority="60"/>
-    <w:lsdException w:name="Light List Accent 2" w:uiPriority="61"/>
-    <w:lsdException w:name="Light Grid Accent 2" w:uiPriority="62"/>
-    <w:lsdException w:name="Medium Shading 1 Accent 2" w:uiPriority="63"/>
-    <w:lsdException w:name="Medium Shading 2 Accent 2" w:uiPriority="64"/>
-    <w:lsdException w:name="Medium List 1 Accent 2" w:uiPriority="65"/>
-    <w:lsdException w:name="Medium List 2 Accent 2" w:uiPriority="66"/>
-    <w:lsdException w:name="Medium Grid 1 Accent 2" w:uiPriority="67"/>
-    <w:lsdException w:name="Medium Grid 2 Accent 2" w:uiPriority="68"/>
-    <w:lsdException w:name="Medium Grid 3 Accent 2" w:uiPriority="69"/>
-    <w:lsdException w:name="Dark List Accent 2" w:uiPriority="70"/>
-    <w:lsdException w:name="Colorful Shading Accent 2" w:uiPriority="71"/>
-    <w:lsdException w:name="Colorful List Accent 2" w:uiPriority="72"/>
-    <w:lsdException w:name="Colorful Grid Accent 2" w:uiPriority="73"/>
-    <w:lsdException w:name="Light Shading Accent 3" w:uiPriority="60"/>
-    <w:lsdException w:name="Light List Accent 3" w:uiPriority="61"/>
-    <w:lsdException w:name="Light Grid Accent 3" w:uiPriority="62"/>
-    <w:lsdException w:name="Medium Shading 1 Accent 3" w:uiPriority="63"/>
-    <w:lsdException w:name="Medium Shading 2 Accent 3" w:uiPriority="64"/>
-    <w:lsdException w:name="Medium List 1 Accent 3" w:uiPriority="65"/>
-    <w:lsdException w:name="Medium List 2 Accent 3" w:uiPriority="66"/>
-    <w:lsdException w:name="Medium Grid 1 Accent 3" w:uiPriority="67"/>
-    <w:lsdException w:name="Medium Grid 2 Accent 3" w:uiPriority="68"/>
-    <w:lsdException w:name="Medium Grid 3 Accent 3" w:uiPriority="69"/>
-    <w:lsdException w:name="Dark List Accent 3" w:uiPriority="70"/>
-    <w:lsdException w:name="Colorful Shading Accent 3" w:uiPriority="71"/>
-    <w:lsdException w:name="Colorful List Accent 3" w:uiPriority="72"/>
-    <w:lsdException w:name="Colorful Grid Accent 3" w:uiPriority="73"/>
-    <w:lsdException w:name="Light Shading Accent 4" w:uiPriority="60"/>
-    <w:lsdException w:name="Light List Accent 4" w:uiPriority="61"/>
-    <w:lsdException w:name="Light Grid Accent 4" w:uiPriority="62"/>
-    <w:lsdException w:name="Medium Shading 1 Accent 4" w:uiPriority="63"/>
-    <w:lsdException w:name="Medium Shading 2 Accent 4" w:uiPriority="64"/>
-    <w:lsdException w:name="Medium List 1 Accent 4" w:uiPriority="65"/>
-    <w:lsdException w:name="Medium List 2 Accent 4" w:uiPriority="66"/>
-    <w:lsdException w:name="Medium Grid 1 Accent 4" w:uiPriority="67"/>
-    <w:lsdException w:name="Medium Grid 2 Accent 4" w:uiPriority="68"/>
-    <w:lsdException w:name="Medium Grid 3 Accent 4" w:uiPriority="69"/>
-    <w:lsdException w:name="Dark List Accent 4" w:uiPriority="70"/>
-    <w:lsdException w:name="Colorful Shading Accent 4" w:uiPriority="71"/>
-    <w:lsdException w:name="Colorful List Accent 4" w:uiPriority="72"/>
-    <w:lsdException w:name="Colorful Grid Accent 4" w:uiPriority="73"/>
-    <w:lsdException w:name="Light Shading Accent 5" w:uiPriority="60"/>
-    <w:lsdException w:name="Light List Accent 5" w:uiPriority="61"/>
-    <w:lsdException w:name="Light Grid Accent 5" w:uiPriority="62"/>
-    <w:lsdException w:name="Medium Shading 1 Accent 5" w:uiPriority="63"/>
-    <w:lsdException w:name="Medium Shading 2 Accent 5" w:uiPriority="64"/>
-    <w:lsdException w:name="Medium List 1 Accent 5" w:uiPriority="65"/>
-    <w:lsdException w:name="Medium List 2 Accent 5" w:uiPriority="66"/>
-    <w:lsdException w:name="Medium Grid 1 Accent 5" w:uiPriority="67"/>
-    <w:lsdException w:name="Medium Grid 2 Accent 5" w:uiPriority="68"/>
-    <w:lsdException w:name="Medium Grid 3 Accent 5" w:uiPriority="69"/>
-    <w:lsdException w:name="Dark List Accent 5" w:uiPriority="70"/>
-    <w:lsdException w:name="Colorful Shading Accent 5" w:uiPriority="71"/>
-    <w:lsdException w:name="Colorful List Accent 5" w:uiPriority="72"/>
-    <w:lsdException w:name="Colorful Grid Accent 5" w:uiPriority="73"/>
-    <w:lsdException w:name="Light Shading Accent 6" w:uiPriority="60"/>
-    <w:lsdException w:name="Light List Accent 6" w:uiPriority="61"/>
-    <w:lsdException w:name="Light Grid Accent 6" w:uiPriority="62"/>
-    <w:lsdException w:name="Medium Shading 1 Accent 6" w:uiPriority="63"/>
-    <w:lsdException w:name="Medium Shading 2 Accent 6" w:uiPriority="64"/>
-    <w:lsdException w:name="Medium List 1 Accent 6" w:uiPriority="65"/>
-    <w:lsdException w:name="Medium List 2 Accent 6" w:uiPriority="66"/>
-    <w:lsdException w:name="Medium Grid 1 Accent 6" w:uiPriority="67"/>
-    <w:lsdException w:name="Medium Grid 2 Accent 6" w:uiPriority="68"/>
-    <w:lsdException w:name="Medium Grid 3 Accent 6" w:uiPriority="69"/>
-    <w:lsdException w:name="Dark List Accent 6" w:uiPriority="70"/>
-    <w:lsdException w:name="Colorful Shading Accent 6" w:uiPriority="71"/>
-    <w:lsdException w:name="Colorful List Accent 6" w:uiPriority="72"/>
-    <w:lsdException w:name="Colorful Grid Accent 6" w:uiPriority="73"/>
-    <w:lsdException w:name="Subtle Emphasis" w:uiPriority="19" w:qFormat="1"/>
-    <w:lsdException w:name="Intense Emphasis" w:uiPriority="21" w:qFormat="1"/>
-    <w:lsdException w:name="Subtle Reference" w:uiPriority="31" w:qFormat="1"/>
-    <w:lsdException w:name="Intense Reference" w:uiPriority="32" w:qFormat="1"/>
-    <w:lsdException w:name="Book Title" w:uiPriority="33" w:qFormat="1"/>
-    <w:lsdException w:name="Bibliography" w:semiHidden="1" w:uiPriority="37" w:unhideWhenUsed="1"/>
-    <w:lsdException w:name="TOC Heading" w:semiHidden="1" w:uiPriority="39" w:unhideWhenUsed="1" w:qFormat="1"/>
-    <w:lsdException w:name="Plain Table 1" w:uiPriority="41"/>
-    <w:lsdException w:name="Plain Table 2" w:uiPriority="42"/>
-    <w:lsdException w:name="Plain Table 3" w:uiPriority="43"/>
-    <w:lsdException w:name="Plain Table 4" w:uiPriority="44"/>
-    <w:lsdException w:name="Plain Table 5" w:uiPriority="45"/>
-    <w:lsdException w:name="Grid Table Light" w:uiPriority="40"/>
-    <w:lsdException w:name="Grid Table 1 Light" w:uiPriority="46"/>
-    <w:lsdException w:name="Grid Table 2" w:uiPriority="47"/>
-    <w:lsdException w:name="Grid Table 3" w:uiPriority="48"/>
-    <w:lsdException w:name="Grid Table 4" w:uiPriority="49"/>
-    <w:lsdException w:name="Grid Table 5 Dark" w:uiPriority="50"/>
-    <w:lsdException w:name="Grid Table 6 Colorful" w:uiPriority="51"/>
-    <w:lsdException w:name="Grid Table 7 Colorful" w:uiPriority="52"/>
-    <w:lsdException w:name="Grid Table 1 Light Accent 1" w:uiPriority="46"/>
-    <w:lsdException w:name="Grid Table 2 Accent 1" w:uiPriority="47"/>
-    <w:lsdException w:name="Grid Table 3 Accent 1" w:uiPriority="48"/>
-    <w:lsdException w:name="Grid Table 4 Accent 1" w:uiPriority="49"/>
-    <w:lsdException w:name="Grid Table 5 Dark Accent 1" w:uiPriority="50"/>
-    <w:lsdException w:name="Grid Table 6 Colorful Accent 1" w:uiPriority="51"/>
-    <w:lsdException w:name="Grid Table 7 Colorful Accent 1" w:uiPriority="52"/>
-    <w:lsdException w:name="Grid Table 1 Light Accent 2" w:uiPriority="46"/>
-    <w:lsdException w:name="Grid Table 2 Accent 2" w:uiPriority="47"/>
-    <w:lsdException w:name="Grid Table 3 Accent 2" w:uiPriority="48"/>
-    <w:lsdException w:name="Grid Table 4 Accent 2" w:uiPriority="49"/>
-    <w:lsdException w:name="Grid Table 5 Dark Accent 2" w:uiPriority="50"/>
-    <w:lsdException w:name="Grid Table 6 Colorful Accent 2" w:uiPriority="51"/>
-    <w:lsdException w:name="Grid Table 7 Colorful Accent 2" w:uiPriority="52"/>
-    <w:lsdException w:name="Grid Table 1 Light Accent 3" w:uiPriority="46"/>
-    <w:lsdException w:name="Grid Table 2 Accent 3" w:uiPriority="47"/>
-    <w:lsdException w:name="Grid Table 3 Accent 3" w:uiPriority="48"/>
-    <w:lsdException w:name="Grid Table 4 Accent 3" w:uiPriority="49"/>
-    <w:lsdException w:name="Grid Table 5 Dark Accent 3" w:uiPriority="50"/>
-    <w:lsdException w:name="Grid Table 6 Colorful Accent 3" w:uiPriority="51"/>
-    <w:lsdException w:name="Grid Table 7 Colorful Accent 3" w:uiPriority="52"/>
-    <w:lsdException w:name="Grid Table 1 Light Accent 4" w:uiPriority="46"/>
-    <w:lsdException w:name="Grid Table 2 Accent 4" w:uiPriority="47"/>
-    <w:lsdException w:name="Grid Table 3 Accent 4" w:uiPriority="48"/>
-    <w:lsdException w:name="Grid Table 4 Accent 4" w:uiPriority="49"/>
-    <w:lsdException w:name="Grid Table 5 Dark Accent 4" w:uiPriority="50"/>
-    <w:lsdException w:name="Grid Table 6 Colorful Accent 4" w:uiPriority="51"/>
-    <w:lsdException w:name="Grid Table 7 Colorful Accent 4" w:uiPriority="52"/>
-    <w:lsdException w:name="Grid Table 1 Light Accent 5" w:uiPriority="46"/>
-    <w:lsdException w:name="Grid Table 2 Accent 5" w:uiPriority="47"/>
-    <w:lsdException w:name="Grid Table 3 Accent 5" w:uiPriority="48"/>
-    <w:lsdException w:name="Grid Table 4 Accent 5" w:uiPriority="49"/>
-    <w:lsdException w:name="Grid Table 5 Dark Accent 5" w:uiPriority="50"/>
-    <w:lsdException w:name="Grid Table 6 Colorful Accent 5" w:uiPriority="51"/>
-    <w:lsdException w:name="Grid Table 7 Colorful Accent 5" w:uiPriority="52"/>
-    <w:lsdException w:name="Grid Table 1 Light Accent 6" w:uiPriority="46"/>
-    <w:lsdException w:name="Grid Table 2 Accent 6" w:uiPriority="47"/>
-    <w:lsdException w:name="Grid Table 3 Accent 6" w:uiPriority="48"/>
-    <w:lsdException w:name="Grid Table 4 Accent 6" w:uiPriority="49"/>
-    <w:lsdException w:name="Grid Table 5 Dark Accent 6" w:uiPriority="50"/>
-    <w:lsdException w:name="Grid Table 6 Colorful Accent 6" w:uiPriority="51"/>
-    <w:lsdException w:name="Grid Table 7 Colorful Accent 6" w:uiPriority="52"/>
-    <w:lsdException w:name="List Table 1 Light" w:uiPriority="46"/>
-    <w:lsdException w:name="List Table 2" w:uiPriority="47"/>
-    <w:lsdException w:name="List Table 3" w:uiPriority="48"/>
-    <w:lsdException w:name="List Table 4" w:uiPriority="49"/>
-    <w:lsdException w:name="List Table 5 Dark" w:uiPriority="50"/>
-    <w:lsdException w:name="List Table 6 Colorful" w:uiPriority="51"/>
-    <w:lsdException w:name="List Table 7 Colorful" w:uiPriority="52"/>
-    <w:lsdException w:name="List Table 1 Light Accent 1" w:uiPriority="46"/>
-    <w:lsdException w:name="List Table 2 Accent 1" w:uiPriority="47"/>
-    <w:lsdException w:name="List Table 3 Accent 1" w:uiPriority="48"/>
-    <w:lsdException w:name="List Table 4 Accent 1" w:uiPriority="49"/>
-    <w:lsdException w:name="List Table 5 Dark Accent 1" w:uiPriority="50"/>
-    <w:lsdException w:name="List Table 6 Colorful Accent 1" w:uiPriority="51"/>
-    <w:lsdException w:name="List Table 7 Colorful Accent 1" w:uiPriority="52"/>
-    <w:lsdException w:name="List Table 1 Light Accent 2" w:uiPriority="46"/>
-    <w:lsdException w:name="List Table 2 Accent 2" w:uiPriority="47"/>
-    <w:lsdException w:name="List Table 3 Accent 2" w:uiPriority="48"/>
-    <w:lsdException w:name="List Table 4 Accent 2" w:uiPriority="49"/>
-    <w:lsdException w:name="List Table 5 Dark Accent 2" w:uiPriority="50"/>
-    <w:lsdException w:name="List Table 6 Colorful Accent 2" w:uiPriority="51"/>
-    <w:lsdException w:name="List Table 7 Colorful Accent 2" w:uiPriority="52"/>
-    <w:lsdException w:name="List Table 1 Light Accent 3" w:uiPriority="46"/>
-    <w:lsdException w:name="List Table 2 Accent 3" w:uiPriority="47"/>
-    <w:lsdException w:name="List Table 3 Accent 3" w:uiPriority="48"/>
-    <w:lsdException w:name="List Table 4 Accent 3" w:uiPriority="49"/>
-    <w:lsdException w:name="List Table 5 Dark Accent 3" w:uiPriority="50"/>
-    <w:lsdException w:name="List Table 6 Colorful Accent 3" w:uiPriority="51"/>
-    <w:lsdException w:name="List Table 7 Colorful Accent 3" w:uiPriority="52"/>
-    <w:lsdException w:name="List Table 1 Light Accent 4" w:uiPriority="46"/>
-    <w:lsdException w:name="List Table 2 Accent 4" w:uiPriority="47"/>
-    <w:lsdException w:name="List Table 3 Accent 4" w:uiPriority="48"/>
-    <w:lsdException w:name="List Table 4 Accent 4" w:uiPriority="49"/>
-    <w:lsdException w:name="List Table 5 Dark Accent 4" w:uiPriority="50"/>
-    <w:lsdException w:name="List Table 6 Colorful Accent 4" w:uiPriority="51"/>
-    <w:lsdException w:name="List Table 7 Colorful Accent 4" w:uiPriority="52"/>
-    <w:lsdException w:name="List Table 1 Light Accent 5" w:uiPriority="46"/>
-    <w:lsdException w:name="List Table 2 Accent 5" w:uiPriority="47"/>
-    <w:lsdException w:name="List Table 3 Accent 5" w:uiPriority="48"/>
-    <w:lsdException w:name="List Table 4 Accent 5" w:uiPriority="49"/>
-    <w:lsdException w:name="List Table 5 Dark Accent 5" w:uiPriority="50"/>
-    <w:lsdException w:name="List Table 6 Colorful Accent 5" w:uiPriority="51"/>
-    <w:lsdException w:name="List Table 7 Colorful Accent 5" w:uiPriority="52"/>
-    <w:lsdException w:name="List Table 1 Light Accent 6" w:uiPriority="46"/>
-    <w:lsdException w:name="List Table 2 Accent 6" w:uiPriority="47"/>
-    <w:lsdException w:name="List Table 3 Accent 6" w:uiPriority="48"/>
-    <w:lsdException w:name="List Table 4 Accent 6" w:uiPriority="49"/>
-    <w:lsdException w:name="List Table 5 Dark Accent 6" w:uiPriority="50"/>
-    <w:lsdException w:name="List Table 6 Colorful Accent 6" w:uiPriority="51"/>
-    <w:lsdException w:name="List Table 7 Colorful Accent 6" w:uiPriority="52"/>
+  <w:latentStyles w:defLockedState="0" w:defUIPriority="99" w:defSemiHidden="1" w:defUnhideWhenUsed="1" w:defQFormat="0" w:count="267">
+    <w:lsdException w:name="Normal" w:semiHidden="0" w:uiPriority="0" w:unhideWhenUsed="0" w:qFormat="1"/>
+    <w:lsdException w:name="heading 1" w:semiHidden="0" w:uiPriority="9" w:unhideWhenUsed="0" w:qFormat="1"/>
+    <w:lsdException w:name="heading 2" w:uiPriority="9" w:qFormat="1"/>
+    <w:lsdException w:name="heading 3" w:uiPriority="9" w:qFormat="1"/>
+    <w:lsdException w:name="heading 4" w:uiPriority="9" w:qFormat="1"/>
+    <w:lsdException w:name="heading 5" w:uiPriority="9" w:qFormat="1"/>
+    <w:lsdException w:name="heading 6" w:uiPriority="9" w:qFormat="1"/>
+    <w:lsdException w:name="heading 7" w:uiPriority="9" w:qFormat="1"/>
+    <w:lsdException w:name="heading 8" w:uiPriority="9" w:qFormat="1"/>
+    <w:lsdException w:name="heading 9" w:uiPriority="9" w:qFormat="1"/>
+    <w:lsdException w:name="toc 1" w:uiPriority="39"/>
+    <w:lsdException w:name="toc 2" w:uiPriority="39"/>
+    <w:lsdException w:name="toc 3" w:uiPriority="39"/>
+    <w:lsdException w:name="toc 4" w:uiPriority="39"/>
+    <w:lsdException w:name="toc 5" w:uiPriority="39"/>
+    <w:lsdException w:name="toc 6" w:uiPriority="39"/>
+    <w:lsdException w:name="toc 7" w:uiPriority="39"/>
+    <w:lsdException w:name="toc 8" w:uiPriority="39"/>
+    <w:lsdException w:name="toc 9" w:uiPriority="39"/>
+    <w:lsdException w:name="caption" w:uiPriority="35" w:qFormat="1"/>
+    <w:lsdException w:name="Title" w:semiHidden="0" w:uiPriority="10" w:unhideWhenUsed="0" w:qFormat="1"/>
+    <w:lsdException w:name="Default Paragraph Font" w:uiPriority="1"/>
+    <w:lsdException w:name="Subtitle" w:semiHidden="0" w:uiPriority="11" w:unhideWhenUsed="0" w:qFormat="1"/>
+    <w:lsdException w:name="Strong" w:semiHidden="0" w:uiPriority="22" w:unhideWhenUsed="0" w:qFormat="1"/>
+    <w:lsdException w:name="Emphasis" w:semiHidden="0" w:uiPriority="20" w:unhideWhenUsed="0" w:qFormat="1"/>
+    <w:lsdException w:name="Table Grid" w:semiHidden="0" w:uiPriority="39" w:unhideWhenUsed="0"/>
+    <w:lsdException w:name="Placeholder Text" w:unhideWhenUsed="0"/>
+    <w:lsdException w:name="No Spacing" w:semiHidden="0" w:uiPriority="1" w:unhideWhenUsed="0" w:qFormat="1"/>
+    <w:lsdException w:name="Light Shading" w:semiHidden="0" w:uiPriority="60" w:unhideWhenUsed="0"/>
+    <w:lsdException w:name="Light List" w:semiHidden="0" w:uiPriority="61" w:unhideWhenUsed="0"/>
+    <w:lsdException w:name="Light Grid" w:semiHidden="0" w:uiPriority="62" w:unhideWhenUsed="0"/>
+    <w:lsdException w:name="Medium Shading 1" w:semiHidden="0" w:uiPriority="63" w:unhideWhenUsed="0"/>
+    <w:lsdException w:name="Medium Shading 2" w:semiHidden="0" w:uiPriority="64" w:unhideWhenUsed="0"/>
+    <w:lsdException w:name="Medium List 1" w:semiHidden="0" w:uiPriority="65" w:unhideWhenUsed="0"/>
+    <w:lsdException w:name="Medium List 2" w:semiHidden="0" w:uiPriority="66" w:unhideWhenUsed="0"/>
+    <w:lsdException w:name="Medium Grid 1" w:semiHidden="0" w:uiPriority="67" w:unhideWhenUsed="0"/>
+    <w:lsdException w:name="Medium Grid 2" w:semiHidden="0" w:uiPriority="68" w:unhideWhenUsed="0"/>
+    <w:lsdException w:name="Medium Grid 3" w:semiHidden="0" w:uiPriority="69" w:unhideWhenUsed="0"/>
+    <w:lsdException w:name="Dark List" w:semiHidden="0" w:uiPriority="70" w:unhideWhenUsed="0"/>
+    <w:lsdException w:name="Colorful Shading" w:semiHidden="0" w:uiPriority="71" w:unhideWhenUsed="0"/>
+    <w:lsdException w:name="Colorful List" w:semiHidden="0" w:uiPriority="72" w:unhideWhenUsed="0"/>
+    <w:lsdException w:name="Colorful Grid" w:semiHidden="0" w:uiPriority="73" w:unhideWhenUsed="0"/>
+    <w:lsdException w:name="Light Shading Accent 1" w:semiHidden="0" w:uiPriority="60" w:unhideWhenUsed="0"/>
+    <w:lsdException w:name="Light List Accent 1" w:semiHidden="0" w:uiPriority="61" w:unhideWhenUsed="0"/>
+    <w:lsdException w:name="Light Grid Accent 1" w:semiHidden="0" w:uiPriority="62" w:unhideWhenUsed="0"/>
+    <w:lsdException w:name="Medium Shading 1 Accent 1" w:semiHidden="0" w:uiPriority="63" w:unhideWhenUsed="0"/>
+    <w:lsdException w:name="Medium Shading 2 Accent 1" w:semiHidden="0" w:uiPriority="64" w:unhideWhenUsed="0"/>
+    <w:lsdException w:name="Medium List 1 Accent 1" w:semiHidden="0" w:uiPriority="65" w:unhideWhenUsed="0"/>
+    <w:lsdException w:name="Revision" w:unhideWhenUsed="0"/>
+    <w:lsdException w:name="List Paragraph" w:semiHidden="0" w:uiPriority="34" w:unhideWhenUsed="0" w:qFormat="1"/>
+    <w:lsdException w:name="Quote" w:semiHidden="0" w:uiPriority="29" w:unhideWhenUsed="0" w:qFormat="1"/>
+    <w:lsdException w:name="Intense Quote" w:semiHidden="0" w:uiPriority="30" w:unhideWhenUsed="0" w:qFormat="1"/>
+    <w:lsdException w:name="Medium List 2 Accent 1" w:semiHidden="0" w:uiPriority="66" w:unhideWhenUsed="0"/>
+    <w:lsdException w:name="Medium Grid 1 Accent 1" w:semiHidden="0" w:uiPriority="67" w:unhideWhenUsed="0"/>
+    <w:lsdException w:name="Medium Grid 2 Accent 1" w:semiHidden="0" w:uiPriority="68" w:unhideWhenUsed="0"/>
+    <w:lsdException w:name="Medium Grid 3 Accent 1" w:semiHidden="0" w:uiPriority="69" w:unhideWhenUsed="0"/>
+    <w:lsdException w:name="Dark List Accent 1" w:semiHidden="0" w:uiPriority="70" w:unhideWhenUsed="0"/>
+    <w:lsdException w:name="Colorful Shading Accent 1" w:semiHidden="0" w:uiPriority="71" w:unhideWhenUsed="0"/>
+    <w:lsdException w:name="Colorful List Accent 1" w:semiHidden="0" w:uiPriority="72" w:unhideWhenUsed="0"/>
+    <w:lsdException w:name="Colorful Grid Accent 1" w:semiHidden="0" w:uiPriority="73" w:unhideWhenUsed="0"/>
+    <w:lsdException w:name="Light Shading Accent 2" w:semiHidden="0" w:uiPriority="60" w:unhideWhenUsed="0"/>
+    <w:lsdException w:name="Light List Accent 2" w:semiHidden="0" w:uiPriority="61" w:unhideWhenUsed="0"/>
+    <w:lsdException w:name="Light Grid Accent 2" w:semiHidden="0" w:uiPriority="62" w:unhideWhenUsed="0"/>
+    <w:lsdException w:name="Medium Shading 1 Accent 2" w:semiHidden="0" w:uiPriority="63" w:unhideWhenUsed="0"/>
+    <w:lsdException w:name="Medium Shading 2 Accent 2" w:semiHidden="0" w:uiPriority="64" w:unhideWhenUsed="0"/>
+    <w:lsdException w:name="Medium List 1 Accent 2" w:semiHidden="0" w:uiPriority="65" w:unhideWhenUsed="0"/>
+    <w:lsdException w:name="Medium List 2 Accent 2" w:semiHidden="0" w:uiPriority="66" w:unhideWhenUsed="0"/>
+    <w:lsdException w:name="Medium Grid 1 Accent 2" w:semiHidden="0" w:uiPriority="67" w:unhideWhenUsed="0"/>
+    <w:lsdException w:name="Medium Grid 2 Accent 2" w:semiHidden="0" w:uiPriority="68" w:unhideWhenUsed="0"/>
+    <w:lsdException w:name="Medium Grid 3 Accent 2" w:semiHidden="0" w:uiPriority="69" w:unhideWhenUsed="0"/>
+    <w:lsdException w:name="Dark List Accent 2" w:semiHidden="0" w:uiPriority="70" w:unhideWhenUsed="0"/>
+    <w:lsdException w:name="Colorful Shading Accent 2" w:semiHidden="0" w:uiPriority="71" w:unhideWhenUsed="0"/>
+    <w:lsdException w:name="Colorful List Accent 2" w:semiHidden="0" w:uiPriority="72" w:unhideWhenUsed="0"/>
+    <w:lsdException w:name="Colorful Grid Accent 2" w:semiHidden="0" w:uiPriority="73" w:unhideWhenUsed="0"/>
+    <w:lsdException w:name="Light Shading Accent 3" w:semiHidden="0" w:uiPriority="60" w:unhideWhenUsed="0"/>
+    <w:lsdException w:name="Light List Accent 3" w:semiHidden="0" w:uiPriority="61" w:unhideWhenUsed="0"/>
+    <w:lsdException w:name="Light Grid Accent 3" w:semiHidden="0" w:uiPriority="62" w:unhideWhenUsed="0"/>
+    <w:lsdException w:name="Medium Shading 1 Accent 3" w:semiHidden="0" w:uiPriority="63" w:unhideWhenUsed="0"/>
+    <w:lsdException w:name="Medium Shading 2 Accent 3" w:semiHidden="0" w:uiPriority="64" w:unhideWhenUsed="0"/>
+    <w:lsdException w:name="Medium List 1 Accent 3" w:semiHidden="0" w:uiPriority="65" w:unhideWhenUsed="0"/>
+    <w:lsdException w:name="Medium List 2 Accent 3" w:semiHidden="0" w:uiPriority="66" w:unhideWhenUsed="0"/>
+    <w:lsdException w:name="Medium Grid 1 Accent 3" w:semiHidden="0" w:uiPriority="67" w:unhideWhenUsed="0"/>
+    <w:lsdException w:name="Medium Grid 2 Accent 3" w:semiHidden="0" w:uiPriority="68" w:unhideWhenUsed="0"/>
+    <w:lsdException w:name="Medium Grid 3 Accent 3" w:semiHidden="0" w:uiPriority="69" w:unhideWhenUsed="0"/>
+    <w:lsdException w:name="Dark List Accent 3" w:semiHidden="0" w:uiPriority="70" w:unhideWhenUsed="0"/>
+    <w:lsdException w:name="Colorful Shading Accent 3" w:semiHidden="0" w:uiPriority="71" w:unhideWhenUsed="0"/>
+    <w:lsdException w:name="Colorful List Accent 3" w:semiHidden="0" w:uiPriority="72" w:unhideWhenUsed="0"/>
+    <w:lsdException w:name="Colorful Grid Accent 3" w:semiHidden="0" w:uiPriority="73" w:unhideWhenUsed="0"/>
+    <w:lsdException w:name="Light Shading Accent 4" w:semiHidden="0" w:uiPriority="60" w:unhideWhenUsed="0"/>
+    <w:lsdException w:name="Light List Accent 4" w:semiHidden="0" w:uiPriority="61" w:unhideWhenUsed="0"/>
+    <w:lsdException w:name="Light Grid Accent 4" w:semiHidden="0" w:uiPriority="62" w:unhideWhenUsed="0"/>
+    <w:lsdException w:name="Medium Shading 1 Accent 4" w:semiHidden="0" w:uiPriority="63" w:unhideWhenUsed="0"/>
+    <w:lsdException w:name="Medium Shading 2 Accent 4" w:semiHidden="0" w:uiPriority="64" w:unhideWhenUsed="0"/>
+    <w:lsdException w:name="Medium List 1 Accent 4" w:semiHidden="0" w:uiPriority="65" w:unhideWhenUsed="0"/>
+    <w:lsdException w:name="Medium List 2 Accent 4" w:semiHidden="0" w:uiPriority="66" w:unhideWhenUsed="0"/>
+    <w:lsdException w:name="Medium Grid 1 Accent 4" w:semiHidden="0" w:uiPriority="67" w:unhideWhenUsed="0"/>
+    <w:lsdException w:name="Medium Grid 2 Accent 4" w:semiHidden="0" w:uiPriority="68" w:unhideWhenUsed="0"/>
+    <w:lsdException w:name="Medium Grid 3 Accent 4" w:semiHidden="0" w:uiPriority="69" w:unhideWhenUsed="0"/>
+    <w:lsdException w:name="Dark List Accent 4" w:semiHidden="0" w:uiPriority="70" w:unhideWhenUsed="0"/>
+    <w:lsdException w:name="Colorful Shading Accent 4" w:semiHidden="0" w:uiPriority="71" w:unhideWhenUsed="0"/>
+    <w:lsdException w:name="Colorful List Accent 4" w:semiHidden="0" w:uiPriority="72" w:unhideWhenUsed="0"/>
+    <w:lsdException w:name="Colorful Grid Accent 4" w:semiHidden="0" w:uiPriority="73" w:unhideWhenUsed="0"/>
+    <w:lsdException w:name="Light Shading Accent 5" w:semiHidden="0" w:uiPriority="60" w:unhideWhenUsed="0"/>
+    <w:lsdException w:name="Light List Accent 5" w:semiHidden="0" w:uiPriority="61" w:unhideWhenUsed="0"/>
+    <w:lsdException w:name="Light Grid Accent 5" w:semiHidden="0" w:uiPriority="62" w:unhideWhenUsed="0"/>
+    <w:lsdException w:name="Medium Shading 1 Accent 5" w:semiHidden="0" w:uiPriority="63" w:unhideWhenUsed="0"/>
+    <w:lsdException w:name="Medium Shading 2 Accent 5" w:semiHidden="0" w:uiPriority="64" w:unhideWhenUsed="0"/>
+    <w:lsdException w:name="Medium List 1 Accent 5" w:semiHidden="0" w:uiPriority="65" w:unhideWhenUsed="0"/>
+    <w:lsdException w:name="Medium List 2 Accent 5" w:semiHidden="0" w:uiPriority="66" w:unhideWhenUsed="0"/>
+    <w:lsdException w:name="Medium Grid 1 Accent 5" w:semiHidden="0" w:uiPriority="67" w:unhideWhenUsed="0"/>
+    <w:lsdException w:name="Medium Grid 2 Accent 5" w:semiHidden="0" w:uiPriority="68" w:unhideWhenUsed="0"/>
+    <w:lsdException w:name="Medium Grid 3 Accent 5" w:semiHidden="0" w:uiPriority="69" w:unhideWhenUsed="0"/>
+    <w:lsdException w:name="Dark List Accent 5" w:semiHidden="0" w:uiPriority="70" w:unhideWhenUsed="0"/>
+    <w:lsdException w:name="Colorful Shading Accent 5" w:semiHidden="0" w:uiPriority="71" w:unhideWhenUsed="0"/>
+    <w:lsdException w:name="Colorful List Accent 5" w:semiHidden="0" w:uiPriority="72" w:unhideWhenUsed="0"/>
+    <w:lsdException w:name="Colorful Grid Accent 5" w:semiHidden="0" w:uiPriority="73" w:unhideWhenUsed="0"/>
+    <w:lsdException w:name="Light Shading Accent 6" w:semiHidden="0" w:uiPriority="60" w:unhideWhenUsed="0"/>
+    <w:lsdException w:name="Light List Accent 6" w:semiHidden="0" w:uiPriority="61" w:unhideWhenUsed="0"/>
+    <w:lsdException w:name="Light Grid Accent 6" w:semiHidden="0" w:uiPriority="62" w:unhideWhenUsed="0"/>
+    <w:lsdException w:name="Medium Shading 1 Accent 6" w:semiHidden="0" w:uiPriority="63" w:unhideWhenUsed="0"/>
+    <w:lsdException w:name="Medium Shading 2 Accent 6" w:semiHidden="0" w:uiPriority="64" w:unhideWhenUsed="0"/>
+    <w:lsdException w:name="Medium List 1 Accent 6" w:semiHidden="0" w:uiPriority="65" w:unhideWhenUsed="0"/>
+    <w:lsdException w:name="Medium List 2 Accent 6" w:semiHidden="0" w:uiPriority="66" w:unhideWhenUsed="0"/>
+    <w:lsdException w:name="Medium Grid 1 Accent 6" w:semiHidden="0" w:uiPriority="67" w:unhideWhenUsed="0"/>
+    <w:lsdException w:name="Medium Grid 2 Accent 6" w:semiHidden="0" w:uiPriority="68" w:unhideWhenUsed="0"/>
+    <w:lsdException w:name="Medium Grid 3 Accent 6" w:semiHidden="0" w:uiPriority="69" w:unhideWhenUsed="0"/>
+    <w:lsdException w:name="Dark List Accent 6" w:semiHidden="0" w:uiPriority="70" w:unhideWhenUsed="0"/>
+    <w:lsdException w:name="Colorful Shading Accent 6" w:semiHidden="0" w:uiPriority="71" w:unhideWhenUsed="0"/>
+    <w:lsdException w:name="Colorful List Accent 6" w:semiHidden="0" w:uiPriority="72" w:unhideWhenUsed="0"/>
+    <w:lsdException w:name="Colorful Grid Accent 6" w:semiHidden="0" w:uiPriority="73" w:unhideWhenUsed="0"/>
+    <w:lsdException w:name="Subtle Emphasis" w:semiHidden="0" w:uiPriority="19" w:unhideWhenUsed="0" w:qFormat="1"/>
+    <w:lsdException w:name="Intense Emphasis" w:semiHidden="0" w:uiPriority="21" w:unhideWhenUsed="0" w:qFormat="1"/>
+    <w:lsdException w:name="Subtle Reference" w:semiHidden="0" w:uiPriority="31" w:unhideWhenUsed="0" w:qFormat="1"/>
+    <w:lsdException w:name="Intense Reference" w:semiHidden="0" w:uiPriority="32" w:unhideWhenUsed="0" w:qFormat="1"/>
+    <w:lsdException w:name="Book Title" w:semiHidden="0" w:uiPriority="33" w:unhideWhenUsed="0" w:qFormat="1"/>
+    <w:lsdException w:name="Bibliography" w:uiPriority="37"/>
+    <w:lsdException w:name="TOC Heading" w:uiPriority="39" w:qFormat="1"/>
   </w:latentStyles>
   <w:style w:type="paragraph" w:default="1" w:styleId="Normal">
     <w:name w:val="Normal"/>
     <w:qFormat/>
+    <w:rsid w:val="002C4C02"/>
   </w:style>
   <w:style w:type="character" w:default="1" w:styleId="Fuentedeprrafopredeter">
     <w:name w:val="Default Paragraph Font"/>
@@ -3563,6 +3053,7 @@
     <w:uiPriority w:val="99"/>
     <w:semiHidden/>
     <w:unhideWhenUsed/>
+    <w:qFormat/>
     <w:tblPr>
       <w:tblInd w:w="0" w:type="dxa"/>
       <w:tblCellMar>
@@ -3699,6 +3190,36 @@
       <w:szCs w:val="24"/>
     </w:rPr>
   </w:style>
+  <w:style w:type="paragraph" w:styleId="Textodeglobo">
+    <w:name w:val="Balloon Text"/>
+    <w:basedOn w:val="Normal"/>
+    <w:link w:val="TextodegloboCar"/>
+    <w:uiPriority w:val="99"/>
+    <w:semiHidden/>
+    <w:unhideWhenUsed/>
+    <w:rsid w:val="00CA10EF"/>
+    <w:pPr>
+      <w:spacing w:after="0" w:line="240" w:lineRule="auto"/>
+    </w:pPr>
+    <w:rPr>
+      <w:rFonts w:ascii="Tahoma" w:hAnsi="Tahoma" w:cs="Tahoma"/>
+      <w:sz w:val="16"/>
+      <w:szCs w:val="16"/>
+    </w:rPr>
+  </w:style>
+  <w:style w:type="character" w:customStyle="1" w:styleId="TextodegloboCar">
+    <w:name w:val="Texto de globo Car"/>
+    <w:basedOn w:val="Fuentedeprrafopredeter"/>
+    <w:link w:val="Textodeglobo"/>
+    <w:uiPriority w:val="99"/>
+    <w:semiHidden/>
+    <w:rsid w:val="00CA10EF"/>
+    <w:rPr>
+      <w:rFonts w:ascii="Tahoma" w:hAnsi="Tahoma" w:cs="Tahoma"/>
+      <w:sz w:val="16"/>
+      <w:szCs w:val="16"/>
+    </w:rPr>
+  </w:style>
 </w:styles>
 </file>
 
@@ -3745,7 +3266,7 @@
     </a:clrScheme>
     <a:fontScheme name="Office">
       <a:majorFont>
-        <a:latin typeface="Calibri Light" panose="020F0302020204030204"/>
+        <a:latin typeface="Calibri Light"/>
         <a:ea typeface=""/>
         <a:cs typeface=""/>
         <a:font script="Jpan" typeface="游ゴシック Light"/>
@@ -3797,7 +3318,7 @@
         <a:font script="Tfng" typeface="Ebrima"/>
       </a:majorFont>
       <a:minorFont>
-        <a:latin typeface="Calibri" panose="020F0502020204030204"/>
+        <a:latin typeface="Calibri"/>
         <a:ea typeface=""/>
         <a:cs typeface=""/>
         <a:font script="Jpan" typeface="游明朝"/>
@@ -3991,7 +3512,7 @@
   <a:extraClrSchemeLst/>
   <a:extLst>
     <a:ext uri="{05A4C25C-085E-4340-85A3-A5531E510DB2}">
-      <thm15:themeFamily xmlns:thm15="http://schemas.microsoft.com/office/thememl/2012/main" name="Office Theme" id="{62F939B6-93AF-4DB8-9C6B-D6C7DFDC589F}" vid="{4A3C46E8-61CC-4603-A589-7422A47A8E4A}"/>
+      <thm15:themeFamily xmlns:thm15="http://schemas.microsoft.com/office/thememl/2012/main" xmlns="" name="Office Theme" id="{62F939B6-93AF-4DB8-9C6B-D6C7DFDC589F}" vid="{4A3C46E8-61CC-4603-A589-7422A47A8E4A}"/>
     </a:ext>
   </a:extLst>
 </a:theme>

</xml_diff>

<commit_message>
Menu Actualizado y metodos nuevos
</commit_message>
<xml_diff>
--- a/Informe/TP Integrador Metodologias II.docx
+++ b/Informe/TP Integrador Metodologias II.docx
@@ -1,6 +1,6 @@
 
 <file path=word/document.xml><?xml version="1.0" encoding="utf-8"?>
-<w:document xmlns:wpc="http://schemas.microsoft.com/office/word/2010/wordprocessingCanvas" xmlns:cx="http://schemas.microsoft.com/office/drawing/2014/chartex" xmlns:cx1="http://schemas.microsoft.com/office/drawing/2015/9/8/chartex" xmlns:mc="http://schemas.openxmlformats.org/markup-compatibility/2006" xmlns:o="urn:schemas-microsoft-com:office:office" xmlns:r="http://schemas.openxmlformats.org/officeDocument/2006/relationships" xmlns:m="http://schemas.openxmlformats.org/officeDocument/2006/math" xmlns:v="urn:schemas-microsoft-com:vml" xmlns:wp14="http://schemas.microsoft.com/office/word/2010/wordprocessingDrawing" xmlns:wp="http://schemas.openxmlformats.org/drawingml/2006/wordprocessingDrawing" xmlns:w10="urn:schemas-microsoft-com:office:word" xmlns:w="http://schemas.openxmlformats.org/wordprocessingml/2006/main" xmlns:w14="http://schemas.microsoft.com/office/word/2010/wordml" xmlns:w15="http://schemas.microsoft.com/office/word/2012/wordml" xmlns:w16se="http://schemas.microsoft.com/office/word/2015/wordml/symex" xmlns:wpg="http://schemas.microsoft.com/office/word/2010/wordprocessingGroup" xmlns:wpi="http://schemas.microsoft.com/office/word/2010/wordprocessingInk" xmlns:wne="http://schemas.microsoft.com/office/word/2006/wordml" xmlns:wps="http://schemas.microsoft.com/office/word/2010/wordprocessingShape" mc:Ignorable="w14 w15 w16se wp14">
+<w:document xmlns:ve="http://schemas.openxmlformats.org/markup-compatibility/2006" xmlns:o="urn:schemas-microsoft-com:office:office" xmlns:r="http://schemas.openxmlformats.org/officeDocument/2006/relationships" xmlns:m="http://schemas.openxmlformats.org/officeDocument/2006/math" xmlns:v="urn:schemas-microsoft-com:vml" xmlns:wp="http://schemas.openxmlformats.org/drawingml/2006/wordprocessingDrawing" xmlns:w10="urn:schemas-microsoft-com:office:word" xmlns:w="http://schemas.openxmlformats.org/wordprocessingml/2006/main" xmlns:wne="http://schemas.microsoft.com/office/word/2006/wordml">
   <w:body>
     <w:sdt>
       <w:sdtPr>
@@ -75,194 +75,43 @@
               <w:noProof/>
               <w:lang w:eastAsia="es-AR"/>
             </w:rPr>
-            <mc:AlternateContent>
-              <mc:Choice Requires="wps">
-                <w:drawing>
-                  <wp:anchor distT="0" distB="0" distL="114300" distR="114300" simplePos="0" relativeHeight="251661312" behindDoc="0" locked="0" layoutInCell="1" allowOverlap="1">
-                    <wp:simplePos x="0" y="0"/>
-                    <wp:positionH relativeFrom="margin">
-                      <wp:align>center</wp:align>
-                    </wp:positionH>
-                    <wp:positionV relativeFrom="margin">
-                      <wp:posOffset>771525</wp:posOffset>
-                    </wp:positionV>
-                    <wp:extent cx="5943600" cy="914400"/>
-                    <wp:effectExtent l="0" t="0" r="0" b="0"/>
-                    <wp:wrapNone/>
-                    <wp:docPr id="62" name="Cuadro de texto 62"/>
-                    <wp:cNvGraphicFramePr/>
-                    <a:graphic xmlns:a="http://schemas.openxmlformats.org/drawingml/2006/main">
-                      <a:graphicData uri="http://schemas.microsoft.com/office/word/2010/wordprocessingShape">
-                        <wps:wsp>
-                          <wps:cNvSpPr txBox="1"/>
-                          <wps:spPr>
-                            <a:xfrm>
-                              <a:off x="0" y="0"/>
-                              <a:ext cx="5943600" cy="914400"/>
-                            </a:xfrm>
-                            <a:prstGeom prst="rect">
-                              <a:avLst/>
-                            </a:prstGeom>
-                            <a:noFill/>
-                            <a:ln w="6350">
-                              <a:noFill/>
-                            </a:ln>
-                            <a:effectLst/>
-                          </wps:spPr>
-                          <wps:style>
-                            <a:lnRef idx="0">
-                              <a:schemeClr val="accent1"/>
-                            </a:lnRef>
-                            <a:fillRef idx="0">
-                              <a:schemeClr val="accent1"/>
-                            </a:fillRef>
-                            <a:effectRef idx="0">
-                              <a:schemeClr val="accent1"/>
-                            </a:effectRef>
-                            <a:fontRef idx="minor">
-                              <a:schemeClr val="dk1"/>
-                            </a:fontRef>
-                          </wps:style>
-                          <wps:txbx>
-                            <w:txbxContent>
-                              <w:sdt>
-                                <w:sdtPr>
-                                  <w:rPr>
-                                    <w:rFonts w:ascii="Times New Roman" w:eastAsia="Arial" w:hAnsi="Times New Roman" w:cs="Times New Roman"/>
-                                    <w:b/>
-                                    <w:sz w:val="56"/>
-                                    <w:szCs w:val="56"/>
-                                    <w:lang w:bidi="es-AR"/>
-                                  </w:rPr>
-                                  <w:alias w:val="Título"/>
-                                  <w:tag w:val=""/>
-                                  <w:id w:val="797192764"/>
-                                  <w:dataBinding w:prefixMappings="xmlns:ns0='http://purl.org/dc/elements/1.1/' xmlns:ns1='http://schemas.openxmlformats.org/package/2006/metadata/core-properties' " w:xpath="/ns1:coreProperties[1]/ns0:title[1]" w:storeItemID="{6C3C8BC8-F283-45AE-878A-BAB7291924A1}"/>
-                                  <w:text/>
-                                </w:sdtPr>
-                                <w:sdtEndPr/>
-                                <w:sdtContent>
-                                  <w:p>
-                                    <w:pPr>
-                                      <w:pStyle w:val="Sinespaciado"/>
-                                      <w:jc w:val="center"/>
-                                      <w:rPr>
-                                        <w:rFonts w:ascii="Times New Roman" w:eastAsiaTheme="majorEastAsia" w:hAnsi="Times New Roman" w:cs="Times New Roman"/>
-                                        <w:caps/>
-                                        <w:color w:val="8496B0" w:themeColor="text2" w:themeTint="99"/>
-                                        <w:sz w:val="56"/>
-                                        <w:szCs w:val="56"/>
-                                      </w:rPr>
-                                    </w:pPr>
-                                    <w:r>
-                                      <w:rPr>
-                                        <w:rFonts w:ascii="Times New Roman" w:eastAsia="Arial" w:hAnsi="Times New Roman" w:cs="Times New Roman"/>
-                                        <w:b/>
-                                        <w:sz w:val="56"/>
-                                        <w:szCs w:val="56"/>
-                                        <w:lang w:bidi="es-AR"/>
-                                      </w:rPr>
-                                      <w:t>Metodologías</w:t>
-                                    </w:r>
-                                    <w:r>
-                                      <w:rPr>
-                                        <w:rFonts w:ascii="Times New Roman" w:eastAsia="Arial" w:hAnsi="Times New Roman" w:cs="Times New Roman"/>
-                                        <w:b/>
-                                        <w:sz w:val="56"/>
-                                        <w:szCs w:val="56"/>
-                                        <w:lang w:bidi="es-AR"/>
-                                      </w:rPr>
-                                      <w:t xml:space="preserve"> de </w:t>
-                                    </w:r>
-                                    <w:r>
-                                      <w:rPr>
-                                        <w:rFonts w:ascii="Times New Roman" w:eastAsia="Arial" w:hAnsi="Times New Roman" w:cs="Times New Roman"/>
-                                        <w:b/>
-                                        <w:sz w:val="56"/>
-                                        <w:szCs w:val="56"/>
-                                        <w:lang w:bidi="es-AR"/>
-                                      </w:rPr>
-                                      <w:t>programación</w:t>
-                                    </w:r>
-                                    <w:r>
-                                      <w:rPr>
-                                        <w:rFonts w:ascii="Times New Roman" w:eastAsia="Arial" w:hAnsi="Times New Roman" w:cs="Times New Roman"/>
-                                        <w:b/>
-                                        <w:sz w:val="56"/>
-                                        <w:szCs w:val="56"/>
-                                        <w:lang w:bidi="es-AR"/>
-                                      </w:rPr>
-                                      <w:t xml:space="preserve"> II</w:t>
-                                    </w:r>
-                                  </w:p>
-                                </w:sdtContent>
-                              </w:sdt>
-                              <w:p>
-                                <w:pPr>
-                                  <w:pStyle w:val="Sinespaciado"/>
-                                  <w:spacing w:before="120"/>
-                                  <w:jc w:val="center"/>
-                                  <w:rPr>
-                                    <w:color w:val="4472C4" w:themeColor="accent1"/>
-                                    <w:sz w:val="36"/>
-                                    <w:szCs w:val="36"/>
-                                  </w:rPr>
-                                </w:pPr>
-                                <w:sdt>
-                                  <w:sdtPr>
-                                    <w:rPr>
-                                      <w:rFonts w:ascii="Times New Roman" w:hAnsi="Times New Roman" w:cs="Times New Roman"/>
-                                      <w:sz w:val="56"/>
-                                      <w:szCs w:val="56"/>
-                                    </w:rPr>
-                                    <w:alias w:val="Subtítulo"/>
-                                    <w:tag w:val=""/>
-                                    <w:id w:val="2021743002"/>
-                                    <w:dataBinding w:prefixMappings="xmlns:ns0='http://purl.org/dc/elements/1.1/' xmlns:ns1='http://schemas.openxmlformats.org/package/2006/metadata/core-properties' " w:xpath="/ns1:coreProperties[1]/ns0:subject[1]" w:storeItemID="{6C3C8BC8-F283-45AE-878A-BAB7291924A1}"/>
-                                    <w:text/>
-                                  </w:sdtPr>
-                                  <w:sdtEndPr/>
-                                  <w:sdtContent>
-                                    <w:r>
-                                      <w:rPr>
-                                        <w:rFonts w:ascii="Times New Roman" w:hAnsi="Times New Roman" w:cs="Times New Roman"/>
-                                        <w:sz w:val="56"/>
-                                        <w:szCs w:val="56"/>
-                                      </w:rPr>
-                                      <w:t>Smalltalk</w:t>
-                                    </w:r>
-                                  </w:sdtContent>
-                                </w:sdt>
-                              </w:p>
-                              <w:p/>
-                            </w:txbxContent>
-                          </wps:txbx>
-                          <wps:bodyPr rot="0" spcFirstLastPara="0" vertOverflow="overflow" horzOverflow="overflow" vert="horz" wrap="square" lIns="91440" tIns="45720" rIns="91440" bIns="45720" numCol="1" spcCol="0" rtlCol="0" fromWordArt="0" anchor="t" anchorCtr="0" forceAA="0" compatLnSpc="1">
-                            <a:prstTxWarp prst="textNoShape">
-                              <a:avLst/>
-                            </a:prstTxWarp>
-                            <a:spAutoFit/>
-                          </wps:bodyPr>
-                        </wps:wsp>
-                      </a:graphicData>
-                    </a:graphic>
-                    <wp14:sizeRelH relativeFrom="page">
-                      <wp14:pctWidth>76500</wp14:pctWidth>
-                    </wp14:sizeRelH>
-                  </wp:anchor>
-                </w:drawing>
-              </mc:Choice>
-              <mc:Fallback>
-                <w:pict>
-                  <v:shapetype id="_x0000_t202" coordsize="21600,21600" o:spt="202" path="m,l,21600r21600,l21600,xe">
-                    <v:stroke joinstyle="miter"/>
-                    <v:path gradientshapeok="t" o:connecttype="rect"/>
-                  </v:shapetype>
-                  <v:shape id="Cuadro de texto 62" o:spid="_x0000_s1026" type="#_x0000_t202" style="position:absolute;left:0;text-align:left;margin-left:0;margin-top:60.75pt;width:468pt;height:1in;z-index:251661312;visibility:visible;mso-wrap-style:square;mso-width-percent:765;mso-wrap-distance-left:9pt;mso-wrap-distance-top:0;mso-wrap-distance-right:9pt;mso-wrap-distance-bottom:0;mso-position-horizontal:center;mso-position-horizontal-relative:margin;mso-position-vertical:absolute;mso-position-vertical-relative:margin;mso-width-percent:765;mso-width-relative:page;v-text-anchor:top" o:gfxdata="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" filled="f" stroked="f" strokeweight=".5pt">
-                    <v:textbox style="mso-fit-shape-to-text:t">
-                      <w:txbxContent>
-                        <w:sdt>
-                          <w:sdtPr>
+            <w:pict>
+              <v:shapetype id="_x0000_t202" coordsize="21600,21600" o:spt="202" path="m,l,21600r21600,l21600,xe">
+                <v:stroke joinstyle="miter"/>
+                <v:path gradientshapeok="t" o:connecttype="rect"/>
+              </v:shapetype>
+              <v:shape id="Cuadro de texto 62" o:spid="_x0000_s1026" type="#_x0000_t202" style="position:absolute;left:0;text-align:left;margin-left:0;margin-top:60.75pt;width:468pt;height:1in;z-index:251661312;visibility:visible;mso-width-percent:765;mso-position-horizontal:center;mso-position-horizontal-relative:margin;mso-position-vertical-relative:margin;mso-width-percent:765" o:gfxdata="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" filled="f" stroked="f" strokeweight=".5pt">
+                <v:textbox style="mso-next-textbox:#Cuadro de texto 62;mso-fit-shape-to-text:t">
+                  <w:txbxContent>
+                    <w:sdt>
+                      <w:sdtPr>
+                        <w:rPr>
+                          <w:rFonts w:ascii="Times New Roman" w:eastAsia="Arial" w:hAnsi="Times New Roman" w:cs="Times New Roman"/>
+                          <w:b/>
+                          <w:sz w:val="56"/>
+                          <w:szCs w:val="56"/>
+                          <w:lang w:bidi="es-AR"/>
+                        </w:rPr>
+                        <w:alias w:val="Título"/>
+                        <w:tag w:val=""/>
+                        <w:id w:val="22390793"/>
+                        <w:dataBinding w:prefixMappings="xmlns:ns0='http://purl.org/dc/elements/1.1/' xmlns:ns1='http://schemas.openxmlformats.org/package/2006/metadata/core-properties' " w:xpath="/ns1:coreProperties[1]/ns0:title[1]" w:storeItemID="{6C3C8BC8-F283-45AE-878A-BAB7291924A1}"/>
+                        <w:text/>
+                      </w:sdtPr>
+                      <w:sdtContent>
+                        <w:p>
+                          <w:pPr>
+                            <w:pStyle w:val="Sinespaciado"/>
+                            <w:jc w:val="center"/>
+                            <w:rPr>
+                              <w:rFonts w:ascii="Times New Roman" w:eastAsiaTheme="majorEastAsia" w:hAnsi="Times New Roman" w:cs="Times New Roman"/>
+                              <w:caps/>
+                              <w:color w:val="8496B0" w:themeColor="text2" w:themeTint="99"/>
+                              <w:sz w:val="56"/>
+                              <w:szCs w:val="56"/>
+                            </w:rPr>
+                          </w:pPr>
+                          <w:r>
                             <w:rPr>
                               <w:rFonts w:ascii="Times New Roman" w:eastAsia="Arial" w:hAnsi="Times New Roman" w:cs="Times New Roman"/>
                               <w:b/>
@@ -270,114 +119,83 @@
                               <w:szCs w:val="56"/>
                               <w:lang w:bidi="es-AR"/>
                             </w:rPr>
-                            <w:alias w:val="Título"/>
-                            <w:tag w:val=""/>
-                            <w:id w:val="797192764"/>
-                            <w:dataBinding w:prefixMappings="xmlns:ns0='http://purl.org/dc/elements/1.1/' xmlns:ns1='http://schemas.openxmlformats.org/package/2006/metadata/core-properties' " w:xpath="/ns1:coreProperties[1]/ns0:title[1]" w:storeItemID="{6C3C8BC8-F283-45AE-878A-BAB7291924A1}"/>
-                            <w:text/>
-                          </w:sdtPr>
-                          <w:sdtEndPr/>
-                          <w:sdtContent>
-                            <w:p>
-                              <w:pPr>
-                                <w:pStyle w:val="Sinespaciado"/>
-                                <w:jc w:val="center"/>
-                                <w:rPr>
-                                  <w:rFonts w:ascii="Times New Roman" w:eastAsiaTheme="majorEastAsia" w:hAnsi="Times New Roman" w:cs="Times New Roman"/>
-                                  <w:caps/>
-                                  <w:color w:val="8496B0" w:themeColor="text2" w:themeTint="99"/>
-                                  <w:sz w:val="56"/>
-                                  <w:szCs w:val="56"/>
-                                </w:rPr>
-                              </w:pPr>
-                              <w:r>
-                                <w:rPr>
-                                  <w:rFonts w:ascii="Times New Roman" w:eastAsia="Arial" w:hAnsi="Times New Roman" w:cs="Times New Roman"/>
-                                  <w:b/>
-                                  <w:sz w:val="56"/>
-                                  <w:szCs w:val="56"/>
-                                  <w:lang w:bidi="es-AR"/>
-                                </w:rPr>
-                                <w:t>Metodologías</w:t>
-                              </w:r>
-                              <w:r>
-                                <w:rPr>
-                                  <w:rFonts w:ascii="Times New Roman" w:eastAsia="Arial" w:hAnsi="Times New Roman" w:cs="Times New Roman"/>
-                                  <w:b/>
-                                  <w:sz w:val="56"/>
-                                  <w:szCs w:val="56"/>
-                                  <w:lang w:bidi="es-AR"/>
-                                </w:rPr>
-                                <w:t xml:space="preserve"> de </w:t>
-                              </w:r>
-                              <w:r>
-                                <w:rPr>
-                                  <w:rFonts w:ascii="Times New Roman" w:eastAsia="Arial" w:hAnsi="Times New Roman" w:cs="Times New Roman"/>
-                                  <w:b/>
-                                  <w:sz w:val="56"/>
-                                  <w:szCs w:val="56"/>
-                                  <w:lang w:bidi="es-AR"/>
-                                </w:rPr>
-                                <w:t>programación</w:t>
-                              </w:r>
-                              <w:r>
-                                <w:rPr>
-                                  <w:rFonts w:ascii="Times New Roman" w:eastAsia="Arial" w:hAnsi="Times New Roman" w:cs="Times New Roman"/>
-                                  <w:b/>
-                                  <w:sz w:val="56"/>
-                                  <w:szCs w:val="56"/>
-                                  <w:lang w:bidi="es-AR"/>
-                                </w:rPr>
-                                <w:t xml:space="preserve"> II</w:t>
-                              </w:r>
-                            </w:p>
-                          </w:sdtContent>
-                        </w:sdt>
-                        <w:p>
-                          <w:pPr>
-                            <w:pStyle w:val="Sinespaciado"/>
-                            <w:spacing w:before="120"/>
-                            <w:jc w:val="center"/>
+                            <w:t>Metodologías</w:t>
+                          </w:r>
+                          <w:r>
                             <w:rPr>
-                              <w:color w:val="4472C4" w:themeColor="accent1"/>
-                              <w:sz w:val="36"/>
-                              <w:szCs w:val="36"/>
+                              <w:rFonts w:ascii="Times New Roman" w:eastAsia="Arial" w:hAnsi="Times New Roman" w:cs="Times New Roman"/>
+                              <w:b/>
+                              <w:sz w:val="56"/>
+                              <w:szCs w:val="56"/>
+                              <w:lang w:bidi="es-AR"/>
                             </w:rPr>
-                          </w:pPr>
-                          <w:sdt>
-                            <w:sdtPr>
-                              <w:rPr>
-                                <w:rFonts w:ascii="Times New Roman" w:hAnsi="Times New Roman" w:cs="Times New Roman"/>
-                                <w:sz w:val="56"/>
-                                <w:szCs w:val="56"/>
-                              </w:rPr>
-                              <w:alias w:val="Subtítulo"/>
-                              <w:tag w:val=""/>
-                              <w:id w:val="2021743002"/>
-                              <w:dataBinding w:prefixMappings="xmlns:ns0='http://purl.org/dc/elements/1.1/' xmlns:ns1='http://schemas.openxmlformats.org/package/2006/metadata/core-properties' " w:xpath="/ns1:coreProperties[1]/ns0:subject[1]" w:storeItemID="{6C3C8BC8-F283-45AE-878A-BAB7291924A1}"/>
-                              <w:text/>
-                            </w:sdtPr>
-                            <w:sdtEndPr/>
-                            <w:sdtContent>
-                              <w:r>
-                                <w:rPr>
-                                  <w:rFonts w:ascii="Times New Roman" w:hAnsi="Times New Roman" w:cs="Times New Roman"/>
-                                  <w:sz w:val="56"/>
-                                  <w:szCs w:val="56"/>
-                                </w:rPr>
-                                <w:t>Smalltalk</w:t>
-                              </w:r>
-                            </w:sdtContent>
-                          </w:sdt>
+                            <w:t xml:space="preserve"> de </w:t>
+                          </w:r>
+                          <w:r>
+                            <w:rPr>
+                              <w:rFonts w:ascii="Times New Roman" w:eastAsia="Arial" w:hAnsi="Times New Roman" w:cs="Times New Roman"/>
+                              <w:b/>
+                              <w:sz w:val="56"/>
+                              <w:szCs w:val="56"/>
+                              <w:lang w:bidi="es-AR"/>
+                            </w:rPr>
+                            <w:t>programación</w:t>
+                          </w:r>
+                          <w:r>
+                            <w:rPr>
+                              <w:rFonts w:ascii="Times New Roman" w:eastAsia="Arial" w:hAnsi="Times New Roman" w:cs="Times New Roman"/>
+                              <w:b/>
+                              <w:sz w:val="56"/>
+                              <w:szCs w:val="56"/>
+                              <w:lang w:bidi="es-AR"/>
+                            </w:rPr>
+                            <w:t xml:space="preserve"> II</w:t>
+                          </w:r>
                         </w:p>
-                        <w:p/>
-                      </w:txbxContent>
-                    </v:textbox>
-                    <w10:wrap anchorx="margin" anchory="margin"/>
-                  </v:shape>
-                </w:pict>
-              </mc:Fallback>
-            </mc:AlternateContent>
+                      </w:sdtContent>
+                    </w:sdt>
+                    <w:p>
+                      <w:pPr>
+                        <w:pStyle w:val="Sinespaciado"/>
+                        <w:spacing w:before="120"/>
+                        <w:jc w:val="center"/>
+                        <w:rPr>
+                          <w:color w:val="4472C4" w:themeColor="accent1"/>
+                          <w:sz w:val="36"/>
+                          <w:szCs w:val="36"/>
+                        </w:rPr>
+                      </w:pPr>
+                      <w:sdt>
+                        <w:sdtPr>
+                          <w:rPr>
+                            <w:rFonts w:ascii="Times New Roman" w:hAnsi="Times New Roman" w:cs="Times New Roman"/>
+                            <w:sz w:val="56"/>
+                            <w:szCs w:val="56"/>
+                          </w:rPr>
+                          <w:alias w:val="Subtítulo"/>
+                          <w:tag w:val=""/>
+                          <w:id w:val="22390794"/>
+                          <w:dataBinding w:prefixMappings="xmlns:ns0='http://purl.org/dc/elements/1.1/' xmlns:ns1='http://schemas.openxmlformats.org/package/2006/metadata/core-properties' " w:xpath="/ns1:coreProperties[1]/ns0:subject[1]" w:storeItemID="{6C3C8BC8-F283-45AE-878A-BAB7291924A1}"/>
+                          <w:text/>
+                        </w:sdtPr>
+                        <w:sdtContent>
+                          <w:r>
+                            <w:rPr>
+                              <w:rFonts w:ascii="Times New Roman" w:hAnsi="Times New Roman" w:cs="Times New Roman"/>
+                              <w:sz w:val="56"/>
+                              <w:szCs w:val="56"/>
+                            </w:rPr>
+                            <w:t>Smalltalk</w:t>
+                          </w:r>
+                        </w:sdtContent>
+                      </w:sdt>
+                    </w:p>
+                    <w:p/>
+                  </w:txbxContent>
+                </v:textbox>
+                <w10:wrap anchorx="margin" anchory="margin"/>
+              </v:shape>
+            </w:pict>
           </w:r>
           <w:r>
             <w:rPr>
@@ -387,7 +205,7 @@
               <w:lang w:eastAsia="es-AR"/>
             </w:rPr>
             <w:drawing>
-              <wp:inline distT="0" distB="0" distL="0" distR="0" wp14:anchorId="67C22B7C" wp14:editId="1F0B2677">
+              <wp:inline distT="0" distB="0" distL="0" distR="0">
                 <wp:extent cx="2085975" cy="564238"/>
                 <wp:effectExtent l="0" t="0" r="0" b="7620"/>
                 <wp:docPr id="7" name="Imagen 7"/>
@@ -407,7 +225,7 @@
                         <a:blip r:embed="rId8">
                           <a:extLst>
                             <a:ext uri="{28A0092B-C50C-407E-A947-70E740481C1C}">
-                              <a14:useLocalDpi xmlns:a14="http://schemas.microsoft.com/office/drawing/2010/main" val="0"/>
+                              <a14:useLocalDpi xmlns:a14="http://schemas.microsoft.com/office/drawing/2010/main" xmlns:wps="http://schemas.microsoft.com/office/word/2010/wordprocessingShape" xmlns:wpi="http://schemas.microsoft.com/office/word/2010/wordprocessingInk" xmlns:wpg="http://schemas.microsoft.com/office/word/2010/wordprocessingGroup" xmlns:w16se="http://schemas.microsoft.com/office/word/2015/wordml/symex" xmlns:w15="http://schemas.microsoft.com/office/word/2012/wordml" xmlns:w14="http://schemas.microsoft.com/office/word/2010/wordml" xmlns:w="http://schemas.openxmlformats.org/wordprocessingml/2006/main" xmlns:w10="urn:schemas-microsoft-com:office:word" xmlns:wp14="http://schemas.microsoft.com/office/word/2010/wordprocessingDrawing" xmlns:v="urn:schemas-microsoft-com:vml" xmlns:o="urn:schemas-microsoft-com:office:office" xmlns:mc="http://schemas.openxmlformats.org/markup-compatibility/2006" xmlns:cx1="http://schemas.microsoft.com/office/drawing/2015/9/8/chartex" xmlns:cx="http://schemas.microsoft.com/office/drawing/2014/chartex" xmlns:wpc="http://schemas.microsoft.com/office/word/2010/wordprocessingCanvas" xmlns="" val="0"/>
                             </a:ext>
                           </a:extLst>
                         </a:blip>
@@ -449,315 +267,132 @@
               <w:noProof/>
               <w:lang w:eastAsia="es-AR"/>
             </w:rPr>
-            <mc:AlternateContent>
-              <mc:Choice Requires="wps">
-                <w:drawing>
-                  <wp:anchor distT="45720" distB="45720" distL="114300" distR="114300" simplePos="0" relativeHeight="251663360" behindDoc="0" locked="0" layoutInCell="1" allowOverlap="1">
-                    <wp:simplePos x="0" y="0"/>
-                    <wp:positionH relativeFrom="margin">
-                      <wp:align>center</wp:align>
-                    </wp:positionH>
-                    <wp:positionV relativeFrom="paragraph">
-                      <wp:posOffset>6612255</wp:posOffset>
-                    </wp:positionV>
-                    <wp:extent cx="4057650" cy="1404620"/>
-                    <wp:effectExtent l="0" t="0" r="19050" b="13335"/>
-                    <wp:wrapSquare wrapText="bothSides"/>
-                    <wp:docPr id="217" name="Cuadro de texto 2"/>
-                    <wp:cNvGraphicFramePr>
-                      <a:graphicFrameLocks xmlns:a="http://schemas.openxmlformats.org/drawingml/2006/main"/>
-                    </wp:cNvGraphicFramePr>
-                    <a:graphic xmlns:a="http://schemas.openxmlformats.org/drawingml/2006/main">
-                      <a:graphicData uri="http://schemas.microsoft.com/office/word/2010/wordprocessingShape">
-                        <wps:wsp>
-                          <wps:cNvSpPr txBox="1">
-                            <a:spLocks noChangeArrowheads="1"/>
-                          </wps:cNvSpPr>
-                          <wps:spPr bwMode="auto">
-                            <a:xfrm>
-                              <a:off x="0" y="0"/>
-                              <a:ext cx="4057650" cy="1404620"/>
-                            </a:xfrm>
-                            <a:prstGeom prst="rect">
-                              <a:avLst/>
-                            </a:prstGeom>
-                            <a:solidFill>
-                              <a:srgbClr val="FFFFFF"/>
-                            </a:solidFill>
-                            <a:ln w="9525">
-                              <a:solidFill>
-                                <a:srgbClr val="000000"/>
-                              </a:solidFill>
-                              <a:miter lim="800000"/>
-                              <a:headEnd/>
-                              <a:tailEnd/>
-                            </a:ln>
-                          </wps:spPr>
-                          <wps:txbx>
-                            <w:txbxContent>
-                              <w:p>
-                                <w:pPr>
-                                  <w:rPr>
-                                    <w:rFonts w:ascii="Times New Roman" w:eastAsia="Arial" w:hAnsi="Times New Roman" w:cs="Times New Roman"/>
-                                    <w:b/>
-                                    <w:sz w:val="24"/>
-                                    <w:szCs w:val="24"/>
-                                    <w:lang w:eastAsia="es-AR" w:bidi="es-AR"/>
-                                  </w:rPr>
-                                </w:pPr>
-                                <w:r>
-                                  <w:rPr>
-                                    <w:rFonts w:ascii="Times New Roman" w:eastAsia="Arial" w:hAnsi="Times New Roman" w:cs="Times New Roman"/>
-                                    <w:b/>
-                                    <w:sz w:val="24"/>
-                                    <w:szCs w:val="24"/>
-                                    <w:lang w:eastAsia="es-AR" w:bidi="es-AR"/>
-                                  </w:rPr>
-                                  <w:t xml:space="preserve">Alumnos: </w:t>
-                                </w:r>
-                                <w:r>
-                                  <w:rPr>
-                                    <w:rFonts w:ascii="Times New Roman" w:eastAsia="Arial" w:hAnsi="Times New Roman" w:cs="Times New Roman"/>
-                                    <w:b/>
-                                    <w:sz w:val="24"/>
-                                    <w:szCs w:val="24"/>
-                                    <w:lang w:eastAsia="es-AR" w:bidi="es-AR"/>
-                                  </w:rPr>
-                                  <w:t>Acuña Nicolás, D’A</w:t>
-                                </w:r>
-                                <w:r>
-                                  <w:rPr>
-                                    <w:rFonts w:ascii="Times New Roman" w:eastAsia="Arial" w:hAnsi="Times New Roman" w:cs="Times New Roman"/>
-                                    <w:b/>
-                                    <w:sz w:val="24"/>
-                                    <w:szCs w:val="24"/>
-                                    <w:lang w:eastAsia="es-AR" w:bidi="es-AR"/>
-                                  </w:rPr>
-                                  <w:t>mico Claudio</w:t>
-                                </w:r>
-                                <w:r>
-                                  <w:rPr>
-                                    <w:rFonts w:ascii="Times New Roman" w:eastAsia="Arial" w:hAnsi="Times New Roman" w:cs="Times New Roman"/>
-                                    <w:b/>
-                                    <w:sz w:val="24"/>
-                                    <w:szCs w:val="24"/>
-                                    <w:lang w:eastAsia="es-AR" w:bidi="es-AR"/>
-                                  </w:rPr>
-                                  <w:t>, Ferreyra Enzo</w:t>
-                                </w:r>
-                              </w:p>
-                              <w:p>
-                                <w:pPr>
-                                  <w:spacing w:before="1"/>
-                                  <w:ind w:right="196"/>
-                                  <w:rPr>
-                                    <w:rFonts w:ascii="Times New Roman" w:eastAsia="Arial" w:hAnsi="Times New Roman" w:cs="Times New Roman"/>
-                                    <w:b/>
-                                    <w:sz w:val="24"/>
-                                    <w:szCs w:val="24"/>
-                                    <w:lang w:eastAsia="es-AR" w:bidi="es-AR"/>
-                                  </w:rPr>
-                                </w:pPr>
-                                <w:r>
-                                  <w:rPr>
-                                    <w:rFonts w:ascii="Times New Roman" w:eastAsia="Arial" w:hAnsi="Times New Roman" w:cs="Times New Roman"/>
-                                    <w:b/>
-                                    <w:sz w:val="24"/>
-                                    <w:szCs w:val="24"/>
-                                    <w:lang w:eastAsia="es-AR" w:bidi="es-AR"/>
-                                  </w:rPr>
-                                  <w:t xml:space="preserve">Profesora: Cappelletti Claudia </w:t>
-                                </w:r>
-                              </w:p>
-                              <w:p>
-                                <w:pPr>
-                                  <w:spacing w:before="1"/>
-                                  <w:rPr>
-                                    <w:rFonts w:ascii="Times New Roman" w:eastAsia="Arial" w:hAnsi="Times New Roman" w:cs="Times New Roman"/>
-                                    <w:b/>
-                                    <w:sz w:val="24"/>
-                                    <w:szCs w:val="24"/>
-                                    <w:lang w:eastAsia="es-AR" w:bidi="es-AR"/>
-                                  </w:rPr>
-                                </w:pPr>
-                                <w:r>
-                                  <w:rPr>
-                                    <w:rFonts w:ascii="Times New Roman" w:eastAsia="Arial" w:hAnsi="Times New Roman" w:cs="Times New Roman"/>
-                                    <w:b/>
-                                    <w:sz w:val="24"/>
-                                    <w:szCs w:val="24"/>
-                                    <w:lang w:eastAsia="es-AR" w:bidi="es-AR"/>
-                                  </w:rPr>
-                                  <w:t>Comisión: 1</w:t>
-                                </w:r>
-                              </w:p>
-                              <w:p>
-                                <w:pPr>
-                                  <w:rPr>
-                                    <w:rFonts w:ascii="Times New Roman" w:eastAsia="Arial" w:hAnsi="Times New Roman" w:cs="Times New Roman"/>
-                                    <w:b/>
-                                    <w:sz w:val="24"/>
-                                    <w:szCs w:val="24"/>
-                                    <w:lang w:eastAsia="es-AR" w:bidi="es-AR"/>
-                                  </w:rPr>
-                                </w:pPr>
-                                <w:r>
-                                  <w:rPr>
-                                    <w:rFonts w:ascii="Times New Roman" w:eastAsia="Arial" w:hAnsi="Times New Roman" w:cs="Times New Roman"/>
-                                    <w:b/>
-                                    <w:sz w:val="24"/>
-                                    <w:szCs w:val="24"/>
-                                    <w:lang w:eastAsia="es-AR" w:bidi="es-AR"/>
-                                  </w:rPr>
-                                  <w:t>TP Integrador: Smalltalk</w:t>
-                                </w:r>
-                              </w:p>
-                            </w:txbxContent>
-                          </wps:txbx>
-                          <wps:bodyPr rot="0" vert="horz" wrap="square" lIns="91440" tIns="45720" rIns="91440" bIns="45720" anchor="t" anchorCtr="0">
-                            <a:spAutoFit/>
-                          </wps:bodyPr>
-                        </wps:wsp>
-                      </a:graphicData>
-                    </a:graphic>
-                    <wp14:sizeRelH relativeFrom="margin">
-                      <wp14:pctWidth>0</wp14:pctWidth>
-                    </wp14:sizeRelH>
-                    <wp14:sizeRelV relativeFrom="margin">
-                      <wp14:pctHeight>20000</wp14:pctHeight>
-                    </wp14:sizeRelV>
-                  </wp:anchor>
-                </w:drawing>
-              </mc:Choice>
-              <mc:Fallback>
-                <w:pict>
-                  <v:shape id="Cuadro de texto 2" o:spid="_x0000_s1027" type="#_x0000_t202" style="position:absolute;margin-left:0;margin-top:520.65pt;width:319.5pt;height:110.6pt;z-index:251663360;visibility:visible;mso-wrap-style:square;mso-width-percent:0;mso-height-percent:200;mso-wrap-distance-left:9pt;mso-wrap-distance-top:3.6pt;mso-wrap-distance-right:9pt;mso-wrap-distance-bottom:3.6pt;mso-position-horizontal:center;mso-position-horizontal-relative:margin;mso-position-vertical:absolute;mso-position-vertical-relative:text;mso-width-percent:0;mso-height-percent:200;mso-width-relative:margin;mso-height-relative:margin;v-text-anchor:top" o:gfxdata="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">
-                    <v:textbox style="mso-fit-shape-to-text:t">
-                      <w:txbxContent>
-                        <w:p>
-                          <w:pPr>
-                            <w:rPr>
-                              <w:rFonts w:ascii="Times New Roman" w:eastAsia="Arial" w:hAnsi="Times New Roman" w:cs="Times New Roman"/>
-                              <w:b/>
-                              <w:sz w:val="24"/>
-                              <w:szCs w:val="24"/>
-                              <w:lang w:eastAsia="es-AR" w:bidi="es-AR"/>
-                            </w:rPr>
-                          </w:pPr>
-                          <w:r>
-                            <w:rPr>
-                              <w:rFonts w:ascii="Times New Roman" w:eastAsia="Arial" w:hAnsi="Times New Roman" w:cs="Times New Roman"/>
-                              <w:b/>
-                              <w:sz w:val="24"/>
-                              <w:szCs w:val="24"/>
-                              <w:lang w:eastAsia="es-AR" w:bidi="es-AR"/>
-                            </w:rPr>
-                            <w:t xml:space="preserve">Alumnos: </w:t>
-                          </w:r>
-                          <w:r>
-                            <w:rPr>
-                              <w:rFonts w:ascii="Times New Roman" w:eastAsia="Arial" w:hAnsi="Times New Roman" w:cs="Times New Roman"/>
-                              <w:b/>
-                              <w:sz w:val="24"/>
-                              <w:szCs w:val="24"/>
-                              <w:lang w:eastAsia="es-AR" w:bidi="es-AR"/>
-                            </w:rPr>
-                            <w:t>Acuña Nicolás, D’A</w:t>
-                          </w:r>
-                          <w:r>
-                            <w:rPr>
-                              <w:rFonts w:ascii="Times New Roman" w:eastAsia="Arial" w:hAnsi="Times New Roman" w:cs="Times New Roman"/>
-                              <w:b/>
-                              <w:sz w:val="24"/>
-                              <w:szCs w:val="24"/>
-                              <w:lang w:eastAsia="es-AR" w:bidi="es-AR"/>
-                            </w:rPr>
-                            <w:t>mico Claudio</w:t>
-                          </w:r>
-                          <w:r>
-                            <w:rPr>
-                              <w:rFonts w:ascii="Times New Roman" w:eastAsia="Arial" w:hAnsi="Times New Roman" w:cs="Times New Roman"/>
-                              <w:b/>
-                              <w:sz w:val="24"/>
-                              <w:szCs w:val="24"/>
-                              <w:lang w:eastAsia="es-AR" w:bidi="es-AR"/>
-                            </w:rPr>
-                            <w:t>, Ferreyra Enzo</w:t>
-                          </w:r>
-                        </w:p>
-                        <w:p>
-                          <w:pPr>
-                            <w:spacing w:before="1"/>
-                            <w:ind w:right="196"/>
-                            <w:rPr>
-                              <w:rFonts w:ascii="Times New Roman" w:eastAsia="Arial" w:hAnsi="Times New Roman" w:cs="Times New Roman"/>
-                              <w:b/>
-                              <w:sz w:val="24"/>
-                              <w:szCs w:val="24"/>
-                              <w:lang w:eastAsia="es-AR" w:bidi="es-AR"/>
-                            </w:rPr>
-                          </w:pPr>
-                          <w:r>
-                            <w:rPr>
-                              <w:rFonts w:ascii="Times New Roman" w:eastAsia="Arial" w:hAnsi="Times New Roman" w:cs="Times New Roman"/>
-                              <w:b/>
-                              <w:sz w:val="24"/>
-                              <w:szCs w:val="24"/>
-                              <w:lang w:eastAsia="es-AR" w:bidi="es-AR"/>
-                            </w:rPr>
-                            <w:t xml:space="preserve">Profesora: Cappelletti Claudia </w:t>
-                          </w:r>
-                        </w:p>
-                        <w:p>
-                          <w:pPr>
-                            <w:spacing w:before="1"/>
-                            <w:rPr>
-                              <w:rFonts w:ascii="Times New Roman" w:eastAsia="Arial" w:hAnsi="Times New Roman" w:cs="Times New Roman"/>
-                              <w:b/>
-                              <w:sz w:val="24"/>
-                              <w:szCs w:val="24"/>
-                              <w:lang w:eastAsia="es-AR" w:bidi="es-AR"/>
-                            </w:rPr>
-                          </w:pPr>
-                          <w:r>
-                            <w:rPr>
-                              <w:rFonts w:ascii="Times New Roman" w:eastAsia="Arial" w:hAnsi="Times New Roman" w:cs="Times New Roman"/>
-                              <w:b/>
-                              <w:sz w:val="24"/>
-                              <w:szCs w:val="24"/>
-                              <w:lang w:eastAsia="es-AR" w:bidi="es-AR"/>
-                            </w:rPr>
-                            <w:t>Comisión: 1</w:t>
-                          </w:r>
-                        </w:p>
-                        <w:p>
-                          <w:pPr>
-                            <w:rPr>
-                              <w:rFonts w:ascii="Times New Roman" w:eastAsia="Arial" w:hAnsi="Times New Roman" w:cs="Times New Roman"/>
-                              <w:b/>
-                              <w:sz w:val="24"/>
-                              <w:szCs w:val="24"/>
-                              <w:lang w:eastAsia="es-AR" w:bidi="es-AR"/>
-                            </w:rPr>
-                          </w:pPr>
-                          <w:r>
-                            <w:rPr>
-                              <w:rFonts w:ascii="Times New Roman" w:eastAsia="Arial" w:hAnsi="Times New Roman" w:cs="Times New Roman"/>
-                              <w:b/>
-                              <w:sz w:val="24"/>
-                              <w:szCs w:val="24"/>
-                              <w:lang w:eastAsia="es-AR" w:bidi="es-AR"/>
-                            </w:rPr>
-                            <w:t>TP Integrador: Smalltalk</w:t>
-                          </w:r>
-                        </w:p>
-                      </w:txbxContent>
-                    </v:textbox>
-                    <w10:wrap type="square" anchorx="margin"/>
-                  </v:shape>
-                </w:pict>
-              </mc:Fallback>
-            </mc:AlternateContent>
+            <w:pict>
+              <v:shape id="Cuadro de texto 2" o:spid="_x0000_s1027" type="#_x0000_t202" style="position:absolute;margin-left:0;margin-top:520.65pt;width:319.5pt;height:110.6pt;z-index:251663360;visibility:visible;mso-height-percent:200;mso-wrap-distance-top:3.6pt;mso-wrap-distance-bottom:3.6pt;mso-position-horizontal:center;mso-position-horizontal-relative:margin;mso-height-percent:200;mso-width-relative:margin;mso-height-relative:margin" o:gfxdata="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">
+                <v:textbox style="mso-next-textbox:#Cuadro de texto 2;mso-fit-shape-to-text:t">
+                  <w:txbxContent>
+                    <w:p>
+                      <w:pPr>
+                        <w:rPr>
+                          <w:rFonts w:ascii="Times New Roman" w:eastAsia="Arial" w:hAnsi="Times New Roman" w:cs="Times New Roman"/>
+                          <w:b/>
+                          <w:sz w:val="24"/>
+                          <w:szCs w:val="24"/>
+                          <w:lang w:eastAsia="es-AR" w:bidi="es-AR"/>
+                        </w:rPr>
+                      </w:pPr>
+                      <w:r>
+                        <w:rPr>
+                          <w:rFonts w:ascii="Times New Roman" w:eastAsia="Arial" w:hAnsi="Times New Roman" w:cs="Times New Roman"/>
+                          <w:b/>
+                          <w:sz w:val="24"/>
+                          <w:szCs w:val="24"/>
+                          <w:lang w:eastAsia="es-AR" w:bidi="es-AR"/>
+                        </w:rPr>
+                        <w:t xml:space="preserve">Alumnos: </w:t>
+                      </w:r>
+                      <w:r>
+                        <w:rPr>
+                          <w:rFonts w:ascii="Times New Roman" w:eastAsia="Arial" w:hAnsi="Times New Roman" w:cs="Times New Roman"/>
+                          <w:b/>
+                          <w:sz w:val="24"/>
+                          <w:szCs w:val="24"/>
+                          <w:lang w:eastAsia="es-AR" w:bidi="es-AR"/>
+                        </w:rPr>
+                        <w:t>Acuña Nicolás, D’A</w:t>
+                      </w:r>
+                      <w:r>
+                        <w:rPr>
+                          <w:rFonts w:ascii="Times New Roman" w:eastAsia="Arial" w:hAnsi="Times New Roman" w:cs="Times New Roman"/>
+                          <w:b/>
+                          <w:sz w:val="24"/>
+                          <w:szCs w:val="24"/>
+                          <w:lang w:eastAsia="es-AR" w:bidi="es-AR"/>
+                        </w:rPr>
+                        <w:t>mico Claudio</w:t>
+                      </w:r>
+                      <w:r>
+                        <w:rPr>
+                          <w:rFonts w:ascii="Times New Roman" w:eastAsia="Arial" w:hAnsi="Times New Roman" w:cs="Times New Roman"/>
+                          <w:b/>
+                          <w:sz w:val="24"/>
+                          <w:szCs w:val="24"/>
+                          <w:lang w:eastAsia="es-AR" w:bidi="es-AR"/>
+                        </w:rPr>
+                        <w:t>, Ferreyra Enzo</w:t>
+                      </w:r>
+                    </w:p>
+                    <w:p>
+                      <w:pPr>
+                        <w:spacing w:before="1"/>
+                        <w:ind w:right="196"/>
+                        <w:rPr>
+                          <w:rFonts w:ascii="Times New Roman" w:eastAsia="Arial" w:hAnsi="Times New Roman" w:cs="Times New Roman"/>
+                          <w:b/>
+                          <w:sz w:val="24"/>
+                          <w:szCs w:val="24"/>
+                          <w:lang w:eastAsia="es-AR" w:bidi="es-AR"/>
+                        </w:rPr>
+                      </w:pPr>
+                      <w:r>
+                        <w:rPr>
+                          <w:rFonts w:ascii="Times New Roman" w:eastAsia="Arial" w:hAnsi="Times New Roman" w:cs="Times New Roman"/>
+                          <w:b/>
+                          <w:sz w:val="24"/>
+                          <w:szCs w:val="24"/>
+                          <w:lang w:eastAsia="es-AR" w:bidi="es-AR"/>
+                        </w:rPr>
+                        <w:t xml:space="preserve">Profesora: Cappelletti Claudia </w:t>
+                      </w:r>
+                    </w:p>
+                    <w:p>
+                      <w:pPr>
+                        <w:spacing w:before="1"/>
+                        <w:rPr>
+                          <w:rFonts w:ascii="Times New Roman" w:eastAsia="Arial" w:hAnsi="Times New Roman" w:cs="Times New Roman"/>
+                          <w:b/>
+                          <w:sz w:val="24"/>
+                          <w:szCs w:val="24"/>
+                          <w:lang w:eastAsia="es-AR" w:bidi="es-AR"/>
+                        </w:rPr>
+                      </w:pPr>
+                      <w:r>
+                        <w:rPr>
+                          <w:rFonts w:ascii="Times New Roman" w:eastAsia="Arial" w:hAnsi="Times New Roman" w:cs="Times New Roman"/>
+                          <w:b/>
+                          <w:sz w:val="24"/>
+                          <w:szCs w:val="24"/>
+                          <w:lang w:eastAsia="es-AR" w:bidi="es-AR"/>
+                        </w:rPr>
+                        <w:t>Comisión: 1</w:t>
+                      </w:r>
+                    </w:p>
+                    <w:p>
+                      <w:pPr>
+                        <w:rPr>
+                          <w:rFonts w:ascii="Times New Roman" w:eastAsia="Arial" w:hAnsi="Times New Roman" w:cs="Times New Roman"/>
+                          <w:b/>
+                          <w:sz w:val="24"/>
+                          <w:szCs w:val="24"/>
+                          <w:lang w:eastAsia="es-AR" w:bidi="es-AR"/>
+                        </w:rPr>
+                      </w:pPr>
+                      <w:r>
+                        <w:rPr>
+                          <w:rFonts w:ascii="Times New Roman" w:eastAsia="Arial" w:hAnsi="Times New Roman" w:cs="Times New Roman"/>
+                          <w:b/>
+                          <w:sz w:val="24"/>
+                          <w:szCs w:val="24"/>
+                          <w:lang w:eastAsia="es-AR" w:bidi="es-AR"/>
+                        </w:rPr>
+                        <w:t>TP Integrador: Smalltalk</w:t>
+                      </w:r>
+                    </w:p>
+                  </w:txbxContent>
+                </v:textbox>
+                <w10:wrap type="square" anchorx="margin"/>
+              </v:shape>
+            </w:pict>
           </w:r>
           <w:r>
             <w:rPr>
@@ -767,542 +402,688 @@
               <w:szCs w:val="36"/>
               <w:lang w:eastAsia="es-AR"/>
             </w:rPr>
-            <mc:AlternateContent>
-              <mc:Choice Requires="wpg">
-                <w:drawing>
-                  <wp:anchor distT="0" distB="0" distL="114300" distR="114300" simplePos="0" relativeHeight="251660288" behindDoc="1" locked="0" layoutInCell="1" allowOverlap="1">
-                    <wp:simplePos x="0" y="0"/>
-                    <wp:positionH relativeFrom="page">
-                      <wp:posOffset>485775</wp:posOffset>
-                    </wp:positionH>
-                    <wp:positionV relativeFrom="page">
-                      <wp:posOffset>3209925</wp:posOffset>
-                    </wp:positionV>
-                    <wp:extent cx="6675120" cy="5972175"/>
-                    <wp:effectExtent l="0" t="0" r="0" b="9525"/>
-                    <wp:wrapNone/>
-                    <wp:docPr id="63" name="Grupo 2"/>
-                    <wp:cNvGraphicFramePr>
-                      <a:graphicFrameLocks xmlns:a="http://schemas.openxmlformats.org/drawingml/2006/main" noChangeAspect="1"/>
-                    </wp:cNvGraphicFramePr>
-                    <a:graphic xmlns:a="http://schemas.openxmlformats.org/drawingml/2006/main">
-                      <a:graphicData uri="http://schemas.microsoft.com/office/word/2010/wordprocessingGroup">
-                        <wpg:wgp>
-                          <wpg:cNvGrpSpPr>
-                            <a:grpSpLocks noChangeAspect="1"/>
-                          </wpg:cNvGrpSpPr>
-                          <wpg:grpSpPr>
-                            <a:xfrm>
-                              <a:off x="0" y="0"/>
-                              <a:ext cx="6675120" cy="5972175"/>
-                              <a:chOff x="0" y="0"/>
-                              <a:chExt cx="4329113" cy="4491038"/>
-                            </a:xfrm>
-                            <a:solidFill>
-                              <a:schemeClr val="tx2">
-                                <a:lumMod val="60000"/>
-                                <a:lumOff val="40000"/>
-                              </a:schemeClr>
-                            </a:solidFill>
-                          </wpg:grpSpPr>
-                          <wps:wsp>
-                            <wps:cNvPr id="64" name="Forma libre 64"/>
-                            <wps:cNvSpPr>
-                              <a:spLocks/>
-                            </wps:cNvSpPr>
-                            <wps:spPr bwMode="auto">
-                              <a:xfrm>
-                                <a:off x="1501775" y="0"/>
-                                <a:ext cx="2827338" cy="2835275"/>
-                              </a:xfrm>
-                              <a:custGeom>
-                                <a:avLst/>
-                                <a:gdLst>
-                                  <a:gd name="T0" fmla="*/ 4 w 1781"/>
-                                  <a:gd name="T1" fmla="*/ 1786 h 1786"/>
-                                  <a:gd name="T2" fmla="*/ 0 w 1781"/>
-                                  <a:gd name="T3" fmla="*/ 1782 h 1786"/>
-                                  <a:gd name="T4" fmla="*/ 1776 w 1781"/>
-                                  <a:gd name="T5" fmla="*/ 0 h 1786"/>
-                                  <a:gd name="T6" fmla="*/ 1781 w 1781"/>
-                                  <a:gd name="T7" fmla="*/ 5 h 1786"/>
-                                  <a:gd name="T8" fmla="*/ 4 w 1781"/>
-                                  <a:gd name="T9" fmla="*/ 1786 h 1786"/>
-                                </a:gdLst>
-                                <a:ahLst/>
-                                <a:cxnLst>
-                                  <a:cxn ang="0">
-                                    <a:pos x="T0" y="T1"/>
-                                  </a:cxn>
-                                  <a:cxn ang="0">
-                                    <a:pos x="T2" y="T3"/>
-                                  </a:cxn>
-                                  <a:cxn ang="0">
-                                    <a:pos x="T4" y="T5"/>
-                                  </a:cxn>
-                                  <a:cxn ang="0">
-                                    <a:pos x="T6" y="T7"/>
-                                  </a:cxn>
-                                  <a:cxn ang="0">
-                                    <a:pos x="T8" y="T9"/>
-                                  </a:cxn>
-                                </a:cxnLst>
-                                <a:rect l="0" t="0" r="r" b="b"/>
-                                <a:pathLst>
-                                  <a:path w="1781" h="1786">
-                                    <a:moveTo>
-                                      <a:pt x="4" y="1786"/>
-                                    </a:moveTo>
-                                    <a:lnTo>
-                                      <a:pt x="0" y="1782"/>
-                                    </a:lnTo>
-                                    <a:lnTo>
-                                      <a:pt x="1776" y="0"/>
-                                    </a:lnTo>
-                                    <a:lnTo>
-                                      <a:pt x="1781" y="5"/>
-                                    </a:lnTo>
-                                    <a:lnTo>
-                                      <a:pt x="4" y="1786"/>
-                                    </a:lnTo>
-                                    <a:close/>
-                                  </a:path>
-                                </a:pathLst>
-                              </a:custGeom>
-                              <a:grpFill/>
-                              <a:ln>
-                                <a:noFill/>
-                              </a:ln>
-                              <a:extLst>
-                                <a:ext uri="{91240B29-F687-4F45-9708-019B960494DF}">
-                                  <a14:hiddenLine xmlns:a14="http://schemas.microsoft.com/office/drawing/2010/main" w="9525">
-                                    <a:solidFill>
-                                      <a:srgbClr val="000000"/>
-                                    </a:solidFill>
-                                    <a:round/>
-                                    <a:headEnd/>
-                                    <a:tailEnd/>
-                                  </a14:hiddenLine>
-                                </a:ext>
-                              </a:extLst>
-                            </wps:spPr>
-                            <wps:bodyPr vert="horz" wrap="square" lIns="91440" tIns="45720" rIns="91440" bIns="45720" numCol="1" anchor="t" anchorCtr="0" compatLnSpc="1">
-                              <a:prstTxWarp prst="textNoShape">
-                                <a:avLst/>
-                              </a:prstTxWarp>
-                            </wps:bodyPr>
-                          </wps:wsp>
-                          <wps:wsp>
-                            <wps:cNvPr id="65" name="Forma libre 65"/>
-                            <wps:cNvSpPr>
-                              <a:spLocks/>
-                            </wps:cNvSpPr>
-                            <wps:spPr bwMode="auto">
-                              <a:xfrm>
-                                <a:off x="782637" y="227013"/>
-                                <a:ext cx="3546475" cy="3546475"/>
-                              </a:xfrm>
-                              <a:custGeom>
-                                <a:avLst/>
-                                <a:gdLst>
-                                  <a:gd name="T0" fmla="*/ 5 w 2234"/>
-                                  <a:gd name="T1" fmla="*/ 2234 h 2234"/>
-                                  <a:gd name="T2" fmla="*/ 0 w 2234"/>
-                                  <a:gd name="T3" fmla="*/ 2229 h 2234"/>
-                                  <a:gd name="T4" fmla="*/ 2229 w 2234"/>
-                                  <a:gd name="T5" fmla="*/ 0 h 2234"/>
-                                  <a:gd name="T6" fmla="*/ 2234 w 2234"/>
-                                  <a:gd name="T7" fmla="*/ 5 h 2234"/>
-                                  <a:gd name="T8" fmla="*/ 5 w 2234"/>
-                                  <a:gd name="T9" fmla="*/ 2234 h 2234"/>
-                                </a:gdLst>
-                                <a:ahLst/>
-                                <a:cxnLst>
-                                  <a:cxn ang="0">
-                                    <a:pos x="T0" y="T1"/>
-                                  </a:cxn>
-                                  <a:cxn ang="0">
-                                    <a:pos x="T2" y="T3"/>
-                                  </a:cxn>
-                                  <a:cxn ang="0">
-                                    <a:pos x="T4" y="T5"/>
-                                  </a:cxn>
-                                  <a:cxn ang="0">
-                                    <a:pos x="T6" y="T7"/>
-                                  </a:cxn>
-                                  <a:cxn ang="0">
-                                    <a:pos x="T8" y="T9"/>
-                                  </a:cxn>
-                                </a:cxnLst>
-                                <a:rect l="0" t="0" r="r" b="b"/>
-                                <a:pathLst>
-                                  <a:path w="2234" h="2234">
-                                    <a:moveTo>
-                                      <a:pt x="5" y="2234"/>
-                                    </a:moveTo>
-                                    <a:lnTo>
-                                      <a:pt x="0" y="2229"/>
-                                    </a:lnTo>
-                                    <a:lnTo>
-                                      <a:pt x="2229" y="0"/>
-                                    </a:lnTo>
-                                    <a:lnTo>
-                                      <a:pt x="2234" y="5"/>
-                                    </a:lnTo>
-                                    <a:lnTo>
-                                      <a:pt x="5" y="2234"/>
-                                    </a:lnTo>
-                                    <a:close/>
-                                  </a:path>
-                                </a:pathLst>
-                              </a:custGeom>
-                              <a:grpFill/>
-                              <a:ln>
-                                <a:noFill/>
-                              </a:ln>
-                              <a:extLst>
-                                <a:ext uri="{91240B29-F687-4F45-9708-019B960494DF}">
-                                  <a14:hiddenLine xmlns:a14="http://schemas.microsoft.com/office/drawing/2010/main" w="9525">
-                                    <a:solidFill>
-                                      <a:srgbClr val="000000"/>
-                                    </a:solidFill>
-                                    <a:round/>
-                                    <a:headEnd/>
-                                    <a:tailEnd/>
-                                  </a14:hiddenLine>
-                                </a:ext>
-                              </a:extLst>
-                            </wps:spPr>
-                            <wps:bodyPr vert="horz" wrap="square" lIns="91440" tIns="45720" rIns="91440" bIns="45720" numCol="1" anchor="t" anchorCtr="0" compatLnSpc="1">
-                              <a:prstTxWarp prst="textNoShape">
-                                <a:avLst/>
-                              </a:prstTxWarp>
-                            </wps:bodyPr>
-                          </wps:wsp>
-                          <wps:wsp>
-                            <wps:cNvPr id="66" name="Forma libre 66"/>
-                            <wps:cNvSpPr>
-                              <a:spLocks/>
-                            </wps:cNvSpPr>
-                            <wps:spPr bwMode="auto">
-                              <a:xfrm>
-                                <a:off x="841375" y="109538"/>
-                                <a:ext cx="3487738" cy="3487738"/>
-                              </a:xfrm>
-                              <a:custGeom>
-                                <a:avLst/>
-                                <a:gdLst>
-                                  <a:gd name="T0" fmla="*/ 9 w 2197"/>
-                                  <a:gd name="T1" fmla="*/ 2197 h 2197"/>
-                                  <a:gd name="T2" fmla="*/ 0 w 2197"/>
-                                  <a:gd name="T3" fmla="*/ 2193 h 2197"/>
-                                  <a:gd name="T4" fmla="*/ 2188 w 2197"/>
-                                  <a:gd name="T5" fmla="*/ 0 h 2197"/>
-                                  <a:gd name="T6" fmla="*/ 2197 w 2197"/>
-                                  <a:gd name="T7" fmla="*/ 10 h 2197"/>
-                                  <a:gd name="T8" fmla="*/ 9 w 2197"/>
-                                  <a:gd name="T9" fmla="*/ 2197 h 2197"/>
-                                </a:gdLst>
-                                <a:ahLst/>
-                                <a:cxnLst>
-                                  <a:cxn ang="0">
-                                    <a:pos x="T0" y="T1"/>
-                                  </a:cxn>
-                                  <a:cxn ang="0">
-                                    <a:pos x="T2" y="T3"/>
-                                  </a:cxn>
-                                  <a:cxn ang="0">
-                                    <a:pos x="T4" y="T5"/>
-                                  </a:cxn>
-                                  <a:cxn ang="0">
-                                    <a:pos x="T6" y="T7"/>
-                                  </a:cxn>
-                                  <a:cxn ang="0">
-                                    <a:pos x="T8" y="T9"/>
-                                  </a:cxn>
-                                </a:cxnLst>
-                                <a:rect l="0" t="0" r="r" b="b"/>
-                                <a:pathLst>
-                                  <a:path w="2197" h="2197">
-                                    <a:moveTo>
-                                      <a:pt x="9" y="2197"/>
-                                    </a:moveTo>
-                                    <a:lnTo>
-                                      <a:pt x="0" y="2193"/>
-                                    </a:lnTo>
-                                    <a:lnTo>
-                                      <a:pt x="2188" y="0"/>
-                                    </a:lnTo>
-                                    <a:lnTo>
-                                      <a:pt x="2197" y="10"/>
-                                    </a:lnTo>
-                                    <a:lnTo>
-                                      <a:pt x="9" y="2197"/>
-                                    </a:lnTo>
-                                    <a:close/>
-                                  </a:path>
-                                </a:pathLst>
-                              </a:custGeom>
-                              <a:grpFill/>
-                              <a:ln>
-                                <a:noFill/>
-                              </a:ln>
-                              <a:extLst>
-                                <a:ext uri="{91240B29-F687-4F45-9708-019B960494DF}">
-                                  <a14:hiddenLine xmlns:a14="http://schemas.microsoft.com/office/drawing/2010/main" w="9525">
-                                    <a:solidFill>
-                                      <a:srgbClr val="000000"/>
-                                    </a:solidFill>
-                                    <a:round/>
-                                    <a:headEnd/>
-                                    <a:tailEnd/>
-                                  </a14:hiddenLine>
-                                </a:ext>
-                              </a:extLst>
-                            </wps:spPr>
-                            <wps:bodyPr vert="horz" wrap="square" lIns="91440" tIns="45720" rIns="91440" bIns="45720" numCol="1" anchor="t" anchorCtr="0" compatLnSpc="1">
-                              <a:prstTxWarp prst="textNoShape">
-                                <a:avLst/>
-                              </a:prstTxWarp>
-                            </wps:bodyPr>
-                          </wps:wsp>
-                          <wps:wsp>
-                            <wps:cNvPr id="67" name="Forma libre 67"/>
-                            <wps:cNvSpPr>
-                              <a:spLocks/>
-                            </wps:cNvSpPr>
-                            <wps:spPr bwMode="auto">
-                              <a:xfrm>
-                                <a:off x="1216025" y="498475"/>
-                                <a:ext cx="3113088" cy="3121025"/>
-                              </a:xfrm>
-                              <a:custGeom>
-                                <a:avLst/>
-                                <a:gdLst>
-                                  <a:gd name="T0" fmla="*/ 9 w 1961"/>
-                                  <a:gd name="T1" fmla="*/ 1966 h 1966"/>
-                                  <a:gd name="T2" fmla="*/ 0 w 1961"/>
-                                  <a:gd name="T3" fmla="*/ 1957 h 1966"/>
-                                  <a:gd name="T4" fmla="*/ 1952 w 1961"/>
-                                  <a:gd name="T5" fmla="*/ 0 h 1966"/>
-                                  <a:gd name="T6" fmla="*/ 1961 w 1961"/>
-                                  <a:gd name="T7" fmla="*/ 9 h 1966"/>
-                                  <a:gd name="T8" fmla="*/ 9 w 1961"/>
-                                  <a:gd name="T9" fmla="*/ 1966 h 1966"/>
-                                </a:gdLst>
-                                <a:ahLst/>
-                                <a:cxnLst>
-                                  <a:cxn ang="0">
-                                    <a:pos x="T0" y="T1"/>
-                                  </a:cxn>
-                                  <a:cxn ang="0">
-                                    <a:pos x="T2" y="T3"/>
-                                  </a:cxn>
-                                  <a:cxn ang="0">
-                                    <a:pos x="T4" y="T5"/>
-                                  </a:cxn>
-                                  <a:cxn ang="0">
-                                    <a:pos x="T6" y="T7"/>
-                                  </a:cxn>
-                                  <a:cxn ang="0">
-                                    <a:pos x="T8" y="T9"/>
-                                  </a:cxn>
-                                </a:cxnLst>
-                                <a:rect l="0" t="0" r="r" b="b"/>
-                                <a:pathLst>
-                                  <a:path w="1961" h="1966">
-                                    <a:moveTo>
-                                      <a:pt x="9" y="1966"/>
-                                    </a:moveTo>
-                                    <a:lnTo>
-                                      <a:pt x="0" y="1957"/>
-                                    </a:lnTo>
-                                    <a:lnTo>
-                                      <a:pt x="1952" y="0"/>
-                                    </a:lnTo>
-                                    <a:lnTo>
-                                      <a:pt x="1961" y="9"/>
-                                    </a:lnTo>
-                                    <a:lnTo>
-                                      <a:pt x="9" y="1966"/>
-                                    </a:lnTo>
-                                    <a:close/>
-                                  </a:path>
-                                </a:pathLst>
-                              </a:custGeom>
-                              <a:grpFill/>
-                              <a:ln>
-                                <a:noFill/>
-                              </a:ln>
-                              <a:extLst>
-                                <a:ext uri="{91240B29-F687-4F45-9708-019B960494DF}">
-                                  <a14:hiddenLine xmlns:a14="http://schemas.microsoft.com/office/drawing/2010/main" w="9525">
-                                    <a:solidFill>
-                                      <a:srgbClr val="000000"/>
-                                    </a:solidFill>
-                                    <a:round/>
-                                    <a:headEnd/>
-                                    <a:tailEnd/>
-                                  </a14:hiddenLine>
-                                </a:ext>
-                              </a:extLst>
-                            </wps:spPr>
-                            <wps:bodyPr vert="horz" wrap="square" lIns="91440" tIns="45720" rIns="91440" bIns="45720" numCol="1" anchor="t" anchorCtr="0" compatLnSpc="1">
-                              <a:prstTxWarp prst="textNoShape">
-                                <a:avLst/>
-                              </a:prstTxWarp>
-                            </wps:bodyPr>
-                          </wps:wsp>
-                          <wps:wsp>
-                            <wps:cNvPr id="68" name="Forma libre 68"/>
-                            <wps:cNvSpPr>
-                              <a:spLocks/>
-                            </wps:cNvSpPr>
-                            <wps:spPr bwMode="auto">
-                              <a:xfrm>
-                                <a:off x="0" y="153988"/>
-                                <a:ext cx="4329113" cy="4337050"/>
-                              </a:xfrm>
-                              <a:custGeom>
-                                <a:avLst/>
-                                <a:gdLst>
-                                  <a:gd name="T0" fmla="*/ 0 w 2727"/>
-                                  <a:gd name="T1" fmla="*/ 2732 h 2732"/>
-                                  <a:gd name="T2" fmla="*/ 0 w 2727"/>
-                                  <a:gd name="T3" fmla="*/ 2728 h 2732"/>
-                                  <a:gd name="T4" fmla="*/ 2722 w 2727"/>
-                                  <a:gd name="T5" fmla="*/ 0 h 2732"/>
-                                  <a:gd name="T6" fmla="*/ 2727 w 2727"/>
-                                  <a:gd name="T7" fmla="*/ 5 h 2732"/>
-                                  <a:gd name="T8" fmla="*/ 0 w 2727"/>
-                                  <a:gd name="T9" fmla="*/ 2732 h 2732"/>
-                                </a:gdLst>
-                                <a:ahLst/>
-                                <a:cxnLst>
-                                  <a:cxn ang="0">
-                                    <a:pos x="T0" y="T1"/>
-                                  </a:cxn>
-                                  <a:cxn ang="0">
-                                    <a:pos x="T2" y="T3"/>
-                                  </a:cxn>
-                                  <a:cxn ang="0">
-                                    <a:pos x="T4" y="T5"/>
-                                  </a:cxn>
-                                  <a:cxn ang="0">
-                                    <a:pos x="T6" y="T7"/>
-                                  </a:cxn>
-                                  <a:cxn ang="0">
-                                    <a:pos x="T8" y="T9"/>
-                                  </a:cxn>
-                                </a:cxnLst>
-                                <a:rect l="0" t="0" r="r" b="b"/>
-                                <a:pathLst>
-                                  <a:path w="2727" h="2732">
-                                    <a:moveTo>
-                                      <a:pt x="0" y="2732"/>
-                                    </a:moveTo>
-                                    <a:lnTo>
-                                      <a:pt x="0" y="2728"/>
-                                    </a:lnTo>
-                                    <a:lnTo>
-                                      <a:pt x="2722" y="0"/>
-                                    </a:lnTo>
-                                    <a:lnTo>
-                                      <a:pt x="2727" y="5"/>
-                                    </a:lnTo>
-                                    <a:lnTo>
-                                      <a:pt x="0" y="2732"/>
-                                    </a:lnTo>
-                                    <a:close/>
-                                  </a:path>
-                                </a:pathLst>
-                              </a:custGeom>
-                              <a:grpFill/>
-                              <a:ln>
-                                <a:noFill/>
-                              </a:ln>
-                              <a:extLst>
-                                <a:ext uri="{91240B29-F687-4F45-9708-019B960494DF}">
-                                  <a14:hiddenLine xmlns:a14="http://schemas.microsoft.com/office/drawing/2010/main" w="9525">
-                                    <a:solidFill>
-                                      <a:srgbClr val="000000"/>
-                                    </a:solidFill>
-                                    <a:round/>
-                                    <a:headEnd/>
-                                    <a:tailEnd/>
-                                  </a14:hiddenLine>
-                                </a:ext>
-                              </a:extLst>
-                            </wps:spPr>
-                            <wps:bodyPr vert="horz" wrap="square" lIns="91440" tIns="45720" rIns="91440" bIns="45720" numCol="1" anchor="t" anchorCtr="0" compatLnSpc="1">
-                              <a:prstTxWarp prst="textNoShape">
-                                <a:avLst/>
-                              </a:prstTxWarp>
-                            </wps:bodyPr>
-                          </wps:wsp>
-                        </wpg:wgp>
-                      </a:graphicData>
-                    </a:graphic>
-                    <wp14:sizeRelH relativeFrom="page">
-                      <wp14:pctWidth>0</wp14:pctWidth>
-                    </wp14:sizeRelH>
-                    <wp14:sizeRelV relativeFrom="page">
-                      <wp14:pctHeight>0</wp14:pctHeight>
-                    </wp14:sizeRelV>
-                  </wp:anchor>
-                </w:drawing>
-              </mc:Choice>
-              <mc:Fallback>
-                <w:pict>
-                  <v:group w14:anchorId="5A817707" id="Grupo 2" o:spid="_x0000_s1026" style="position:absolute;margin-left:38.25pt;margin-top:252.75pt;width:525.6pt;height:470.25pt;z-index:-251656192;mso-position-horizontal-relative:page;mso-position-vertical-relative:page" coordsize="43291,44910" o:gfxdata="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">
-                    <o:lock v:ext="edit" aspectratio="t"/>
-                    <v:shape id="Forma libre 64" o:spid="_x0000_s1027" style="position:absolute;left:15017;width:28274;height:28352;visibility:visible;mso-wrap-style:square;v-text-anchor:top" coordsize="1781,1786" o:gfxdata="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" path="m4,1786l,1782,1776,r5,5l4,1786xe" filled="f" stroked="f">
-                      <v:path arrowok="t" o:connecttype="custom" o:connectlocs="6350,2835275;0,2828925;2819400,0;2827338,7938;6350,2835275" o:connectangles="0,0,0,0,0"/>
-                    </v:shape>
-                    <v:shape id="Forma libre 65" o:spid="_x0000_s1028" style="position:absolute;left:7826;top:2270;width:35465;height:35464;visibility:visible;mso-wrap-style:square;v-text-anchor:top" coordsize="2234,2234" o:gfxdata="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" path="m5,2234l,2229,2229,r5,5l5,2234xe" filled="f" stroked="f">
-                      <v:path arrowok="t" o:connecttype="custom" o:connectlocs="7938,3546475;0,3538538;3538538,0;3546475,7938;7938,3546475" o:connectangles="0,0,0,0,0"/>
-                    </v:shape>
-                    <v:shape id="Forma libre 66" o:spid="_x0000_s1029" style="position:absolute;left:8413;top:1095;width:34878;height:34877;visibility:visible;mso-wrap-style:square;v-text-anchor:top" coordsize="2197,2197" o:gfxdata="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" path="m9,2197l,2193,2188,r9,10l9,2197xe" filled="f" stroked="f">
-                      <v:path arrowok="t" o:connecttype="custom" o:connectlocs="14288,3487738;0,3481388;3473450,0;3487738,15875;14288,3487738" o:connectangles="0,0,0,0,0"/>
-                    </v:shape>
-                    <v:shape id="Forma libre 67" o:spid="_x0000_s1030" style="position:absolute;left:12160;top:4984;width:31131;height:31211;visibility:visible;mso-wrap-style:square;v-text-anchor:top" coordsize="1961,1966" o:gfxdata="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" path="m9,1966l,1957,1952,r9,9l9,1966xe" filled="f" stroked="f">
-                      <v:path arrowok="t" o:connecttype="custom" o:connectlocs="14288,3121025;0,3106738;3098800,0;3113088,14288;14288,3121025" o:connectangles="0,0,0,0,0"/>
-                    </v:shape>
-                    <v:shape id="Forma libre 68" o:spid="_x0000_s1031" style="position:absolute;top:1539;width:43291;height:43371;visibility:visible;mso-wrap-style:square;v-text-anchor:top" coordsize="2727,2732" o:gfxdata="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" path="m,2732r,-4l2722,r5,5l,2732xe" filled="f" stroked="f">
-                      <v:path arrowok="t" o:connecttype="custom" o:connectlocs="0,4337050;0,4330700;4321175,0;4329113,7938;0,4337050" o:connectangles="0,0,0,0,0"/>
-                    </v:shape>
-                    <w10:wrap anchorx="page" anchory="page"/>
-                  </v:group>
-                </w:pict>
-              </mc:Fallback>
-            </mc:AlternateContent>
+            <w:pict>
+              <v:group id="Grupo 2" o:spid="_x0000_s1032" style="position:absolute;margin-left:38.25pt;margin-top:252.75pt;width:525.6pt;height:470.25pt;z-index:-251656192;mso-position-horizontal-relative:page;mso-position-vertical-relative:page" coordsize="43291,44910" o:gfxdata="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">
+                <o:lock v:ext="edit" aspectratio="t"/>
+                <v:shape id="Forma libre 64" o:spid="_x0000_s1033" style="position:absolute;left:15017;width:28274;height:28352;visibility:visible;mso-wrap-style:square;v-text-anchor:top" coordsize="1781,1786" o:gfxdata="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" path="m4,1786l,1782,1776,r5,5l4,1786xe" filled="f" stroked="f">
+                  <v:path arrowok="t" o:connecttype="custom" o:connectlocs="6350,2835275;0,2828925;2819400,0;2827338,7938;6350,2835275" o:connectangles="0,0,0,0,0"/>
+                </v:shape>
+                <v:shape id="Forma libre 65" o:spid="_x0000_s1028" style="position:absolute;left:7826;top:2270;width:35465;height:35464;visibility:visible;mso-wrap-style:square;v-text-anchor:top" coordsize="2234,2234" o:gfxdata="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" path="m5,2234l,2229,2229,r5,5l5,2234xe" filled="f" stroked="f">
+                  <v:path arrowok="t" o:connecttype="custom" o:connectlocs="7938,3546475;0,3538538;3538538,0;3546475,7938;7938,3546475" o:connectangles="0,0,0,0,0"/>
+                </v:shape>
+                <v:shape id="Forma libre 66" o:spid="_x0000_s1029" style="position:absolute;left:8413;top:1095;width:34878;height:34877;visibility:visible;mso-wrap-style:square;v-text-anchor:top" coordsize="2197,2197" o:gfxdata="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" path="m9,2197l,2193,2188,r9,10l9,2197xe" filled="f" stroked="f">
+                  <v:path arrowok="t" o:connecttype="custom" o:connectlocs="14288,3487738;0,3481388;3473450,0;3487738,15875;14288,3487738" o:connectangles="0,0,0,0,0"/>
+                </v:shape>
+                <v:shape id="Forma libre 67" o:spid="_x0000_s1030" style="position:absolute;left:12160;top:4984;width:31131;height:31211;visibility:visible;mso-wrap-style:square;v-text-anchor:top" coordsize="1961,1966" o:gfxdata="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" path="m9,1966l,1957,1952,r9,9l9,1966xe" filled="f" stroked="f">
+                  <v:path arrowok="t" o:connecttype="custom" o:connectlocs="14288,3121025;0,3106738;3098800,0;3113088,14288;14288,3121025" o:connectangles="0,0,0,0,0"/>
+                </v:shape>
+                <v:shape id="Forma libre 68" o:spid="_x0000_s1031" style="position:absolute;top:1539;width:43291;height:43371;visibility:visible;mso-wrap-style:square;v-text-anchor:top" coordsize="2727,2732" o:gfxdata="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" path="m,2732r,-4l2722,r5,5l,2732xe" filled="f" stroked="f">
+                  <v:path arrowok="t" o:connecttype="custom" o:connectlocs="0,4337050;0,4330700;4321175,0;4329113,7938;0,4337050" o:connectangles="0,0,0,0,0"/>
+                </v:shape>
+                <w10:wrap anchorx="page" anchory="page"/>
+              </v:group>
+            </w:pict>
+          </w:r>
+          <w:r>
+            <w:rPr>
+              <w:rFonts w:ascii="Times New Roman" w:hAnsi="Times New Roman" w:cs="Times New Roman"/>
+            </w:rPr>
+            <w:tab/>
+          </w:r>
+          <w:r>
+            <w:rPr>
+              <w:rFonts w:ascii="Times New Roman" w:hAnsi="Times New Roman" w:cs="Times New Roman"/>
+            </w:rPr>
+            <w:tab/>
+          </w:r>
+          <w:r>
+            <w:rPr>
+              <w:rFonts w:ascii="Times New Roman" w:hAnsi="Times New Roman" w:cs="Times New Roman"/>
+            </w:rPr>
+            <w:tab/>
+          </w:r>
+          <w:r>
+            <w:rPr>
+              <w:rFonts w:ascii="Times New Roman" w:hAnsi="Times New Roman" w:cs="Times New Roman"/>
+            </w:rPr>
+            <w:tab/>
+          </w:r>
+          <w:r>
+            <w:rPr>
+              <w:rFonts w:ascii="Times New Roman" w:hAnsi="Times New Roman" w:cs="Times New Roman"/>
+            </w:rPr>
+            <w:tab/>
+          </w:r>
+          <w:r>
+            <w:rPr>
+              <w:rFonts w:ascii="Times New Roman" w:hAnsi="Times New Roman" w:cs="Times New Roman"/>
+            </w:rPr>
+            <w:tab/>
+          </w:r>
+          <w:r>
+            <w:rPr>
+              <w:rFonts w:ascii="Times New Roman" w:hAnsi="Times New Roman" w:cs="Times New Roman"/>
+            </w:rPr>
+            <w:tab/>
+          </w:r>
+          <w:r>
+            <w:rPr>
+              <w:rFonts w:ascii="Times New Roman" w:hAnsi="Times New Roman" w:cs="Times New Roman"/>
+            </w:rPr>
+            <w:tab/>
+          </w:r>
+          <w:r>
+            <w:rPr>
+              <w:rFonts w:ascii="Times New Roman" w:hAnsi="Times New Roman" w:cs="Times New Roman"/>
+            </w:rPr>
+            <w:tab/>
+          </w:r>
+          <w:r>
+            <w:rPr>
+              <w:rFonts w:ascii="Times New Roman" w:hAnsi="Times New Roman" w:cs="Times New Roman"/>
+            </w:rPr>
+            <w:tab/>
+          </w:r>
+          <w:r>
+            <w:rPr>
+              <w:rFonts w:ascii="Times New Roman" w:hAnsi="Times New Roman" w:cs="Times New Roman"/>
+            </w:rPr>
+            <w:tab/>
+          </w:r>
+          <w:r>
+            <w:rPr>
+              <w:rFonts w:ascii="Times New Roman" w:hAnsi="Times New Roman" w:cs="Times New Roman"/>
+            </w:rPr>
+            <w:tab/>
+          </w:r>
+          <w:r>
+            <w:rPr>
+              <w:rFonts w:ascii="Times New Roman" w:hAnsi="Times New Roman" w:cs="Times New Roman"/>
+            </w:rPr>
+            <w:tab/>
+          </w:r>
+          <w:r>
+            <w:rPr>
+              <w:rFonts w:ascii="Times New Roman" w:hAnsi="Times New Roman" w:cs="Times New Roman"/>
+            </w:rPr>
+            <w:tab/>
+          </w:r>
+          <w:r>
+            <w:rPr>
+              <w:rFonts w:ascii="Times New Roman" w:hAnsi="Times New Roman" w:cs="Times New Roman"/>
+            </w:rPr>
+            <w:tab/>
+          </w:r>
+          <w:r>
+            <w:rPr>
+              <w:rFonts w:ascii="Times New Roman" w:hAnsi="Times New Roman" w:cs="Times New Roman"/>
+            </w:rPr>
+            <w:tab/>
+          </w:r>
+          <w:r>
+            <w:rPr>
+              <w:rFonts w:ascii="Times New Roman" w:hAnsi="Times New Roman" w:cs="Times New Roman"/>
+            </w:rPr>
+            <w:tab/>
+          </w:r>
+          <w:r>
+            <w:rPr>
+              <w:rFonts w:ascii="Times New Roman" w:hAnsi="Times New Roman" w:cs="Times New Roman"/>
+            </w:rPr>
+            <w:tab/>
+          </w:r>
+          <w:r>
+            <w:rPr>
+              <w:rFonts w:ascii="Times New Roman" w:hAnsi="Times New Roman" w:cs="Times New Roman"/>
+            </w:rPr>
+            <w:tab/>
+          </w:r>
+          <w:r>
+            <w:rPr>
+              <w:rFonts w:ascii="Times New Roman" w:hAnsi="Times New Roman" w:cs="Times New Roman"/>
+            </w:rPr>
+            <w:tab/>
+          </w:r>
+          <w:r>
+            <w:rPr>
+              <w:rFonts w:ascii="Times New Roman" w:hAnsi="Times New Roman" w:cs="Times New Roman"/>
+            </w:rPr>
+            <w:tab/>
+          </w:r>
+          <w:r>
+            <w:rPr>
+              <w:rFonts w:ascii="Times New Roman" w:hAnsi="Times New Roman" w:cs="Times New Roman"/>
+            </w:rPr>
+            <w:tab/>
+          </w:r>
+          <w:r>
+            <w:rPr>
+              <w:rFonts w:ascii="Times New Roman" w:hAnsi="Times New Roman" w:cs="Times New Roman"/>
+            </w:rPr>
+            <w:tab/>
+          </w:r>
+          <w:r>
+            <w:rPr>
+              <w:rFonts w:ascii="Times New Roman" w:hAnsi="Times New Roman" w:cs="Times New Roman"/>
+            </w:rPr>
+            <w:tab/>
+          </w:r>
+          <w:r>
+            <w:rPr>
+              <w:rFonts w:ascii="Times New Roman" w:hAnsi="Times New Roman" w:cs="Times New Roman"/>
+            </w:rPr>
+            <w:tab/>
+          </w:r>
+          <w:r>
+            <w:rPr>
+              <w:rFonts w:ascii="Times New Roman" w:hAnsi="Times New Roman" w:cs="Times New Roman"/>
+            </w:rPr>
+            <w:tab/>
+          </w:r>
+          <w:r>
+            <w:rPr>
+              <w:rFonts w:ascii="Times New Roman" w:hAnsi="Times New Roman" w:cs="Times New Roman"/>
+            </w:rPr>
+            <w:tab/>
+          </w:r>
+          <w:r>
+            <w:rPr>
+              <w:rFonts w:ascii="Times New Roman" w:hAnsi="Times New Roman" w:cs="Times New Roman"/>
+            </w:rPr>
+            <w:tab/>
+          </w:r>
+          <w:r>
+            <w:rPr>
+              <w:rFonts w:ascii="Times New Roman" w:hAnsi="Times New Roman" w:cs="Times New Roman"/>
+            </w:rPr>
+            <w:tab/>
+          </w:r>
+          <w:r>
+            <w:rPr>
+              <w:rFonts w:ascii="Times New Roman" w:hAnsi="Times New Roman" w:cs="Times New Roman"/>
+            </w:rPr>
+            <w:tab/>
+          </w:r>
+          <w:r>
+            <w:rPr>
+              <w:rFonts w:ascii="Times New Roman" w:hAnsi="Times New Roman" w:cs="Times New Roman"/>
+            </w:rPr>
+            <w:tab/>
+          </w:r>
+          <w:r>
+            <w:rPr>
+              <w:rFonts w:ascii="Times New Roman" w:hAnsi="Times New Roman" w:cs="Times New Roman"/>
+            </w:rPr>
+            <w:tab/>
+          </w:r>
+          <w:r>
+            <w:rPr>
+              <w:rFonts w:ascii="Times New Roman" w:hAnsi="Times New Roman" w:cs="Times New Roman"/>
+            </w:rPr>
+            <w:tab/>
+          </w:r>
+          <w:r>
+            <w:rPr>
+              <w:rFonts w:ascii="Times New Roman" w:hAnsi="Times New Roman" w:cs="Times New Roman"/>
+            </w:rPr>
+            <w:tab/>
+          </w:r>
+          <w:r>
+            <w:rPr>
+              <w:rFonts w:ascii="Times New Roman" w:hAnsi="Times New Roman" w:cs="Times New Roman"/>
+            </w:rPr>
+            <w:tab/>
+          </w:r>
+          <w:r>
+            <w:rPr>
+              <w:rFonts w:ascii="Times New Roman" w:hAnsi="Times New Roman" w:cs="Times New Roman"/>
+            </w:rPr>
+            <w:tab/>
+          </w:r>
+          <w:r>
+            <w:rPr>
+              <w:rFonts w:ascii="Times New Roman" w:hAnsi="Times New Roman" w:cs="Times New Roman"/>
+            </w:rPr>
+            <w:tab/>
+          </w:r>
+          <w:r>
+            <w:rPr>
+              <w:rFonts w:ascii="Times New Roman" w:hAnsi="Times New Roman" w:cs="Times New Roman"/>
+            </w:rPr>
+            <w:tab/>
+          </w:r>
+          <w:r>
+            <w:rPr>
+              <w:rFonts w:ascii="Times New Roman" w:hAnsi="Times New Roman" w:cs="Times New Roman"/>
+            </w:rPr>
+            <w:tab/>
+          </w:r>
+          <w:r>
+            <w:rPr>
+              <w:rFonts w:ascii="Times New Roman" w:hAnsi="Times New Roman" w:cs="Times New Roman"/>
+            </w:rPr>
+            <w:tab/>
+          </w:r>
+          <w:r>
+            <w:rPr>
+              <w:rFonts w:ascii="Times New Roman" w:hAnsi="Times New Roman" w:cs="Times New Roman"/>
+            </w:rPr>
+            <w:tab/>
+          </w:r>
+          <w:r>
+            <w:rPr>
+              <w:rFonts w:ascii="Times New Roman" w:hAnsi="Times New Roman" w:cs="Times New Roman"/>
+            </w:rPr>
+            <w:tab/>
+          </w:r>
+          <w:r>
+            <w:rPr>
+              <w:rFonts w:ascii="Times New Roman" w:hAnsi="Times New Roman" w:cs="Times New Roman"/>
+            </w:rPr>
+            <w:tab/>
+          </w:r>
+          <w:r>
+            <w:rPr>
+              <w:rFonts w:ascii="Times New Roman" w:hAnsi="Times New Roman" w:cs="Times New Roman"/>
+            </w:rPr>
+            <w:tab/>
+          </w:r>
+          <w:r>
+            <w:rPr>
+              <w:rFonts w:ascii="Times New Roman" w:hAnsi="Times New Roman" w:cs="Times New Roman"/>
+            </w:rPr>
+            <w:tab/>
+          </w:r>
+          <w:r>
+            <w:rPr>
+              <w:rFonts w:ascii="Times New Roman" w:hAnsi="Times New Roman" w:cs="Times New Roman"/>
+            </w:rPr>
+            <w:tab/>
+          </w:r>
+          <w:r>
+            <w:rPr>
+              <w:rFonts w:ascii="Times New Roman" w:hAnsi="Times New Roman" w:cs="Times New Roman"/>
+            </w:rPr>
+            <w:tab/>
+          </w:r>
+          <w:r>
+            <w:rPr>
+              <w:rFonts w:ascii="Times New Roman" w:hAnsi="Times New Roman" w:cs="Times New Roman"/>
+            </w:rPr>
+            <w:tab/>
+          </w:r>
+          <w:r>
+            <w:rPr>
+              <w:rFonts w:ascii="Times New Roman" w:hAnsi="Times New Roman" w:cs="Times New Roman"/>
+            </w:rPr>
+            <w:tab/>
+          </w:r>
+          <w:r>
+            <w:rPr>
+              <w:rFonts w:ascii="Times New Roman" w:hAnsi="Times New Roman" w:cs="Times New Roman"/>
+            </w:rPr>
+            <w:tab/>
+          </w:r>
+          <w:r>
+            <w:rPr>
+              <w:rFonts w:ascii="Times New Roman" w:hAnsi="Times New Roman" w:cs="Times New Roman"/>
+            </w:rPr>
+            <w:tab/>
+          </w:r>
+          <w:r>
+            <w:rPr>
+              <w:rFonts w:ascii="Times New Roman" w:hAnsi="Times New Roman" w:cs="Times New Roman"/>
+            </w:rPr>
+            <w:tab/>
+          </w:r>
+          <w:r>
+            <w:rPr>
+              <w:rFonts w:ascii="Times New Roman" w:hAnsi="Times New Roman" w:cs="Times New Roman"/>
+            </w:rPr>
+            <w:tab/>
+          </w:r>
+          <w:r>
+            <w:rPr>
+              <w:rFonts w:ascii="Times New Roman" w:hAnsi="Times New Roman" w:cs="Times New Roman"/>
+            </w:rPr>
+            <w:tab/>
+          </w:r>
+          <w:r>
+            <w:rPr>
+              <w:rFonts w:ascii="Times New Roman" w:hAnsi="Times New Roman" w:cs="Times New Roman"/>
+            </w:rPr>
+            <w:tab/>
+          </w:r>
+          <w:r>
+            <w:rPr>
+              <w:rFonts w:ascii="Times New Roman" w:hAnsi="Times New Roman" w:cs="Times New Roman"/>
+            </w:rPr>
+            <w:tab/>
+          </w:r>
+          <w:r>
+            <w:rPr>
+              <w:rFonts w:ascii="Times New Roman" w:hAnsi="Times New Roman" w:cs="Times New Roman"/>
+            </w:rPr>
+            <w:tab/>
+          </w:r>
+          <w:r>
+            <w:rPr>
+              <w:rFonts w:ascii="Times New Roman" w:hAnsi="Times New Roman" w:cs="Times New Roman"/>
+            </w:rPr>
+            <w:tab/>
+          </w:r>
+          <w:r>
+            <w:rPr>
+              <w:rFonts w:ascii="Times New Roman" w:hAnsi="Times New Roman" w:cs="Times New Roman"/>
+            </w:rPr>
+            <w:tab/>
+          </w:r>
+          <w:r>
+            <w:rPr>
+              <w:rFonts w:ascii="Times New Roman" w:hAnsi="Times New Roman" w:cs="Times New Roman"/>
+            </w:rPr>
+            <w:tab/>
+          </w:r>
+          <w:r>
+            <w:rPr>
+              <w:rFonts w:ascii="Times New Roman" w:hAnsi="Times New Roman" w:cs="Times New Roman"/>
+            </w:rPr>
+            <w:tab/>
+          </w:r>
+          <w:r>
+            <w:rPr>
+              <w:rFonts w:ascii="Times New Roman" w:hAnsi="Times New Roman" w:cs="Times New Roman"/>
+            </w:rPr>
+            <w:tab/>
+          </w:r>
+          <w:r>
+            <w:rPr>
+              <w:rFonts w:ascii="Times New Roman" w:hAnsi="Times New Roman" w:cs="Times New Roman"/>
+            </w:rPr>
+            <w:tab/>
+          </w:r>
+          <w:r>
+            <w:rPr>
+              <w:rFonts w:ascii="Times New Roman" w:hAnsi="Times New Roman" w:cs="Times New Roman"/>
+            </w:rPr>
+            <w:tab/>
+          </w:r>
+          <w:r>
+            <w:rPr>
+              <w:rFonts w:ascii="Times New Roman" w:hAnsi="Times New Roman" w:cs="Times New Roman"/>
+            </w:rPr>
+            <w:tab/>
+          </w:r>
+          <w:r>
+            <w:rPr>
+              <w:rFonts w:ascii="Times New Roman" w:hAnsi="Times New Roman" w:cs="Times New Roman"/>
+            </w:rPr>
+            <w:tab/>
+          </w:r>
+          <w:r>
+            <w:rPr>
+              <w:rFonts w:ascii="Times New Roman" w:hAnsi="Times New Roman" w:cs="Times New Roman"/>
+            </w:rPr>
+            <w:tab/>
+          </w:r>
+          <w:r>
+            <w:rPr>
+              <w:rFonts w:ascii="Times New Roman" w:hAnsi="Times New Roman" w:cs="Times New Roman"/>
+            </w:rPr>
+            <w:tab/>
+          </w:r>
+          <w:r>
+            <w:rPr>
+              <w:rFonts w:ascii="Times New Roman" w:hAnsi="Times New Roman" w:cs="Times New Roman"/>
+            </w:rPr>
+            <w:tab/>
+          </w:r>
+          <w:r>
+            <w:rPr>
+              <w:rFonts w:ascii="Times New Roman" w:hAnsi="Times New Roman" w:cs="Times New Roman"/>
+            </w:rPr>
+            <w:tab/>
+          </w:r>
+          <w:r>
+            <w:rPr>
+              <w:rFonts w:ascii="Times New Roman" w:hAnsi="Times New Roman" w:cs="Times New Roman"/>
+            </w:rPr>
+            <w:tab/>
+          </w:r>
+          <w:r>
+            <w:rPr>
+              <w:rFonts w:ascii="Times New Roman" w:hAnsi="Times New Roman" w:cs="Times New Roman"/>
+            </w:rPr>
+            <w:tab/>
+          </w:r>
+          <w:r>
+            <w:rPr>
+              <w:rFonts w:ascii="Times New Roman" w:hAnsi="Times New Roman" w:cs="Times New Roman"/>
+            </w:rPr>
+            <w:tab/>
+          </w:r>
+          <w:r>
+            <w:rPr>
+              <w:rFonts w:ascii="Times New Roman" w:hAnsi="Times New Roman" w:cs="Times New Roman"/>
+            </w:rPr>
+            <w:tab/>
+          </w:r>
+          <w:r>
+            <w:rPr>
+              <w:rFonts w:ascii="Times New Roman" w:hAnsi="Times New Roman" w:cs="Times New Roman"/>
+            </w:rPr>
+            <w:tab/>
+          </w:r>
+          <w:r>
+            <w:rPr>
+              <w:rFonts w:ascii="Times New Roman" w:hAnsi="Times New Roman" w:cs="Times New Roman"/>
+            </w:rPr>
+            <w:tab/>
+          </w:r>
+          <w:r>
+            <w:rPr>
+              <w:rFonts w:ascii="Times New Roman" w:hAnsi="Times New Roman" w:cs="Times New Roman"/>
+            </w:rPr>
+            <w:tab/>
+          </w:r>
+          <w:r>
+            <w:rPr>
+              <w:rFonts w:ascii="Times New Roman" w:hAnsi="Times New Roman" w:cs="Times New Roman"/>
+            </w:rPr>
+            <w:tab/>
+          </w:r>
+          <w:r>
+            <w:rPr>
+              <w:rFonts w:ascii="Times New Roman" w:hAnsi="Times New Roman" w:cs="Times New Roman"/>
+            </w:rPr>
+            <w:tab/>
+          </w:r>
+          <w:r>
+            <w:rPr>
+              <w:rFonts w:ascii="Times New Roman" w:hAnsi="Times New Roman" w:cs="Times New Roman"/>
+            </w:rPr>
+            <w:tab/>
+          </w:r>
+          <w:r>
+            <w:rPr>
+              <w:rFonts w:ascii="Times New Roman" w:hAnsi="Times New Roman" w:cs="Times New Roman"/>
+            </w:rPr>
+            <w:tab/>
+          </w:r>
+          <w:r>
+            <w:rPr>
+              <w:rFonts w:ascii="Times New Roman" w:hAnsi="Times New Roman" w:cs="Times New Roman"/>
+            </w:rPr>
+            <w:tab/>
+          </w:r>
+          <w:r>
+            <w:rPr>
+              <w:rFonts w:ascii="Times New Roman" w:hAnsi="Times New Roman" w:cs="Times New Roman"/>
+            </w:rPr>
+            <w:tab/>
+          </w:r>
+          <w:r>
+            <w:rPr>
+              <w:rFonts w:ascii="Times New Roman" w:hAnsi="Times New Roman" w:cs="Times New Roman"/>
+            </w:rPr>
+            <w:tab/>
+          </w:r>
+          <w:r>
+            <w:rPr>
+              <w:rFonts w:ascii="Times New Roman" w:hAnsi="Times New Roman" w:cs="Times New Roman"/>
+            </w:rPr>
+            <w:tab/>
+          </w:r>
+          <w:r>
+            <w:rPr>
+              <w:rFonts w:ascii="Times New Roman" w:hAnsi="Times New Roman" w:cs="Times New Roman"/>
+            </w:rPr>
+            <w:tab/>
+          </w:r>
+          <w:r>
+            <w:rPr>
+              <w:rFonts w:ascii="Times New Roman" w:hAnsi="Times New Roman" w:cs="Times New Roman"/>
+            </w:rPr>
+            <w:tab/>
+          </w:r>
+          <w:r>
+            <w:rPr>
+              <w:rFonts w:ascii="Times New Roman" w:hAnsi="Times New Roman" w:cs="Times New Roman"/>
+            </w:rPr>
+            <w:tab/>
+          </w:r>
+          <w:r>
+            <w:rPr>
+              <w:rFonts w:ascii="Times New Roman" w:hAnsi="Times New Roman" w:cs="Times New Roman"/>
+            </w:rPr>
+            <w:tab/>
+          </w:r>
+          <w:r>
+            <w:rPr>
+              <w:rFonts w:ascii="Times New Roman" w:hAnsi="Times New Roman" w:cs="Times New Roman"/>
+            </w:rPr>
+            <w:tab/>
+          </w:r>
+          <w:r>
+            <w:rPr>
+              <w:rFonts w:ascii="Times New Roman" w:hAnsi="Times New Roman" w:cs="Times New Roman"/>
+            </w:rPr>
+            <w:tab/>
+          </w:r>
+          <w:r>
+            <w:rPr>
+              <w:rFonts w:ascii="Times New Roman" w:hAnsi="Times New Roman" w:cs="Times New Roman"/>
+            </w:rPr>
+            <w:tab/>
+          </w:r>
+          <w:r>
+            <w:rPr>
+              <w:rFonts w:ascii="Times New Roman" w:hAnsi="Times New Roman" w:cs="Times New Roman"/>
+            </w:rPr>
+            <w:tab/>
+          </w:r>
+          <w:r>
+            <w:rPr>
+              <w:rFonts w:ascii="Times New Roman" w:hAnsi="Times New Roman" w:cs="Times New Roman"/>
+            </w:rPr>
+            <w:tab/>
+          </w:r>
+          <w:r>
+            <w:rPr>
+              <w:rFonts w:ascii="Times New Roman" w:hAnsi="Times New Roman" w:cs="Times New Roman"/>
+            </w:rPr>
+            <w:tab/>
+          </w:r>
+          <w:r>
+            <w:rPr>
+              <w:rFonts w:ascii="Times New Roman" w:hAnsi="Times New Roman" w:cs="Times New Roman"/>
+            </w:rPr>
+            <w:tab/>
+          </w:r>
+          <w:r>
+            <w:rPr>
+              <w:rFonts w:ascii="Times New Roman" w:hAnsi="Times New Roman" w:cs="Times New Roman"/>
+            </w:rPr>
+            <w:tab/>
+          </w:r>
+          <w:r>
+            <w:rPr>
+              <w:rFonts w:ascii="Times New Roman" w:hAnsi="Times New Roman" w:cs="Times New Roman"/>
+            </w:rPr>
+            <w:tab/>
+          </w:r>
+          <w:r>
+            <w:rPr>
+              <w:rFonts w:ascii="Times New Roman" w:hAnsi="Times New Roman" w:cs="Times New Roman"/>
+            </w:rPr>
+            <w:tab/>
+          </w:r>
+          <w:r>
+            <w:rPr>
+              <w:rFonts w:ascii="Times New Roman" w:hAnsi="Times New Roman" w:cs="Times New Roman"/>
+            </w:rPr>
+            <w:tab/>
+          </w:r>
+          <w:r>
+            <w:rPr>
+              <w:rFonts w:ascii="Times New Roman" w:hAnsi="Times New Roman" w:cs="Times New Roman"/>
+            </w:rPr>
+            <w:tab/>
+          </w:r>
+          <w:r>
+            <w:rPr>
+              <w:rFonts w:ascii="Times New Roman" w:hAnsi="Times New Roman" w:cs="Times New Roman"/>
+            </w:rPr>
+            <w:tab/>
+          </w:r>
+          <w:r>
+            <w:rPr>
+              <w:rFonts w:ascii="Times New Roman" w:hAnsi="Times New Roman" w:cs="Times New Roman"/>
+            </w:rPr>
+            <w:tab/>
+          </w:r>
+          <w:r>
+            <w:rPr>
+              <w:rFonts w:ascii="Times New Roman" w:hAnsi="Times New Roman" w:cs="Times New Roman"/>
+            </w:rPr>
+            <w:tab/>
+          </w:r>
+          <w:r>
+            <w:rPr>
+              <w:rFonts w:ascii="Times New Roman" w:hAnsi="Times New Roman" w:cs="Times New Roman"/>
+            </w:rPr>
+            <w:tab/>
+          </w:r>
+          <w:r>
+            <w:rPr>
+              <w:rFonts w:ascii="Times New Roman" w:hAnsi="Times New Roman" w:cs="Times New Roman"/>
+            </w:rPr>
+            <w:tab/>
+          </w:r>
+          <w:r>
+            <w:rPr>
+              <w:rFonts w:ascii="Times New Roman" w:hAnsi="Times New Roman" w:cs="Times New Roman"/>
+            </w:rPr>
+            <w:tab/>
+          </w:r>
+          <w:r>
+            <w:rPr>
+              <w:rFonts w:ascii="Times New Roman" w:hAnsi="Times New Roman" w:cs="Times New Roman"/>
+            </w:rPr>
+            <w:tab/>
+          </w:r>
+          <w:r>
+            <w:rPr>
+              <w:rFonts w:ascii="Times New Roman" w:hAnsi="Times New Roman" w:cs="Times New Roman"/>
+            </w:rPr>
+            <w:tab/>
+            <w:t>Comentario de prueba- nico</w:t>
           </w:r>
           <w:r>
             <w:rPr>
               <w:rFonts w:ascii="Times New Roman" w:hAnsi="Times New Roman" w:cs="Times New Roman"/>
             </w:rPr>
             <w:br w:type="page"/>
-          </w:r>
-        </w:p>
-        <w:p>
-          <w:pPr>
-            <w:pStyle w:val="Default"/>
-            <w:rPr>
-              <w:rFonts w:asciiTheme="minorHAnsi" w:hAnsiTheme="minorHAnsi" w:cstheme="minorHAnsi"/>
-              <w:i/>
-              <w:sz w:val="32"/>
-              <w:szCs w:val="32"/>
-            </w:rPr>
-          </w:pPr>
-          <w:r>
-            <w:rPr>
-              <w:rFonts w:asciiTheme="minorHAnsi" w:hAnsiTheme="minorHAnsi" w:cstheme="minorHAnsi"/>
-              <w:i/>
-              <w:sz w:val="32"/>
-              <w:szCs w:val="32"/>
-            </w:rPr>
-            <w:lastRenderedPageBreak/>
-            <w:t>INDICE</w:t>
           </w:r>
         </w:p>
         <w:p>
@@ -1330,15 +1111,43 @@
               <w:sz w:val="32"/>
               <w:szCs w:val="32"/>
             </w:rPr>
-            <w:t>Descripción</w:t>
-          </w:r>
-          <w:r>
+            <w:t>INDICE</w:t>
+          </w:r>
+        </w:p>
+        <w:p>
+          <w:pPr>
+            <w:pStyle w:val="Default"/>
+            <w:rPr>
+              <w:rFonts w:ascii="Times New Roman" w:hAnsi="Times New Roman" w:cs="Times New Roman"/>
+            </w:rPr>
+          </w:pPr>
+        </w:p>
+        <w:p>
+          <w:pPr>
+            <w:pStyle w:val="Default"/>
             <w:rPr>
               <w:rFonts w:asciiTheme="minorHAnsi" w:hAnsiTheme="minorHAnsi" w:cstheme="minorHAnsi"/>
               <w:i/>
               <w:sz w:val="32"/>
               <w:szCs w:val="32"/>
             </w:rPr>
+          </w:pPr>
+          <w:r>
+            <w:rPr>
+              <w:rFonts w:asciiTheme="minorHAnsi" w:hAnsiTheme="minorHAnsi" w:cstheme="minorHAnsi"/>
+              <w:i/>
+              <w:sz w:val="32"/>
+              <w:szCs w:val="32"/>
+            </w:rPr>
+            <w:t>Descripción</w:t>
+          </w:r>
+          <w:r>
+            <w:rPr>
+              <w:rFonts w:asciiTheme="minorHAnsi" w:hAnsiTheme="minorHAnsi" w:cstheme="minorHAnsi"/>
+              <w:i/>
+              <w:sz w:val="32"/>
+              <w:szCs w:val="32"/>
+            </w:rPr>
             <w:t xml:space="preserve"> del proyecto</w:t>
           </w:r>
         </w:p>
@@ -1366,13 +1175,6 @@
         </w:rPr>
         <w:t>.............................. 2</w:t>
       </w:r>
-      <w:r>
-        <w:rPr>
-          <w:sz w:val="32"/>
-          <w:szCs w:val="32"/>
-        </w:rPr>
-        <w:t xml:space="preserve"> </w:t>
-      </w:r>
     </w:p>
     <w:p>
       <w:pPr>
@@ -1420,15 +1222,6 @@
         </w:rPr>
         <w:t>.. 3</w:t>
       </w:r>
-      <w:r>
-        <w:rPr>
-          <w:i/>
-          <w:iCs/>
-          <w:sz w:val="32"/>
-          <w:szCs w:val="32"/>
-        </w:rPr>
-        <w:t xml:space="preserve"> </w:t>
-      </w:r>
     </w:p>
     <w:p>
       <w:pPr>
@@ -1521,24 +1314,6 @@
         </w:rPr>
         <w:t>.............................. 5</w:t>
       </w:r>
-      <w:r>
-        <w:rPr>
-          <w:i/>
-          <w:iCs/>
-          <w:sz w:val="32"/>
-          <w:szCs w:val="32"/>
-        </w:rPr>
-        <w:t xml:space="preserve"> </w:t>
-      </w:r>
-      <w:r>
-        <w:rPr>
-          <w:i/>
-          <w:iCs/>
-          <w:sz w:val="32"/>
-          <w:szCs w:val="32"/>
-        </w:rPr>
-        <w:t xml:space="preserve"> </w:t>
-      </w:r>
     </w:p>
     <w:p>
       <w:pPr>
@@ -1580,13 +1355,6 @@
         </w:rPr>
         <w:t>........ 6</w:t>
       </w:r>
-      <w:r>
-        <w:rPr>
-          <w:sz w:val="32"/>
-          <w:szCs w:val="32"/>
-        </w:rPr>
-        <w:t xml:space="preserve"> </w:t>
-      </w:r>
     </w:p>
     <w:p>
       <w:pPr>
@@ -1623,15 +1391,6 @@
         </w:rPr>
         <w:t>........ 7</w:t>
       </w:r>
-      <w:r>
-        <w:rPr>
-          <w:i/>
-          <w:iCs/>
-          <w:sz w:val="32"/>
-          <w:szCs w:val="32"/>
-        </w:rPr>
-        <w:t xml:space="preserve"> </w:t>
-      </w:r>
     </w:p>
     <w:p>
       <w:pPr>
@@ -1668,15 +1427,6 @@
           <w:sz w:val="32"/>
           <w:szCs w:val="32"/>
         </w:rPr>
-        <w:t xml:space="preserve"> </w:t>
-      </w:r>
-      <w:r>
-        <w:rPr>
-          <w:i/>
-          <w:iCs/>
-          <w:sz w:val="32"/>
-          <w:szCs w:val="32"/>
-        </w:rPr>
         <w:t>..................................</w:t>
       </w:r>
       <w:r>
@@ -1706,15 +1456,6 @@
         </w:rPr>
         <w:t>..... 8</w:t>
       </w:r>
-      <w:r>
-        <w:rPr>
-          <w:i/>
-          <w:iCs/>
-          <w:sz w:val="32"/>
-          <w:szCs w:val="32"/>
-        </w:rPr>
-        <w:t xml:space="preserve"> </w:t>
-      </w:r>
     </w:p>
     <w:p>
       <w:pPr>
@@ -1788,15 +1529,6 @@
           <w:szCs w:val="32"/>
         </w:rPr>
         <w:t>..... 9</w:t>
-      </w:r>
-      <w:r>
-        <w:rPr>
-          <w:i/>
-          <w:iCs/>
-          <w:sz w:val="32"/>
-          <w:szCs w:val="32"/>
-        </w:rPr>
-        <w:t xml:space="preserve"> </w:t>
       </w:r>
     </w:p>
     <w:p>
@@ -2057,16 +1789,7 @@
           <w:szCs w:val="32"/>
         </w:rPr>
         <w:lastRenderedPageBreak/>
-        <w:t>Descripción del proyecto</w:t>
-      </w:r>
-      <w:r>
-        <w:rPr>
-          <w:rFonts w:asciiTheme="minorHAnsi" w:hAnsiTheme="minorHAnsi" w:cstheme="minorHAnsi"/>
-          <w:i/>
-          <w:sz w:val="32"/>
-          <w:szCs w:val="32"/>
-        </w:rPr>
-        <w:t>.</w:t>
+        <w:t>Descripción del proyecto.</w:t>
       </w:r>
     </w:p>
     <w:p>
@@ -2536,7 +2259,7 @@
                     <a:blip r:embed="rId9">
                       <a:extLst>
                         <a:ext uri="{28A0092B-C50C-407E-A947-70E740481C1C}">
-                          <a14:useLocalDpi xmlns:a14="http://schemas.microsoft.com/office/drawing/2010/main" val="0"/>
+                          <a14:useLocalDpi xmlns:a14="http://schemas.microsoft.com/office/drawing/2010/main" xmlns:wps="http://schemas.microsoft.com/office/word/2010/wordprocessingShape" xmlns:wpi="http://schemas.microsoft.com/office/word/2010/wordprocessingInk" xmlns:wpg="http://schemas.microsoft.com/office/word/2010/wordprocessingGroup" xmlns:w16se="http://schemas.microsoft.com/office/word/2015/wordml/symex" xmlns:w15="http://schemas.microsoft.com/office/word/2012/wordml" xmlns:w14="http://schemas.microsoft.com/office/word/2010/wordml" xmlns:w="http://schemas.openxmlformats.org/wordprocessingml/2006/main" xmlns:w10="urn:schemas-microsoft-com:office:word" xmlns:wp14="http://schemas.microsoft.com/office/word/2010/wordprocessingDrawing" xmlns:v="urn:schemas-microsoft-com:vml" xmlns:o="urn:schemas-microsoft-com:office:office" xmlns:mc="http://schemas.openxmlformats.org/markup-compatibility/2006" xmlns:cx1="http://schemas.microsoft.com/office/drawing/2015/9/8/chartex" xmlns:cx="http://schemas.microsoft.com/office/drawing/2014/chartex" xmlns:wpc="http://schemas.microsoft.com/office/word/2010/wordprocessingCanvas" xmlns="" val="0"/>
                         </a:ext>
                       </a:extLst>
                     </a:blip>
@@ -2678,8 +2401,8 @@
 </file>
 
 <file path=word/endnotes.xml><?xml version="1.0" encoding="utf-8"?>
-<w:endnotes xmlns:wpc="http://schemas.microsoft.com/office/word/2010/wordprocessingCanvas" xmlns:cx="http://schemas.microsoft.com/office/drawing/2014/chartex" xmlns:cx1="http://schemas.microsoft.com/office/drawing/2015/9/8/chartex" xmlns:mc="http://schemas.openxmlformats.org/markup-compatibility/2006" xmlns:o="urn:schemas-microsoft-com:office:office" xmlns:r="http://schemas.openxmlformats.org/officeDocument/2006/relationships" xmlns:m="http://schemas.openxmlformats.org/officeDocument/2006/math" xmlns:v="urn:schemas-microsoft-com:vml" xmlns:wp14="http://schemas.microsoft.com/office/word/2010/wordprocessingDrawing" xmlns:wp="http://schemas.openxmlformats.org/drawingml/2006/wordprocessingDrawing" xmlns:w10="urn:schemas-microsoft-com:office:word" xmlns:w="http://schemas.openxmlformats.org/wordprocessingml/2006/main" xmlns:w14="http://schemas.microsoft.com/office/word/2010/wordml" xmlns:w15="http://schemas.microsoft.com/office/word/2012/wordml" xmlns:w16se="http://schemas.microsoft.com/office/word/2015/wordml/symex" xmlns:wpg="http://schemas.microsoft.com/office/word/2010/wordprocessingGroup" xmlns:wpi="http://schemas.microsoft.com/office/word/2010/wordprocessingInk" xmlns:wne="http://schemas.microsoft.com/office/word/2006/wordml" xmlns:wps="http://schemas.microsoft.com/office/word/2010/wordprocessingShape" mc:Ignorable="w14 w15 w16se wp14">
-  <w:endnote w:type="separator" w:id="-1">
+<w:endnotes xmlns:ve="http://schemas.openxmlformats.org/markup-compatibility/2006" xmlns:o="urn:schemas-microsoft-com:office:office" xmlns:r="http://schemas.openxmlformats.org/officeDocument/2006/relationships" xmlns:m="http://schemas.openxmlformats.org/officeDocument/2006/math" xmlns:v="urn:schemas-microsoft-com:vml" xmlns:wp="http://schemas.openxmlformats.org/drawingml/2006/wordprocessingDrawing" xmlns:w10="urn:schemas-microsoft-com:office:word" xmlns:w="http://schemas.openxmlformats.org/wordprocessingml/2006/main" xmlns:wne="http://schemas.microsoft.com/office/word/2006/wordml">
+  <w:endnote w:type="separator" w:id="0">
     <w:p>
       <w:pPr>
         <w:spacing w:after="0" w:line="240" w:lineRule="auto"/>
@@ -2689,7 +2412,7 @@
       </w:r>
     </w:p>
   </w:endnote>
-  <w:endnote w:type="continuationSeparator" w:id="0">
+  <w:endnote w:type="continuationSeparator" w:id="1">
     <w:p>
       <w:pPr>
         <w:spacing w:after="0" w:line="240" w:lineRule="auto"/>
@@ -2703,8 +2426,8 @@
 </file>
 
 <file path=word/footnotes.xml><?xml version="1.0" encoding="utf-8"?>
-<w:footnotes xmlns:wpc="http://schemas.microsoft.com/office/word/2010/wordprocessingCanvas" xmlns:cx="http://schemas.microsoft.com/office/drawing/2014/chartex" xmlns:cx1="http://schemas.microsoft.com/office/drawing/2015/9/8/chartex" xmlns:mc="http://schemas.openxmlformats.org/markup-compatibility/2006" xmlns:o="urn:schemas-microsoft-com:office:office" xmlns:r="http://schemas.openxmlformats.org/officeDocument/2006/relationships" xmlns:m="http://schemas.openxmlformats.org/officeDocument/2006/math" xmlns:v="urn:schemas-microsoft-com:vml" xmlns:wp14="http://schemas.microsoft.com/office/word/2010/wordprocessingDrawing" xmlns:wp="http://schemas.openxmlformats.org/drawingml/2006/wordprocessingDrawing" xmlns:w10="urn:schemas-microsoft-com:office:word" xmlns:w="http://schemas.openxmlformats.org/wordprocessingml/2006/main" xmlns:w14="http://schemas.microsoft.com/office/word/2010/wordml" xmlns:w15="http://schemas.microsoft.com/office/word/2012/wordml" xmlns:w16se="http://schemas.microsoft.com/office/word/2015/wordml/symex" xmlns:wpg="http://schemas.microsoft.com/office/word/2010/wordprocessingGroup" xmlns:wpi="http://schemas.microsoft.com/office/word/2010/wordprocessingInk" xmlns:wne="http://schemas.microsoft.com/office/word/2006/wordml" xmlns:wps="http://schemas.microsoft.com/office/word/2010/wordprocessingShape" mc:Ignorable="w14 w15 w16se wp14">
-  <w:footnote w:type="separator" w:id="-1">
+<w:footnotes xmlns:ve="http://schemas.openxmlformats.org/markup-compatibility/2006" xmlns:o="urn:schemas-microsoft-com:office:office" xmlns:r="http://schemas.openxmlformats.org/officeDocument/2006/relationships" xmlns:m="http://schemas.openxmlformats.org/officeDocument/2006/math" xmlns:v="urn:schemas-microsoft-com:vml" xmlns:wp="http://schemas.openxmlformats.org/drawingml/2006/wordprocessingDrawing" xmlns:w10="urn:schemas-microsoft-com:office:word" xmlns:w="http://schemas.openxmlformats.org/wordprocessingml/2006/main" xmlns:wne="http://schemas.microsoft.com/office/word/2006/wordml">
+  <w:footnote w:type="separator" w:id="0">
     <w:p>
       <w:pPr>
         <w:spacing w:after="0" w:line="240" w:lineRule="auto"/>
@@ -2714,7 +2437,7 @@
       </w:r>
     </w:p>
   </w:footnote>
-  <w:footnote w:type="continuationSeparator" w:id="0">
+  <w:footnote w:type="continuationSeparator" w:id="1">
     <w:p>
       <w:pPr>
         <w:spacing w:after="0" w:line="240" w:lineRule="auto"/>
@@ -2728,7 +2451,7 @@
 </file>
 
 <file path=word/header1.xml><?xml version="1.0" encoding="utf-8"?>
-<w:hdr xmlns:wpc="http://schemas.microsoft.com/office/word/2010/wordprocessingCanvas" xmlns:cx="http://schemas.microsoft.com/office/drawing/2014/chartex" xmlns:cx1="http://schemas.microsoft.com/office/drawing/2015/9/8/chartex" xmlns:mc="http://schemas.openxmlformats.org/markup-compatibility/2006" xmlns:o="urn:schemas-microsoft-com:office:office" xmlns:r="http://schemas.openxmlformats.org/officeDocument/2006/relationships" xmlns:m="http://schemas.openxmlformats.org/officeDocument/2006/math" xmlns:v="urn:schemas-microsoft-com:vml" xmlns:wp14="http://schemas.microsoft.com/office/word/2010/wordprocessingDrawing" xmlns:wp="http://schemas.openxmlformats.org/drawingml/2006/wordprocessingDrawing" xmlns:w10="urn:schemas-microsoft-com:office:word" xmlns:w="http://schemas.openxmlformats.org/wordprocessingml/2006/main" xmlns:w14="http://schemas.microsoft.com/office/word/2010/wordml" xmlns:w15="http://schemas.microsoft.com/office/word/2012/wordml" xmlns:w16se="http://schemas.microsoft.com/office/word/2015/wordml/symex" xmlns:wpg="http://schemas.microsoft.com/office/word/2010/wordprocessingGroup" xmlns:wpi="http://schemas.microsoft.com/office/word/2010/wordprocessingInk" xmlns:wne="http://schemas.microsoft.com/office/word/2006/wordml" xmlns:wps="http://schemas.microsoft.com/office/word/2010/wordprocessingShape" mc:Ignorable="w14 w15 w16se wp14">
+<w:hdr xmlns:ve="http://schemas.openxmlformats.org/markup-compatibility/2006" xmlns:o="urn:schemas-microsoft-com:office:office" xmlns:r="http://schemas.openxmlformats.org/officeDocument/2006/relationships" xmlns:m="http://schemas.openxmlformats.org/officeDocument/2006/math" xmlns:v="urn:schemas-microsoft-com:vml" xmlns:wp="http://schemas.openxmlformats.org/drawingml/2006/wordprocessingDrawing" xmlns:w10="urn:schemas-microsoft-com:office:word" xmlns:w="http://schemas.openxmlformats.org/wordprocessingml/2006/main" xmlns:wne="http://schemas.microsoft.com/office/word/2006/wordml">
   <w:sdt>
     <w:sdtPr>
       <w:id w:val="-1318336367"/>
@@ -2780,7 +2503,7 @@
             <w:bCs/>
             <w:noProof/>
           </w:rPr>
-          <w:t>4</w:t>
+          <w:t>1</w:t>
         </w:r>
         <w:r>
           <w:rPr>
@@ -2828,7 +2551,7 @@
             <w:bCs/>
             <w:noProof/>
           </w:rPr>
-          <w:t>4</w:t>
+          <w:t>5</w:t>
         </w:r>
         <w:r>
           <w:rPr>
@@ -2851,7 +2574,7 @@
 </file>
 
 <file path=word/header2.xml><?xml version="1.0" encoding="utf-8"?>
-<w:hdr xmlns:wpc="http://schemas.microsoft.com/office/word/2010/wordprocessingCanvas" xmlns:cx="http://schemas.microsoft.com/office/drawing/2014/chartex" xmlns:cx1="http://schemas.microsoft.com/office/drawing/2015/9/8/chartex" xmlns:mc="http://schemas.openxmlformats.org/markup-compatibility/2006" xmlns:o="urn:schemas-microsoft-com:office:office" xmlns:r="http://schemas.openxmlformats.org/officeDocument/2006/relationships" xmlns:m="http://schemas.openxmlformats.org/officeDocument/2006/math" xmlns:v="urn:schemas-microsoft-com:vml" xmlns:wp14="http://schemas.microsoft.com/office/word/2010/wordprocessingDrawing" xmlns:wp="http://schemas.openxmlformats.org/drawingml/2006/wordprocessingDrawing" xmlns:w10="urn:schemas-microsoft-com:office:word" xmlns:w="http://schemas.openxmlformats.org/wordprocessingml/2006/main" xmlns:w14="http://schemas.microsoft.com/office/word/2010/wordml" xmlns:w15="http://schemas.microsoft.com/office/word/2012/wordml" xmlns:w16se="http://schemas.microsoft.com/office/word/2015/wordml/symex" xmlns:wpg="http://schemas.microsoft.com/office/word/2010/wordprocessingGroup" xmlns:wpi="http://schemas.microsoft.com/office/word/2010/wordprocessingInk" xmlns:wne="http://schemas.microsoft.com/office/word/2006/wordml" xmlns:wps="http://schemas.microsoft.com/office/word/2010/wordprocessingShape" mc:Ignorable="w14 w15 w16se wp14">
+<w:hdr xmlns:ve="http://schemas.openxmlformats.org/markup-compatibility/2006" xmlns:o="urn:schemas-microsoft-com:office:office" xmlns:r="http://schemas.openxmlformats.org/officeDocument/2006/relationships" xmlns:m="http://schemas.openxmlformats.org/officeDocument/2006/math" xmlns:v="urn:schemas-microsoft-com:vml" xmlns:wp="http://schemas.openxmlformats.org/drawingml/2006/wordprocessingDrawing" xmlns:w10="urn:schemas-microsoft-com:office:word" xmlns:w="http://schemas.openxmlformats.org/wordprocessingml/2006/main" xmlns:wne="http://schemas.microsoft.com/office/word/2006/wordml">
   <w:p>
     <w:pPr>
       <w:pStyle w:val="Encabezado"/>
@@ -2877,8 +2600,8 @@
 </file>
 
 <file path=word/numbering.xml><?xml version="1.0" encoding="utf-8"?>
-<w:numbering xmlns:wpc="http://schemas.microsoft.com/office/word/2010/wordprocessingCanvas" xmlns:cx="http://schemas.microsoft.com/office/drawing/2014/chartex" xmlns:cx1="http://schemas.microsoft.com/office/drawing/2015/9/8/chartex" xmlns:mc="http://schemas.openxmlformats.org/markup-compatibility/2006" xmlns:o="urn:schemas-microsoft-com:office:office" xmlns:r="http://schemas.openxmlformats.org/officeDocument/2006/relationships" xmlns:m="http://schemas.openxmlformats.org/officeDocument/2006/math" xmlns:v="urn:schemas-microsoft-com:vml" xmlns:wp14="http://schemas.microsoft.com/office/word/2010/wordprocessingDrawing" xmlns:wp="http://schemas.openxmlformats.org/drawingml/2006/wordprocessingDrawing" xmlns:w10="urn:schemas-microsoft-com:office:word" xmlns:w="http://schemas.openxmlformats.org/wordprocessingml/2006/main" xmlns:w14="http://schemas.microsoft.com/office/word/2010/wordml" xmlns:w15="http://schemas.microsoft.com/office/word/2012/wordml" xmlns:w16se="http://schemas.microsoft.com/office/word/2015/wordml/symex" xmlns:wpg="http://schemas.microsoft.com/office/word/2010/wordprocessingGroup" xmlns:wpi="http://schemas.microsoft.com/office/word/2010/wordprocessingInk" xmlns:wne="http://schemas.microsoft.com/office/word/2006/wordml" xmlns:wps="http://schemas.microsoft.com/office/word/2010/wordprocessingShape" mc:Ignorable="w14 w15 w16se wp14">
-  <w:abstractNum w:abstractNumId="0" w15:restartNumberingAfterBreak="0">
+<w:numbering xmlns:ve="http://schemas.openxmlformats.org/markup-compatibility/2006" xmlns:o="urn:schemas-microsoft-com:office:office" xmlns:r="http://schemas.openxmlformats.org/officeDocument/2006/relationships" xmlns:m="http://schemas.openxmlformats.org/officeDocument/2006/math" xmlns:v="urn:schemas-microsoft-com:vml" xmlns:wp="http://schemas.openxmlformats.org/drawingml/2006/wordprocessingDrawing" xmlns:w10="urn:schemas-microsoft-com:office:word" xmlns:w="http://schemas.openxmlformats.org/wordprocessingml/2006/main" xmlns:wne="http://schemas.microsoft.com/office/word/2006/wordml">
+  <w:abstractNum w:abstractNumId="0">
     <w:nsid w:val="005558CD"/>
     <w:multiLevelType w:val="hybridMultilevel"/>
     <w:tmpl w:val="B492B936"/>
@@ -2967,7 +2690,7 @@
       </w:pPr>
     </w:lvl>
   </w:abstractNum>
-  <w:abstractNum w:abstractNumId="1" w15:restartNumberingAfterBreak="0">
+  <w:abstractNum w:abstractNumId="1">
     <w:nsid w:val="21237DF5"/>
     <w:multiLevelType w:val="hybridMultilevel"/>
     <w:tmpl w:val="6AC8DB98"/>
@@ -3056,7 +2779,7 @@
       </w:pPr>
     </w:lvl>
   </w:abstractNum>
-  <w:abstractNum w:abstractNumId="2" w15:restartNumberingAfterBreak="0">
+  <w:abstractNum w:abstractNumId="2">
     <w:nsid w:val="3422285D"/>
     <w:multiLevelType w:val="hybridMultilevel"/>
     <w:tmpl w:val="7B76CF78"/>
@@ -3159,7 +2882,7 @@
 </file>
 
 <file path=word/styles.xml><?xml version="1.0" encoding="utf-8"?>
-<w:styles xmlns:mc="http://schemas.openxmlformats.org/markup-compatibility/2006" xmlns:r="http://schemas.openxmlformats.org/officeDocument/2006/relationships" xmlns:w="http://schemas.openxmlformats.org/wordprocessingml/2006/main" xmlns:w14="http://schemas.microsoft.com/office/word/2010/wordml" xmlns:w15="http://schemas.microsoft.com/office/word/2012/wordml" xmlns:w16se="http://schemas.microsoft.com/office/word/2015/wordml/symex" mc:Ignorable="w14 w15 w16se">
+<w:styles xmlns:r="http://schemas.openxmlformats.org/officeDocument/2006/relationships" xmlns:w="http://schemas.openxmlformats.org/wordprocessingml/2006/main">
   <w:docDefaults>
     <w:rPrDefault>
       <w:rPr>
@@ -3175,382 +2898,149 @@
       </w:pPr>
     </w:pPrDefault>
   </w:docDefaults>
-  <w:latentStyles w:defLockedState="0" w:defUIPriority="99" w:defSemiHidden="0" w:defUnhideWhenUsed="0" w:defQFormat="0" w:count="371">
-    <w:lsdException w:name="Normal" w:uiPriority="0" w:qFormat="1"/>
-    <w:lsdException w:name="heading 1" w:uiPriority="9" w:qFormat="1"/>
-    <w:lsdException w:name="heading 2" w:semiHidden="1" w:uiPriority="9" w:unhideWhenUsed="1" w:qFormat="1"/>
-    <w:lsdException w:name="heading 3" w:semiHidden="1" w:uiPriority="9" w:unhideWhenUsed="1" w:qFormat="1"/>
-    <w:lsdException w:name="heading 4" w:semiHidden="1" w:uiPriority="9" w:unhideWhenUsed="1" w:qFormat="1"/>
-    <w:lsdException w:name="heading 5" w:semiHidden="1" w:uiPriority="9" w:unhideWhenUsed="1" w:qFormat="1"/>
-    <w:lsdException w:name="heading 6" w:semiHidden="1" w:uiPriority="9" w:unhideWhenUsed="1" w:qFormat="1"/>
-    <w:lsdException w:name="heading 7" w:semiHidden="1" w:uiPriority="9" w:unhideWhenUsed="1" w:qFormat="1"/>
-    <w:lsdException w:name="heading 8" w:semiHidden="1" w:uiPriority="9" w:unhideWhenUsed="1" w:qFormat="1"/>
-    <w:lsdException w:name="heading 9" w:semiHidden="1" w:uiPriority="9" w:unhideWhenUsed="1" w:qFormat="1"/>
-    <w:lsdException w:name="index 1" w:semiHidden="1" w:unhideWhenUsed="1"/>
-    <w:lsdException w:name="index 2" w:semiHidden="1" w:unhideWhenUsed="1"/>
-    <w:lsdException w:name="index 3" w:semiHidden="1" w:unhideWhenUsed="1"/>
-    <w:lsdException w:name="index 4" w:semiHidden="1" w:unhideWhenUsed="1"/>
-    <w:lsdException w:name="index 5" w:semiHidden="1" w:unhideWhenUsed="1"/>
-    <w:lsdException w:name="index 6" w:semiHidden="1" w:unhideWhenUsed="1"/>
-    <w:lsdException w:name="index 7" w:semiHidden="1" w:unhideWhenUsed="1"/>
-    <w:lsdException w:name="index 8" w:semiHidden="1" w:unhideWhenUsed="1"/>
-    <w:lsdException w:name="index 9" w:semiHidden="1" w:unhideWhenUsed="1"/>
-    <w:lsdException w:name="toc 1" w:semiHidden="1" w:uiPriority="39" w:unhideWhenUsed="1"/>
-    <w:lsdException w:name="toc 2" w:semiHidden="1" w:uiPriority="39" w:unhideWhenUsed="1"/>
-    <w:lsdException w:name="toc 3" w:semiHidden="1" w:uiPriority="39" w:unhideWhenUsed="1"/>
-    <w:lsdException w:name="toc 4" w:semiHidden="1" w:uiPriority="39" w:unhideWhenUsed="1"/>
-    <w:lsdException w:name="toc 5" w:semiHidden="1" w:uiPriority="39" w:unhideWhenUsed="1"/>
-    <w:lsdException w:name="toc 6" w:semiHidden="1" w:uiPriority="39" w:unhideWhenUsed="1"/>
-    <w:lsdException w:name="toc 7" w:semiHidden="1" w:uiPriority="39" w:unhideWhenUsed="1"/>
-    <w:lsdException w:name="toc 8" w:semiHidden="1" w:uiPriority="39" w:unhideWhenUsed="1"/>
-    <w:lsdException w:name="toc 9" w:semiHidden="1" w:uiPriority="39" w:unhideWhenUsed="1"/>
-    <w:lsdException w:name="Normal Indent" w:semiHidden="1" w:unhideWhenUsed="1"/>
-    <w:lsdException w:name="footnote text" w:semiHidden="1" w:unhideWhenUsed="1"/>
-    <w:lsdException w:name="annotation text" w:semiHidden="1" w:unhideWhenUsed="1"/>
-    <w:lsdException w:name="header" w:semiHidden="1" w:unhideWhenUsed="1"/>
-    <w:lsdException w:name="footer" w:semiHidden="1" w:unhideWhenUsed="1"/>
-    <w:lsdException w:name="index heading" w:semiHidden="1" w:unhideWhenUsed="1"/>
-    <w:lsdException w:name="caption" w:semiHidden="1" w:uiPriority="35" w:unhideWhenUsed="1" w:qFormat="1"/>
-    <w:lsdException w:name="table of figures" w:semiHidden="1" w:unhideWhenUsed="1"/>
-    <w:lsdException w:name="envelope address" w:semiHidden="1" w:unhideWhenUsed="1"/>
-    <w:lsdException w:name="envelope return" w:semiHidden="1" w:unhideWhenUsed="1"/>
-    <w:lsdException w:name="footnote reference" w:semiHidden="1" w:unhideWhenUsed="1"/>
-    <w:lsdException w:name="annotation reference" w:semiHidden="1" w:unhideWhenUsed="1"/>
-    <w:lsdException w:name="line number" w:semiHidden="1" w:unhideWhenUsed="1"/>
-    <w:lsdException w:name="page number" w:semiHidden="1" w:unhideWhenUsed="1"/>
-    <w:lsdException w:name="endnote reference" w:semiHidden="1" w:unhideWhenUsed="1"/>
-    <w:lsdException w:name="endnote text" w:semiHidden="1" w:unhideWhenUsed="1"/>
-    <w:lsdException w:name="table of authorities" w:semiHidden="1" w:unhideWhenUsed="1"/>
-    <w:lsdException w:name="macro" w:semiHidden="1" w:unhideWhenUsed="1"/>
-    <w:lsdException w:name="toa heading" w:semiHidden="1" w:unhideWhenUsed="1"/>
-    <w:lsdException w:name="List" w:semiHidden="1" w:unhideWhenUsed="1"/>
-    <w:lsdException w:name="List Bullet" w:semiHidden="1" w:unhideWhenUsed="1"/>
-    <w:lsdException w:name="List Number" w:semiHidden="1" w:unhideWhenUsed="1"/>
-    <w:lsdException w:name="List 2" w:semiHidden="1" w:unhideWhenUsed="1"/>
-    <w:lsdException w:name="List 3" w:semiHidden="1" w:unhideWhenUsed="1"/>
-    <w:lsdException w:name="List 4" w:semiHidden="1" w:unhideWhenUsed="1"/>
-    <w:lsdException w:name="List 5" w:semiHidden="1" w:unhideWhenUsed="1"/>
-    <w:lsdException w:name="List Bullet 2" w:semiHidden="1" w:unhideWhenUsed="1"/>
-    <w:lsdException w:name="List Bullet 3" w:semiHidden="1" w:unhideWhenUsed="1"/>
-    <w:lsdException w:name="List Bullet 4" w:semiHidden="1" w:unhideWhenUsed="1"/>
-    <w:lsdException w:name="List Bullet 5" w:semiHidden="1" w:unhideWhenUsed="1"/>
-    <w:lsdException w:name="List Number 2" w:semiHidden="1" w:unhideWhenUsed="1"/>
-    <w:lsdException w:name="List Number 3" w:semiHidden="1" w:unhideWhenUsed="1"/>
-    <w:lsdException w:name="List Number 4" w:semiHidden="1" w:unhideWhenUsed="1"/>
-    <w:lsdException w:name="List Number 5" w:semiHidden="1" w:unhideWhenUsed="1"/>
-    <w:lsdException w:name="Title" w:uiPriority="10" w:qFormat="1"/>
-    <w:lsdException w:name="Closing" w:semiHidden="1" w:unhideWhenUsed="1"/>
-    <w:lsdException w:name="Signature" w:semiHidden="1" w:unhideWhenUsed="1"/>
-    <w:lsdException w:name="Default Paragraph Font" w:semiHidden="1" w:uiPriority="1" w:unhideWhenUsed="1"/>
-    <w:lsdException w:name="Body Text" w:semiHidden="1" w:unhideWhenUsed="1"/>
-    <w:lsdException w:name="Body Text Indent" w:semiHidden="1" w:unhideWhenUsed="1"/>
-    <w:lsdException w:name="List Continue" w:semiHidden="1" w:unhideWhenUsed="1"/>
-    <w:lsdException w:name="List Continue 2" w:semiHidden="1" w:unhideWhenUsed="1"/>
-    <w:lsdException w:name="List Continue 3" w:semiHidden="1" w:unhideWhenUsed="1"/>
-    <w:lsdException w:name="List Continue 4" w:semiHidden="1" w:unhideWhenUsed="1"/>
-    <w:lsdException w:name="List Continue 5" w:semiHidden="1" w:unhideWhenUsed="1"/>
-    <w:lsdException w:name="Message Header" w:semiHidden="1" w:unhideWhenUsed="1"/>
-    <w:lsdException w:name="Subtitle" w:uiPriority="11" w:qFormat="1"/>
-    <w:lsdException w:name="Salutation" w:semiHidden="1" w:unhideWhenUsed="1"/>
-    <w:lsdException w:name="Date" w:semiHidden="1" w:unhideWhenUsed="1"/>
-    <w:lsdException w:name="Body Text First Indent" w:semiHidden="1" w:unhideWhenUsed="1"/>
-    <w:lsdException w:name="Body Text First Indent 2" w:semiHidden="1" w:unhideWhenUsed="1"/>
-    <w:lsdException w:name="Note Heading" w:semiHidden="1" w:unhideWhenUsed="1"/>
-    <w:lsdException w:name="Body Text 2" w:semiHidden="1" w:unhideWhenUsed="1"/>
-    <w:lsdException w:name="Body Text 3" w:semiHidden="1" w:unhideWhenUsed="1"/>
-    <w:lsdException w:name="Body Text Indent 2" w:semiHidden="1" w:unhideWhenUsed="1"/>
-    <w:lsdException w:name="Body Text Indent 3" w:semiHidden="1" w:unhideWhenUsed="1"/>
-    <w:lsdException w:name="Block Text" w:semiHidden="1" w:unhideWhenUsed="1"/>
-    <w:lsdException w:name="Hyperlink" w:semiHidden="1" w:unhideWhenUsed="1"/>
-    <w:lsdException w:name="FollowedHyperlink" w:semiHidden="1" w:unhideWhenUsed="1"/>
-    <w:lsdException w:name="Strong" w:uiPriority="22" w:qFormat="1"/>
-    <w:lsdException w:name="Emphasis" w:uiPriority="20" w:qFormat="1"/>
-    <w:lsdException w:name="Document Map" w:semiHidden="1" w:unhideWhenUsed="1"/>
-    <w:lsdException w:name="Plain Text" w:semiHidden="1" w:unhideWhenUsed="1"/>
-    <w:lsdException w:name="E-mail Signature" w:semiHidden="1" w:unhideWhenUsed="1"/>
-    <w:lsdException w:name="HTML Top of Form" w:semiHidden="1" w:unhideWhenUsed="1"/>
-    <w:lsdException w:name="HTML Bottom of Form" w:semiHidden="1" w:unhideWhenUsed="1"/>
-    <w:lsdException w:name="Normal (Web)" w:semiHidden="1" w:unhideWhenUsed="1"/>
-    <w:lsdException w:name="HTML Acronym" w:semiHidden="1" w:unhideWhenUsed="1"/>
-    <w:lsdException w:name="HTML Address" w:semiHidden="1" w:unhideWhenUsed="1"/>
-    <w:lsdException w:name="HTML Cite" w:semiHidden="1" w:unhideWhenUsed="1"/>
-    <w:lsdException w:name="HTML Code" w:semiHidden="1" w:unhideWhenUsed="1"/>
-    <w:lsdException w:name="HTML Definition" w:semiHidden="1" w:unhideWhenUsed="1"/>
-    <w:lsdException w:name="HTML Keyboard" w:semiHidden="1" w:unhideWhenUsed="1"/>
-    <w:lsdException w:name="HTML Preformatted" w:semiHidden="1" w:unhideWhenUsed="1"/>
-    <w:lsdException w:name="HTML Sample" w:semiHidden="1" w:unhideWhenUsed="1"/>
-    <w:lsdException w:name="HTML Typewriter" w:semiHidden="1" w:unhideWhenUsed="1"/>
-    <w:lsdException w:name="HTML Variable" w:semiHidden="1" w:unhideWhenUsed="1"/>
-    <w:lsdException w:name="Normal Table" w:semiHidden="1" w:unhideWhenUsed="1"/>
-    <w:lsdException w:name="annotation subject" w:semiHidden="1" w:unhideWhenUsed="1"/>
-    <w:lsdException w:name="No List" w:semiHidden="1" w:unhideWhenUsed="1"/>
-    <w:lsdException w:name="Outline List 1" w:semiHidden="1" w:unhideWhenUsed="1"/>
-    <w:lsdException w:name="Outline List 2" w:semiHidden="1" w:unhideWhenUsed="1"/>
-    <w:lsdException w:name="Outline List 3" w:semiHidden="1" w:unhideWhenUsed="1"/>
-    <w:lsdException w:name="Table Simple 1" w:semiHidden="1" w:unhideWhenUsed="1"/>
-    <w:lsdException w:name="Table Simple 2" w:semiHidden="1" w:unhideWhenUsed="1"/>
-    <w:lsdException w:name="Table Simple 3" w:semiHidden="1" w:unhideWhenUsed="1"/>
-    <w:lsdException w:name="Table Classic 1" w:semiHidden="1" w:unhideWhenUsed="1"/>
-    <w:lsdException w:name="Table Classic 2" w:semiHidden="1" w:unhideWhenUsed="1"/>
-    <w:lsdException w:name="Table Classic 3" w:semiHidden="1" w:unhideWhenUsed="1"/>
-    <w:lsdException w:name="Table Classic 4" w:semiHidden="1" w:unhideWhenUsed="1"/>
-    <w:lsdException w:name="Table Colorful 1" w:semiHidden="1" w:unhideWhenUsed="1"/>
-    <w:lsdException w:name="Table Colorful 2" w:semiHidden="1" w:unhideWhenUsed="1"/>
-    <w:lsdException w:name="Table Colorful 3" w:semiHidden="1" w:unhideWhenUsed="1"/>
-    <w:lsdException w:name="Table Columns 1" w:semiHidden="1" w:unhideWhenUsed="1"/>
-    <w:lsdException w:name="Table Columns 2" w:semiHidden="1" w:unhideWhenUsed="1"/>
-    <w:lsdException w:name="Table Columns 3" w:semiHidden="1" w:unhideWhenUsed="1"/>
-    <w:lsdException w:name="Table Columns 4" w:semiHidden="1" w:unhideWhenUsed="1"/>
-    <w:lsdException w:name="Table Columns 5" w:semiHidden="1" w:unhideWhenUsed="1"/>
-    <w:lsdException w:name="Table Grid 1" w:semiHidden="1" w:unhideWhenUsed="1"/>
-    <w:lsdException w:name="Table Grid 2" w:semiHidden="1" w:unhideWhenUsed="1"/>
-    <w:lsdException w:name="Table Grid 3" w:semiHidden="1" w:unhideWhenUsed="1"/>
-    <w:lsdException w:name="Table Grid 4" w:semiHidden="1" w:unhideWhenUsed="1"/>
-    <w:lsdException w:name="Table Grid 5" w:semiHidden="1" w:unhideWhenUsed="1"/>
-    <w:lsdException w:name="Table Grid 6" w:semiHidden="1" w:unhideWhenUsed="1"/>
-    <w:lsdException w:name="Table Grid 7" w:semiHidden="1" w:unhideWhenUsed="1"/>
-    <w:lsdException w:name="Table Grid 8" w:semiHidden="1" w:unhideWhenUsed="1"/>
-    <w:lsdException w:name="Table List 1" w:semiHidden="1" w:unhideWhenUsed="1"/>
-    <w:lsdException w:name="Table List 2" w:semiHidden="1" w:unhideWhenUsed="1"/>
-    <w:lsdException w:name="Table List 3" w:semiHidden="1" w:unhideWhenUsed="1"/>
-    <w:lsdException w:name="Table List 4" w:semiHidden="1" w:unhideWhenUsed="1"/>
-    <w:lsdException w:name="Table List 5" w:semiHidden="1" w:unhideWhenUsed="1"/>
-    <w:lsdException w:name="Table List 6" w:semiHidden="1" w:unhideWhenUsed="1"/>
-    <w:lsdException w:name="Table List 7" w:semiHidden="1" w:unhideWhenUsed="1"/>
-    <w:lsdException w:name="Table List 8" w:semiHidden="1" w:unhideWhenUsed="1"/>
-    <w:lsdException w:name="Table 3D effects 1" w:semiHidden="1" w:unhideWhenUsed="1"/>
-    <w:lsdException w:name="Table 3D effects 2" w:semiHidden="1" w:unhideWhenUsed="1"/>
-    <w:lsdException w:name="Table 3D effects 3" w:semiHidden="1" w:unhideWhenUsed="1"/>
-    <w:lsdException w:name="Table Contemporary" w:semiHidden="1" w:unhideWhenUsed="1"/>
-    <w:lsdException w:name="Table Elegant" w:semiHidden="1" w:unhideWhenUsed="1"/>
-    <w:lsdException w:name="Table Professional" w:semiHidden="1" w:unhideWhenUsed="1"/>
-    <w:lsdException w:name="Table Subtle 1" w:semiHidden="1" w:unhideWhenUsed="1"/>
-    <w:lsdException w:name="Table Subtle 2" w:semiHidden="1" w:unhideWhenUsed="1"/>
-    <w:lsdException w:name="Table Web 1" w:semiHidden="1" w:unhideWhenUsed="1"/>
-    <w:lsdException w:name="Table Web 2" w:semiHidden="1" w:unhideWhenUsed="1"/>
-    <w:lsdException w:name="Table Web 3" w:semiHidden="1" w:unhideWhenUsed="1"/>
-    <w:lsdException w:name="Balloon Text" w:semiHidden="1" w:unhideWhenUsed="1"/>
-    <w:lsdException w:name="Table Grid" w:uiPriority="39"/>
-    <w:lsdException w:name="Table Theme" w:semiHidden="1" w:unhideWhenUsed="1"/>
-    <w:lsdException w:name="Placeholder Text" w:semiHidden="1"/>
-    <w:lsdException w:name="No Spacing" w:uiPriority="1" w:qFormat="1"/>
-    <w:lsdException w:name="Light Shading" w:uiPriority="60"/>
-    <w:lsdException w:name="Light List" w:uiPriority="61"/>
-    <w:lsdException w:name="Light Grid" w:uiPriority="62"/>
-    <w:lsdException w:name="Medium Shading 1" w:uiPriority="63"/>
-    <w:lsdException w:name="Medium Shading 2" w:uiPriority="64"/>
-    <w:lsdException w:name="Medium List 1" w:uiPriority="65"/>
-    <w:lsdException w:name="Medium List 2" w:uiPriority="66"/>
-    <w:lsdException w:name="Medium Grid 1" w:uiPriority="67"/>
-    <w:lsdException w:name="Medium Grid 2" w:uiPriority="68"/>
-    <w:lsdException w:name="Medium Grid 3" w:uiPriority="69"/>
-    <w:lsdException w:name="Dark List" w:uiPriority="70"/>
-    <w:lsdException w:name="Colorful Shading" w:uiPriority="71"/>
-    <w:lsdException w:name="Colorful List" w:uiPriority="72"/>
-    <w:lsdException w:name="Colorful Grid" w:uiPriority="73"/>
-    <w:lsdException w:name="Light Shading Accent 1" w:uiPriority="60"/>
-    <w:lsdException w:name="Light List Accent 1" w:uiPriority="61"/>
-    <w:lsdException w:name="Light Grid Accent 1" w:uiPriority="62"/>
-    <w:lsdException w:name="Medium Shading 1 Accent 1" w:uiPriority="63"/>
-    <w:lsdException w:name="Medium Shading 2 Accent 1" w:uiPriority="64"/>
-    <w:lsdException w:name="Medium List 1 Accent 1" w:uiPriority="65"/>
-    <w:lsdException w:name="Revision" w:semiHidden="1"/>
-    <w:lsdException w:name="List Paragraph" w:uiPriority="34" w:qFormat="1"/>
-    <w:lsdException w:name="Quote" w:uiPriority="29" w:qFormat="1"/>
-    <w:lsdException w:name="Intense Quote" w:uiPriority="30" w:qFormat="1"/>
-    <w:lsdException w:name="Medium List 2 Accent 1" w:uiPriority="66"/>
-    <w:lsdException w:name="Medium Grid 1 Accent 1" w:uiPriority="67"/>
-    <w:lsdException w:name="Medium Grid 2 Accent 1" w:uiPriority="68"/>
-    <w:lsdException w:name="Medium Grid 3 Accent 1" w:uiPriority="69"/>
-    <w:lsdException w:name="Dark List Accent 1" w:uiPriority="70"/>
-    <w:lsdException w:name="Colorful Shading Accent 1" w:uiPriority="71"/>
-    <w:lsdException w:name="Colorful List Accent 1" w:uiPriority="72"/>
-    <w:lsdException w:name="Colorful Grid Accent 1" w:uiPriority="73"/>
-    <w:lsdException w:name="Light Shading Accent 2" w:uiPriority="60"/>
-    <w:lsdException w:name="Light List Accent 2" w:uiPriority="61"/>
-    <w:lsdException w:name="Light Grid Accent 2" w:uiPriority="62"/>
-    <w:lsdException w:name="Medium Shading 1 Accent 2" w:uiPriority="63"/>
-    <w:lsdException w:name="Medium Shading 2 Accent 2" w:uiPriority="64"/>
-    <w:lsdException w:name="Medium List 1 Accent 2" w:uiPriority="65"/>
-    <w:lsdException w:name="Medium List 2 Accent 2" w:uiPriority="66"/>
-    <w:lsdException w:name="Medium Grid 1 Accent 2" w:uiPriority="67"/>
-    <w:lsdException w:name="Medium Grid 2 Accent 2" w:uiPriority="68"/>
-    <w:lsdException w:name="Medium Grid 3 Accent 2" w:uiPriority="69"/>
-    <w:lsdException w:name="Dark List Accent 2" w:uiPriority="70"/>
-    <w:lsdException w:name="Colorful Shading Accent 2" w:uiPriority="71"/>
-    <w:lsdException w:name="Colorful List Accent 2" w:uiPriority="72"/>
-    <w:lsdException w:name="Colorful Grid Accent 2" w:uiPriority="73"/>
-    <w:lsdException w:name="Light Shading Accent 3" w:uiPriority="60"/>
-    <w:lsdException w:name="Light List Accent 3" w:uiPriority="61"/>
-    <w:lsdException w:name="Light Grid Accent 3" w:uiPriority="62"/>
-    <w:lsdException w:name="Medium Shading 1 Accent 3" w:uiPriority="63"/>
-    <w:lsdException w:name="Medium Shading 2 Accent 3" w:uiPriority="64"/>
-    <w:lsdException w:name="Medium List 1 Accent 3" w:uiPriority="65"/>
-    <w:lsdException w:name="Medium List 2 Accent 3" w:uiPriority="66"/>
-    <w:lsdException w:name="Medium Grid 1 Accent 3" w:uiPriority="67"/>
-    <w:lsdException w:name="Medium Grid 2 Accent 3" w:uiPriority="68"/>
-    <w:lsdException w:name="Medium Grid 3 Accent 3" w:uiPriority="69"/>
-    <w:lsdException w:name="Dark List Accent 3" w:uiPriority="70"/>
-    <w:lsdException w:name="Colorful Shading Accent 3" w:uiPriority="71"/>
-    <w:lsdException w:name="Colorful List Accent 3" w:uiPriority="72"/>
-    <w:lsdException w:name="Colorful Grid Accent 3" w:uiPriority="73"/>
-    <w:lsdException w:name="Light Shading Accent 4" w:uiPriority="60"/>
-    <w:lsdException w:name="Light List Accent 4" w:uiPriority="61"/>
-    <w:lsdException w:name="Light Grid Accent 4" w:uiPriority="62"/>
-    <w:lsdException w:name="Medium Shading 1 Accent 4" w:uiPriority="63"/>
-    <w:lsdException w:name="Medium Shading 2 Accent 4" w:uiPriority="64"/>
-    <w:lsdException w:name="Medium List 1 Accent 4" w:uiPriority="65"/>
-    <w:lsdException w:name="Medium List 2 Accent 4" w:uiPriority="66"/>
-    <w:lsdException w:name="Medium Grid 1 Accent 4" w:uiPriority="67"/>
-    <w:lsdException w:name="Medium Grid 2 Accent 4" w:uiPriority="68"/>
-    <w:lsdException w:name="Medium Grid 3 Accent 4" w:uiPriority="69"/>
-    <w:lsdException w:name="Dark List Accent 4" w:uiPriority="70"/>
-    <w:lsdException w:name="Colorful Shading Accent 4" w:uiPriority="71"/>
-    <w:lsdException w:name="Colorful List Accent 4" w:uiPriority="72"/>
-    <w:lsdException w:name="Colorful Grid Accent 4" w:uiPriority="73"/>
-    <w:lsdException w:name="Light Shading Accent 5" w:uiPriority="60"/>
-    <w:lsdException w:name="Light List Accent 5" w:uiPriority="61"/>
-    <w:lsdException w:name="Light Grid Accent 5" w:uiPriority="62"/>
-    <w:lsdException w:name="Medium Shading 1 Accent 5" w:uiPriority="63"/>
-    <w:lsdException w:name="Medium Shading 2 Accent 5" w:uiPriority="64"/>
-    <w:lsdException w:name="Medium List 1 Accent 5" w:uiPriority="65"/>
-    <w:lsdException w:name="Medium List 2 Accent 5" w:uiPriority="66"/>
-    <w:lsdException w:name="Medium Grid 1 Accent 5" w:uiPriority="67"/>
-    <w:lsdException w:name="Medium Grid 2 Accent 5" w:uiPriority="68"/>
-    <w:lsdException w:name="Medium Grid 3 Accent 5" w:uiPriority="69"/>
-    <w:lsdException w:name="Dark List Accent 5" w:uiPriority="70"/>
-    <w:lsdException w:name="Colorful Shading Accent 5" w:uiPriority="71"/>
-    <w:lsdException w:name="Colorful List Accent 5" w:uiPriority="72"/>
-    <w:lsdException w:name="Colorful Grid Accent 5" w:uiPriority="73"/>
-    <w:lsdException w:name="Light Shading Accent 6" w:uiPriority="60"/>
-    <w:lsdException w:name="Light List Accent 6" w:uiPriority="61"/>
-    <w:lsdException w:name="Light Grid Accent 6" w:uiPriority="62"/>
-    <w:lsdException w:name="Medium Shading 1 Accent 6" w:uiPriority="63"/>
-    <w:lsdException w:name="Medium Shading 2 Accent 6" w:uiPriority="64"/>
-    <w:lsdException w:name="Medium List 1 Accent 6" w:uiPriority="65"/>
-    <w:lsdException w:name="Medium List 2 Accent 6" w:uiPriority="66"/>
-    <w:lsdException w:name="Medium Grid 1 Accent 6" w:uiPriority="67"/>
-    <w:lsdException w:name="Medium Grid 2 Accent 6" w:uiPriority="68"/>
-    <w:lsdException w:name="Medium Grid 3 Accent 6" w:uiPriority="69"/>
-    <w:lsdException w:name="Dark List Accent 6" w:uiPriority="70"/>
-    <w:lsdException w:name="Colorful Shading Accent 6" w:uiPriority="71"/>
-    <w:lsdException w:name="Colorful List Accent 6" w:uiPriority="72"/>
-    <w:lsdException w:name="Colorful Grid Accent 6" w:uiPriority="73"/>
-    <w:lsdException w:name="Subtle Emphasis" w:uiPriority="19" w:qFormat="1"/>
-    <w:lsdException w:name="Intense Emphasis" w:uiPriority="21" w:qFormat="1"/>
-    <w:lsdException w:name="Subtle Reference" w:uiPriority="31" w:qFormat="1"/>
-    <w:lsdException w:name="Intense Reference" w:uiPriority="32" w:qFormat="1"/>
-    <w:lsdException w:name="Book Title" w:uiPriority="33" w:qFormat="1"/>
-    <w:lsdException w:name="Bibliography" w:semiHidden="1" w:uiPriority="37" w:unhideWhenUsed="1"/>
-    <w:lsdException w:name="TOC Heading" w:semiHidden="1" w:uiPriority="39" w:unhideWhenUsed="1" w:qFormat="1"/>
-    <w:lsdException w:name="Plain Table 1" w:uiPriority="41"/>
-    <w:lsdException w:name="Plain Table 2" w:uiPriority="42"/>
-    <w:lsdException w:name="Plain Table 3" w:uiPriority="43"/>
-    <w:lsdException w:name="Plain Table 4" w:uiPriority="44"/>
-    <w:lsdException w:name="Plain Table 5" w:uiPriority="45"/>
-    <w:lsdException w:name="Grid Table Light" w:uiPriority="40"/>
-    <w:lsdException w:name="Grid Table 1 Light" w:uiPriority="46"/>
-    <w:lsdException w:name="Grid Table 2" w:uiPriority="47"/>
-    <w:lsdException w:name="Grid Table 3" w:uiPriority="48"/>
-    <w:lsdException w:name="Grid Table 4" w:uiPriority="49"/>
-    <w:lsdException w:name="Grid Table 5 Dark" w:uiPriority="50"/>
-    <w:lsdException w:name="Grid Table 6 Colorful" w:uiPriority="51"/>
-    <w:lsdException w:name="Grid Table 7 Colorful" w:uiPriority="52"/>
-    <w:lsdException w:name="Grid Table 1 Light Accent 1" w:uiPriority="46"/>
-    <w:lsdException w:name="Grid Table 2 Accent 1" w:uiPriority="47"/>
-    <w:lsdException w:name="Grid Table 3 Accent 1" w:uiPriority="48"/>
-    <w:lsdException w:name="Grid Table 4 Accent 1" w:uiPriority="49"/>
-    <w:lsdException w:name="Grid Table 5 Dark Accent 1" w:uiPriority="50"/>
-    <w:lsdException w:name="Grid Table 6 Colorful Accent 1" w:uiPriority="51"/>
-    <w:lsdException w:name="Grid Table 7 Colorful Accent 1" w:uiPriority="52"/>
-    <w:lsdException w:name="Grid Table 1 Light Accent 2" w:uiPriority="46"/>
-    <w:lsdException w:name="Grid Table 2 Accent 2" w:uiPriority="47"/>
-    <w:lsdException w:name="Grid Table 3 Accent 2" w:uiPriority="48"/>
-    <w:lsdException w:name="Grid Table 4 Accent 2" w:uiPriority="49"/>
-    <w:lsdException w:name="Grid Table 5 Dark Accent 2" w:uiPriority="50"/>
-    <w:lsdException w:name="Grid Table 6 Colorful Accent 2" w:uiPriority="51"/>
-    <w:lsdException w:name="Grid Table 7 Colorful Accent 2" w:uiPriority="52"/>
-    <w:lsdException w:name="Grid Table 1 Light Accent 3" w:uiPriority="46"/>
-    <w:lsdException w:name="Grid Table 2 Accent 3" w:uiPriority="47"/>
-    <w:lsdException w:name="Grid Table 3 Accent 3" w:uiPriority="48"/>
-    <w:lsdException w:name="Grid Table 4 Accent 3" w:uiPriority="49"/>
-    <w:lsdException w:name="Grid Table 5 Dark Accent 3" w:uiPriority="50"/>
-    <w:lsdException w:name="Grid Table 6 Colorful Accent 3" w:uiPriority="51"/>
-    <w:lsdException w:name="Grid Table 7 Colorful Accent 3" w:uiPriority="52"/>
-    <w:lsdException w:name="Grid Table 1 Light Accent 4" w:uiPriority="46"/>
-    <w:lsdException w:name="Grid Table 2 Accent 4" w:uiPriority="47"/>
-    <w:lsdException w:name="Grid Table 3 Accent 4" w:uiPriority="48"/>
-    <w:lsdException w:name="Grid Table 4 Accent 4" w:uiPriority="49"/>
-    <w:lsdException w:name="Grid Table 5 Dark Accent 4" w:uiPriority="50"/>
-    <w:lsdException w:name="Grid Table 6 Colorful Accent 4" w:uiPriority="51"/>
-    <w:lsdException w:name="Grid Table 7 Colorful Accent 4" w:uiPriority="52"/>
-    <w:lsdException w:name="Grid Table 1 Light Accent 5" w:uiPriority="46"/>
-    <w:lsdException w:name="Grid Table 2 Accent 5" w:uiPriority="47"/>
-    <w:lsdException w:name="Grid Table 3 Accent 5" w:uiPriority="48"/>
-    <w:lsdException w:name="Grid Table 4 Accent 5" w:uiPriority="49"/>
-    <w:lsdException w:name="Grid Table 5 Dark Accent 5" w:uiPriority="50"/>
-    <w:lsdException w:name="Grid Table 6 Colorful Accent 5" w:uiPriority="51"/>
-    <w:lsdException w:name="Grid Table 7 Colorful Accent 5" w:uiPriority="52"/>
-    <w:lsdException w:name="Grid Table 1 Light Accent 6" w:uiPriority="46"/>
-    <w:lsdException w:name="Grid Table 2 Accent 6" w:uiPriority="47"/>
-    <w:lsdException w:name="Grid Table 3 Accent 6" w:uiPriority="48"/>
-    <w:lsdException w:name="Grid Table 4 Accent 6" w:uiPriority="49"/>
-    <w:lsdException w:name="Grid Table 5 Dark Accent 6" w:uiPriority="50"/>
-    <w:lsdException w:name="Grid Table 6 Colorful Accent 6" w:uiPriority="51"/>
-    <w:lsdException w:name="Grid Table 7 Colorful Accent 6" w:uiPriority="52"/>
-    <w:lsdException w:name="List Table 1 Light" w:uiPriority="46"/>
-    <w:lsdException w:name="List Table 2" w:uiPriority="47"/>
-    <w:lsdException w:name="List Table 3" w:uiPriority="48"/>
-    <w:lsdException w:name="List Table 4" w:uiPriority="49"/>
-    <w:lsdException w:name="List Table 5 Dark" w:uiPriority="50"/>
-    <w:lsdException w:name="List Table 6 Colorful" w:uiPriority="51"/>
-    <w:lsdException w:name="List Table 7 Colorful" w:uiPriority="52"/>
-    <w:lsdException w:name="List Table 1 Light Accent 1" w:uiPriority="46"/>
-    <w:lsdException w:name="List Table 2 Accent 1" w:uiPriority="47"/>
-    <w:lsdException w:name="List Table 3 Accent 1" w:uiPriority="48"/>
-    <w:lsdException w:name="List Table 4 Accent 1" w:uiPriority="49"/>
-    <w:lsdException w:name="List Table 5 Dark Accent 1" w:uiPriority="50"/>
-    <w:lsdException w:name="List Table 6 Colorful Accent 1" w:uiPriority="51"/>
-    <w:lsdException w:name="List Table 7 Colorful Accent 1" w:uiPriority="52"/>
-    <w:lsdException w:name="List Table 1 Light Accent 2" w:uiPriority="46"/>
-    <w:lsdException w:name="List Table 2 Accent 2" w:uiPriority="47"/>
-    <w:lsdException w:name="List Table 3 Accent 2" w:uiPriority="48"/>
-    <w:lsdException w:name="List Table 4 Accent 2" w:uiPriority="49"/>
-    <w:lsdException w:name="List Table 5 Dark Accent 2" w:uiPriority="50"/>
-    <w:lsdException w:name="List Table 6 Colorful Accent 2" w:uiPriority="51"/>
-    <w:lsdException w:name="List Table 7 Colorful Accent 2" w:uiPriority="52"/>
-    <w:lsdException w:name="List Table 1 Light Accent 3" w:uiPriority="46"/>
-    <w:lsdException w:name="List Table 2 Accent 3" w:uiPriority="47"/>
-    <w:lsdException w:name="List Table 3 Accent 3" w:uiPriority="48"/>
-    <w:lsdException w:name="List Table 4 Accent 3" w:uiPriority="49"/>
-    <w:lsdException w:name="List Table 5 Dark Accent 3" w:uiPriority="50"/>
-    <w:lsdException w:name="List Table 6 Colorful Accent 3" w:uiPriority="51"/>
-    <w:lsdException w:name="List Table 7 Colorful Accent 3" w:uiPriority="52"/>
-    <w:lsdException w:name="List Table 1 Light Accent 4" w:uiPriority="46"/>
-    <w:lsdException w:name="List Table 2 Accent 4" w:uiPriority="47"/>
-    <w:lsdException w:name="List Table 3 Accent 4" w:uiPriority="48"/>
-    <w:lsdException w:name="List Table 4 Accent 4" w:uiPriority="49"/>
-    <w:lsdException w:name="List Table 5 Dark Accent 4" w:uiPriority="50"/>
-    <w:lsdException w:name="List Table 6 Colorful Accent 4" w:uiPriority="51"/>
-    <w:lsdException w:name="List Table 7 Colorful Accent 4" w:uiPriority="52"/>
-    <w:lsdException w:name="List Table 1 Light Accent 5" w:uiPriority="46"/>
-    <w:lsdException w:name="List Table 2 Accent 5" w:uiPriority="47"/>
-    <w:lsdException w:name="List Table 3 Accent 5" w:uiPriority="48"/>
-    <w:lsdException w:name="List Table 4 Accent 5" w:uiPriority="49"/>
-    <w:lsdException w:name="List Table 5 Dark Accent 5" w:uiPriority="50"/>
-    <w:lsdException w:name="List Table 6 Colorful Accent 5" w:uiPriority="51"/>
-    <w:lsdException w:name="List Table 7 Colorful Accent 5" w:uiPriority="52"/>
-    <w:lsdException w:name="List Table 1 Light Accent 6" w:uiPriority="46"/>
-    <w:lsdException w:name="List Table 2 Accent 6" w:uiPriority="47"/>
-    <w:lsdException w:name="List Table 3 Accent 6" w:uiPriority="48"/>
-    <w:lsdException w:name="List Table 4 Accent 6" w:uiPriority="49"/>
-    <w:lsdException w:name="List Table 5 Dark Accent 6" w:uiPriority="50"/>
-    <w:lsdException w:name="List Table 6 Colorful Accent 6" w:uiPriority="51"/>
-    <w:lsdException w:name="List Table 7 Colorful Accent 6" w:uiPriority="52"/>
+  <w:latentStyles w:defLockedState="0" w:defUIPriority="99" w:defSemiHidden="1" w:defUnhideWhenUsed="1" w:defQFormat="0" w:count="267">
+    <w:lsdException w:name="Normal" w:semiHidden="0" w:uiPriority="0" w:unhideWhenUsed="0" w:qFormat="1"/>
+    <w:lsdException w:name="heading 1" w:semiHidden="0" w:uiPriority="9" w:unhideWhenUsed="0" w:qFormat="1"/>
+    <w:lsdException w:name="heading 2" w:uiPriority="9" w:qFormat="1"/>
+    <w:lsdException w:name="heading 3" w:uiPriority="9" w:qFormat="1"/>
+    <w:lsdException w:name="heading 4" w:uiPriority="9" w:qFormat="1"/>
+    <w:lsdException w:name="heading 5" w:uiPriority="9" w:qFormat="1"/>
+    <w:lsdException w:name="heading 6" w:uiPriority="9" w:qFormat="1"/>
+    <w:lsdException w:name="heading 7" w:uiPriority="9" w:qFormat="1"/>
+    <w:lsdException w:name="heading 8" w:uiPriority="9" w:qFormat="1"/>
+    <w:lsdException w:name="heading 9" w:uiPriority="9" w:qFormat="1"/>
+    <w:lsdException w:name="toc 1" w:uiPriority="39"/>
+    <w:lsdException w:name="toc 2" w:uiPriority="39"/>
+    <w:lsdException w:name="toc 3" w:uiPriority="39"/>
+    <w:lsdException w:name="toc 4" w:uiPriority="39"/>
+    <w:lsdException w:name="toc 5" w:uiPriority="39"/>
+    <w:lsdException w:name="toc 6" w:uiPriority="39"/>
+    <w:lsdException w:name="toc 7" w:uiPriority="39"/>
+    <w:lsdException w:name="toc 8" w:uiPriority="39"/>
+    <w:lsdException w:name="toc 9" w:uiPriority="39"/>
+    <w:lsdException w:name="caption" w:uiPriority="35" w:qFormat="1"/>
+    <w:lsdException w:name="Title" w:semiHidden="0" w:uiPriority="10" w:unhideWhenUsed="0" w:qFormat="1"/>
+    <w:lsdException w:name="Default Paragraph Font" w:uiPriority="1"/>
+    <w:lsdException w:name="Subtitle" w:semiHidden="0" w:uiPriority="11" w:unhideWhenUsed="0" w:qFormat="1"/>
+    <w:lsdException w:name="Strong" w:semiHidden="0" w:uiPriority="22" w:unhideWhenUsed="0" w:qFormat="1"/>
+    <w:lsdException w:name="Emphasis" w:semiHidden="0" w:uiPriority="20" w:unhideWhenUsed="0" w:qFormat="1"/>
+    <w:lsdException w:name="Table Grid" w:semiHidden="0" w:uiPriority="39" w:unhideWhenUsed="0"/>
+    <w:lsdException w:name="Placeholder Text" w:unhideWhenUsed="0"/>
+    <w:lsdException w:name="No Spacing" w:semiHidden="0" w:uiPriority="1" w:unhideWhenUsed="0" w:qFormat="1"/>
+    <w:lsdException w:name="Light Shading" w:semiHidden="0" w:uiPriority="60" w:unhideWhenUsed="0"/>
+    <w:lsdException w:name="Light List" w:semiHidden="0" w:uiPriority="61" w:unhideWhenUsed="0"/>
+    <w:lsdException w:name="Light Grid" w:semiHidden="0" w:uiPriority="62" w:unhideWhenUsed="0"/>
+    <w:lsdException w:name="Medium Shading 1" w:semiHidden="0" w:uiPriority="63" w:unhideWhenUsed="0"/>
+    <w:lsdException w:name="Medium Shading 2" w:semiHidden="0" w:uiPriority="64" w:unhideWhenUsed="0"/>
+    <w:lsdException w:name="Medium List 1" w:semiHidden="0" w:uiPriority="65" w:unhideWhenUsed="0"/>
+    <w:lsdException w:name="Medium List 2" w:semiHidden="0" w:uiPriority="66" w:unhideWhenUsed="0"/>
+    <w:lsdException w:name="Medium Grid 1" w:semiHidden="0" w:uiPriority="67" w:unhideWhenUsed="0"/>
+    <w:lsdException w:name="Medium Grid 2" w:semiHidden="0" w:uiPriority="68" w:unhideWhenUsed="0"/>
+    <w:lsdException w:name="Medium Grid 3" w:semiHidden="0" w:uiPriority="69" w:unhideWhenUsed="0"/>
+    <w:lsdException w:name="Dark List" w:semiHidden="0" w:uiPriority="70" w:unhideWhenUsed="0"/>
+    <w:lsdException w:name="Colorful Shading" w:semiHidden="0" w:uiPriority="71" w:unhideWhenUsed="0"/>
+    <w:lsdException w:name="Colorful List" w:semiHidden="0" w:uiPriority="72" w:unhideWhenUsed="0"/>
+    <w:lsdException w:name="Colorful Grid" w:semiHidden="0" w:uiPriority="73" w:unhideWhenUsed="0"/>
+    <w:lsdException w:name="Light Shading Accent 1" w:semiHidden="0" w:uiPriority="60" w:unhideWhenUsed="0"/>
+    <w:lsdException w:name="Light List Accent 1" w:semiHidden="0" w:uiPriority="61" w:unhideWhenUsed="0"/>
+    <w:lsdException w:name="Light Grid Accent 1" w:semiHidden="0" w:uiPriority="62" w:unhideWhenUsed="0"/>
+    <w:lsdException w:name="Medium Shading 1 Accent 1" w:semiHidden="0" w:uiPriority="63" w:unhideWhenUsed="0"/>
+    <w:lsdException w:name="Medium Shading 2 Accent 1" w:semiHidden="0" w:uiPriority="64" w:unhideWhenUsed="0"/>
+    <w:lsdException w:name="Medium List 1 Accent 1" w:semiHidden="0" w:uiPriority="65" w:unhideWhenUsed="0"/>
+    <w:lsdException w:name="Revision" w:unhideWhenUsed="0"/>
+    <w:lsdException w:name="List Paragraph" w:semiHidden="0" w:uiPriority="34" w:unhideWhenUsed="0" w:qFormat="1"/>
+    <w:lsdException w:name="Quote" w:semiHidden="0" w:uiPriority="29" w:unhideWhenUsed="0" w:qFormat="1"/>
+    <w:lsdException w:name="Intense Quote" w:semiHidden="0" w:uiPriority="30" w:unhideWhenUsed="0" w:qFormat="1"/>
+    <w:lsdException w:name="Medium List 2 Accent 1" w:semiHidden="0" w:uiPriority="66" w:unhideWhenUsed="0"/>
+    <w:lsdException w:name="Medium Grid 1 Accent 1" w:semiHidden="0" w:uiPriority="67" w:unhideWhenUsed="0"/>
+    <w:lsdException w:name="Medium Grid 2 Accent 1" w:semiHidden="0" w:uiPriority="68" w:unhideWhenUsed="0"/>
+    <w:lsdException w:name="Medium Grid 3 Accent 1" w:semiHidden="0" w:uiPriority="69" w:unhideWhenUsed="0"/>
+    <w:lsdException w:name="Dark List Accent 1" w:semiHidden="0" w:uiPriority="70" w:unhideWhenUsed="0"/>
+    <w:lsdException w:name="Colorful Shading Accent 1" w:semiHidden="0" w:uiPriority="71" w:unhideWhenUsed="0"/>
+    <w:lsdException w:name="Colorful List Accent 1" w:semiHidden="0" w:uiPriority="72" w:unhideWhenUsed="0"/>
+    <w:lsdException w:name="Colorful Grid Accent 1" w:semiHidden="0" w:uiPriority="73" w:unhideWhenUsed="0"/>
+    <w:lsdException w:name="Light Shading Accent 2" w:semiHidden="0" w:uiPriority="60" w:unhideWhenUsed="0"/>
+    <w:lsdException w:name="Light List Accent 2" w:semiHidden="0" w:uiPriority="61" w:unhideWhenUsed="0"/>
+    <w:lsdException w:name="Light Grid Accent 2" w:semiHidden="0" w:uiPriority="62" w:unhideWhenUsed="0"/>
+    <w:lsdException w:name="Medium Shading 1 Accent 2" w:semiHidden="0" w:uiPriority="63" w:unhideWhenUsed="0"/>
+    <w:lsdException w:name="Medium Shading 2 Accent 2" w:semiHidden="0" w:uiPriority="64" w:unhideWhenUsed="0"/>
+    <w:lsdException w:name="Medium List 1 Accent 2" w:semiHidden="0" w:uiPriority="65" w:unhideWhenUsed="0"/>
+    <w:lsdException w:name="Medium List 2 Accent 2" w:semiHidden="0" w:uiPriority="66" w:unhideWhenUsed="0"/>
+    <w:lsdException w:name="Medium Grid 1 Accent 2" w:semiHidden="0" w:uiPriority="67" w:unhideWhenUsed="0"/>
+    <w:lsdException w:name="Medium Grid 2 Accent 2" w:semiHidden="0" w:uiPriority="68" w:unhideWhenUsed="0"/>
+    <w:lsdException w:name="Medium Grid 3 Accent 2" w:semiHidden="0" w:uiPriority="69" w:unhideWhenUsed="0"/>
+    <w:lsdException w:name="Dark List Accent 2" w:semiHidden="0" w:uiPriority="70" w:unhideWhenUsed="0"/>
+    <w:lsdException w:name="Colorful Shading Accent 2" w:semiHidden="0" w:uiPriority="71" w:unhideWhenUsed="0"/>
+    <w:lsdException w:name="Colorful List Accent 2" w:semiHidden="0" w:uiPriority="72" w:unhideWhenUsed="0"/>
+    <w:lsdException w:name="Colorful Grid Accent 2" w:semiHidden="0" w:uiPriority="73" w:unhideWhenUsed="0"/>
+    <w:lsdException w:name="Light Shading Accent 3" w:semiHidden="0" w:uiPriority="60" w:unhideWhenUsed="0"/>
+    <w:lsdException w:name="Light List Accent 3" w:semiHidden="0" w:uiPriority="61" w:unhideWhenUsed="0"/>
+    <w:lsdException w:name="Light Grid Accent 3" w:semiHidden="0" w:uiPriority="62" w:unhideWhenUsed="0"/>
+    <w:lsdException w:name="Medium Shading 1 Accent 3" w:semiHidden="0" w:uiPriority="63" w:unhideWhenUsed="0"/>
+    <w:lsdException w:name="Medium Shading 2 Accent 3" w:semiHidden="0" w:uiPriority="64" w:unhideWhenUsed="0"/>
+    <w:lsdException w:name="Medium List 1 Accent 3" w:semiHidden="0" w:uiPriority="65" w:unhideWhenUsed="0"/>
+    <w:lsdException w:name="Medium List 2 Accent 3" w:semiHidden="0" w:uiPriority="66" w:unhideWhenUsed="0"/>
+    <w:lsdException w:name="Medium Grid 1 Accent 3" w:semiHidden="0" w:uiPriority="67" w:unhideWhenUsed="0"/>
+    <w:lsdException w:name="Medium Grid 2 Accent 3" w:semiHidden="0" w:uiPriority="68" w:unhideWhenUsed="0"/>
+    <w:lsdException w:name="Medium Grid 3 Accent 3" w:semiHidden="0" w:uiPriority="69" w:unhideWhenUsed="0"/>
+    <w:lsdException w:name="Dark List Accent 3" w:semiHidden="0" w:uiPriority="70" w:unhideWhenUsed="0"/>
+    <w:lsdException w:name="Colorful Shading Accent 3" w:semiHidden="0" w:uiPriority="71" w:unhideWhenUsed="0"/>
+    <w:lsdException w:name="Colorful List Accent 3" w:semiHidden="0" w:uiPriority="72" w:unhideWhenUsed="0"/>
+    <w:lsdException w:name="Colorful Grid Accent 3" w:semiHidden="0" w:uiPriority="73" w:unhideWhenUsed="0"/>
+    <w:lsdException w:name="Light Shading Accent 4" w:semiHidden="0" w:uiPriority="60" w:unhideWhenUsed="0"/>
+    <w:lsdException w:name="Light List Accent 4" w:semiHidden="0" w:uiPriority="61" w:unhideWhenUsed="0"/>
+    <w:lsdException w:name="Light Grid Accent 4" w:semiHidden="0" w:uiPriority="62" w:unhideWhenUsed="0"/>
+    <w:lsdException w:name="Medium Shading 1 Accent 4" w:semiHidden="0" w:uiPriority="63" w:unhideWhenUsed="0"/>
+    <w:lsdException w:name="Medium Shading 2 Accent 4" w:semiHidden="0" w:uiPriority="64" w:unhideWhenUsed="0"/>
+    <w:lsdException w:name="Medium List 1 Accent 4" w:semiHidden="0" w:uiPriority="65" w:unhideWhenUsed="0"/>
+    <w:lsdException w:name="Medium List 2 Accent 4" w:semiHidden="0" w:uiPriority="66" w:unhideWhenUsed="0"/>
+    <w:lsdException w:name="Medium Grid 1 Accent 4" w:semiHidden="0" w:uiPriority="67" w:unhideWhenUsed="0"/>
+    <w:lsdException w:name="Medium Grid 2 Accent 4" w:semiHidden="0" w:uiPriority="68" w:unhideWhenUsed="0"/>
+    <w:lsdException w:name="Medium Grid 3 Accent 4" w:semiHidden="0" w:uiPriority="69" w:unhideWhenUsed="0"/>
+    <w:lsdException w:name="Dark List Accent 4" w:semiHidden="0" w:uiPriority="70" w:unhideWhenUsed="0"/>
+    <w:lsdException w:name="Colorful Shading Accent 4" w:semiHidden="0" w:uiPriority="71" w:unhideWhenUsed="0"/>
+    <w:lsdException w:name="Colorful List Accent 4" w:semiHidden="0" w:uiPriority="72" w:unhideWhenUsed="0"/>
+    <w:lsdException w:name="Colorful Grid Accent 4" w:semiHidden="0" w:uiPriority="73" w:unhideWhenUsed="0"/>
+    <w:lsdException w:name="Light Shading Accent 5" w:semiHidden="0" w:uiPriority="60" w:unhideWhenUsed="0"/>
+    <w:lsdException w:name="Light List Accent 5" w:semiHidden="0" w:uiPriority="61" w:unhideWhenUsed="0"/>
+    <w:lsdException w:name="Light Grid Accent 5" w:semiHidden="0" w:uiPriority="62" w:unhideWhenUsed="0"/>
+    <w:lsdException w:name="Medium Shading 1 Accent 5" w:semiHidden="0" w:uiPriority="63" w:unhideWhenUsed="0"/>
+    <w:lsdException w:name="Medium Shading 2 Accent 5" w:semiHidden="0" w:uiPriority="64" w:unhideWhenUsed="0"/>
+    <w:lsdException w:name="Medium List 1 Accent 5" w:semiHidden="0" w:uiPriority="65" w:unhideWhenUsed="0"/>
+    <w:lsdException w:name="Medium List 2 Accent 5" w:semiHidden="0" w:uiPriority="66" w:unhideWhenUsed="0"/>
+    <w:lsdException w:name="Medium Grid 1 Accent 5" w:semiHidden="0" w:uiPriority="67" w:unhideWhenUsed="0"/>
+    <w:lsdException w:name="Medium Grid 2 Accent 5" w:semiHidden="0" w:uiPriority="68" w:unhideWhenUsed="0"/>
+    <w:lsdException w:name="Medium Grid 3 Accent 5" w:semiHidden="0" w:uiPriority="69" w:unhideWhenUsed="0"/>
+    <w:lsdException w:name="Dark List Accent 5" w:semiHidden="0" w:uiPriority="70" w:unhideWhenUsed="0"/>
+    <w:lsdException w:name="Colorful Shading Accent 5" w:semiHidden="0" w:uiPriority="71" w:unhideWhenUsed="0"/>
+    <w:lsdException w:name="Colorful List Accent 5" w:semiHidden="0" w:uiPriority="72" w:unhideWhenUsed="0"/>
+    <w:lsdException w:name="Colorful Grid Accent 5" w:semiHidden="0" w:uiPriority="73" w:unhideWhenUsed="0"/>
+    <w:lsdException w:name="Light Shading Accent 6" w:semiHidden="0" w:uiPriority="60" w:unhideWhenUsed="0"/>
+    <w:lsdException w:name="Light List Accent 6" w:semiHidden="0" w:uiPriority="61" w:unhideWhenUsed="0"/>
+    <w:lsdException w:name="Light Grid Accent 6" w:semiHidden="0" w:uiPriority="62" w:unhideWhenUsed="0"/>
+    <w:lsdException w:name="Medium Shading 1 Accent 6" w:semiHidden="0" w:uiPriority="63" w:unhideWhenUsed="0"/>
+    <w:lsdException w:name="Medium Shading 2 Accent 6" w:semiHidden="0" w:uiPriority="64" w:unhideWhenUsed="0"/>
+    <w:lsdException w:name="Medium List 1 Accent 6" w:semiHidden="0" w:uiPriority="65" w:unhideWhenUsed="0"/>
+    <w:lsdException w:name="Medium List 2 Accent 6" w:semiHidden="0" w:uiPriority="66" w:unhideWhenUsed="0"/>
+    <w:lsdException w:name="Medium Grid 1 Accent 6" w:semiHidden="0" w:uiPriority="67" w:unhideWhenUsed="0"/>
+    <w:lsdException w:name="Medium Grid 2 Accent 6" w:semiHidden="0" w:uiPriority="68" w:unhideWhenUsed="0"/>
+    <w:lsdException w:name="Medium Grid 3 Accent 6" w:semiHidden="0" w:uiPriority="69" w:unhideWhenUsed="0"/>
+    <w:lsdException w:name="Dark List Accent 6" w:semiHidden="0" w:uiPriority="70" w:unhideWhenUsed="0"/>
+    <w:lsdException w:name="Colorful Shading Accent 6" w:semiHidden="0" w:uiPriority="71" w:unhideWhenUsed="0"/>
+    <w:lsdException w:name="Colorful List Accent 6" w:semiHidden="0" w:uiPriority="72" w:unhideWhenUsed="0"/>
+    <w:lsdException w:name="Colorful Grid Accent 6" w:semiHidden="0" w:uiPriority="73" w:unhideWhenUsed="0"/>
+    <w:lsdException w:name="Subtle Emphasis" w:semiHidden="0" w:uiPriority="19" w:unhideWhenUsed="0" w:qFormat="1"/>
+    <w:lsdException w:name="Intense Emphasis" w:semiHidden="0" w:uiPriority="21" w:unhideWhenUsed="0" w:qFormat="1"/>
+    <w:lsdException w:name="Subtle Reference" w:semiHidden="0" w:uiPriority="31" w:unhideWhenUsed="0" w:qFormat="1"/>
+    <w:lsdException w:name="Intense Reference" w:semiHidden="0" w:uiPriority="32" w:unhideWhenUsed="0" w:qFormat="1"/>
+    <w:lsdException w:name="Book Title" w:semiHidden="0" w:uiPriority="33" w:unhideWhenUsed="0" w:qFormat="1"/>
+    <w:lsdException w:name="Bibliography" w:uiPriority="37"/>
+    <w:lsdException w:name="TOC Heading" w:uiPriority="39" w:qFormat="1"/>
   </w:latentStyles>
   <w:style w:type="paragraph" w:default="1" w:styleId="Normal">
     <w:name w:val="Normal"/>
     <w:qFormat/>
+    <w:rsid w:val="002C4C02"/>
   </w:style>
   <w:style w:type="character" w:default="1" w:styleId="Fuentedeprrafopredeter">
     <w:name w:val="Default Paragraph Font"/>
@@ -3563,6 +3053,7 @@
     <w:uiPriority w:val="99"/>
     <w:semiHidden/>
     <w:unhideWhenUsed/>
+    <w:qFormat/>
     <w:tblPr>
       <w:tblInd w:w="0" w:type="dxa"/>
       <w:tblCellMar>
@@ -3699,6 +3190,36 @@
       <w:szCs w:val="24"/>
     </w:rPr>
   </w:style>
+  <w:style w:type="paragraph" w:styleId="Textodeglobo">
+    <w:name w:val="Balloon Text"/>
+    <w:basedOn w:val="Normal"/>
+    <w:link w:val="TextodegloboCar"/>
+    <w:uiPriority w:val="99"/>
+    <w:semiHidden/>
+    <w:unhideWhenUsed/>
+    <w:rsid w:val="00CA10EF"/>
+    <w:pPr>
+      <w:spacing w:after="0" w:line="240" w:lineRule="auto"/>
+    </w:pPr>
+    <w:rPr>
+      <w:rFonts w:ascii="Tahoma" w:hAnsi="Tahoma" w:cs="Tahoma"/>
+      <w:sz w:val="16"/>
+      <w:szCs w:val="16"/>
+    </w:rPr>
+  </w:style>
+  <w:style w:type="character" w:customStyle="1" w:styleId="TextodegloboCar">
+    <w:name w:val="Texto de globo Car"/>
+    <w:basedOn w:val="Fuentedeprrafopredeter"/>
+    <w:link w:val="Textodeglobo"/>
+    <w:uiPriority w:val="99"/>
+    <w:semiHidden/>
+    <w:rsid w:val="00CA10EF"/>
+    <w:rPr>
+      <w:rFonts w:ascii="Tahoma" w:hAnsi="Tahoma" w:cs="Tahoma"/>
+      <w:sz w:val="16"/>
+      <w:szCs w:val="16"/>
+    </w:rPr>
+  </w:style>
 </w:styles>
 </file>
 
@@ -3745,7 +3266,7 @@
     </a:clrScheme>
     <a:fontScheme name="Office">
       <a:majorFont>
-        <a:latin typeface="Calibri Light" panose="020F0302020204030204"/>
+        <a:latin typeface="Calibri Light"/>
         <a:ea typeface=""/>
         <a:cs typeface=""/>
         <a:font script="Jpan" typeface="游ゴシック Light"/>
@@ -3797,7 +3318,7 @@
         <a:font script="Tfng" typeface="Ebrima"/>
       </a:majorFont>
       <a:minorFont>
-        <a:latin typeface="Calibri" panose="020F0502020204030204"/>
+        <a:latin typeface="Calibri"/>
         <a:ea typeface=""/>
         <a:cs typeface=""/>
         <a:font script="Jpan" typeface="游明朝"/>
@@ -3991,7 +3512,7 @@
   <a:extraClrSchemeLst/>
   <a:extLst>
     <a:ext uri="{05A4C25C-085E-4340-85A3-A5531E510DB2}">
-      <thm15:themeFamily xmlns:thm15="http://schemas.microsoft.com/office/thememl/2012/main" name="Office Theme" id="{62F939B6-93AF-4DB8-9C6B-D6C7DFDC589F}" vid="{4A3C46E8-61CC-4603-A589-7422A47A8E4A}"/>
+      <thm15:themeFamily xmlns:thm15="http://schemas.microsoft.com/office/thememl/2012/main" xmlns="" name="Office Theme" id="{62F939B6-93AF-4DB8-9C6B-D6C7DFDC589F}" vid="{4A3C46E8-61CC-4603-A589-7422A47A8E4A}"/>
     </a:ext>
   </a:extLst>
 </a:theme>

</xml_diff>